<commit_message>
fixed abstract, added section to flame machine learning
</commit_message>
<xml_diff>
--- a/Documents/acoustic_shadow_detection_manuscript.docx
+++ b/Documents/acoustic_shadow_detection_manuscript.docx
@@ -40,35 +40,9 @@
       <w:r>
         <w:t xml:space="preserve">, </w:t>
       </w:r>
-      <w:proofErr w:type="spellStart"/>
-      <w:r>
-        <w:t>Rohit</w:t>
-      </w:r>
-      <w:proofErr w:type="spellEnd"/>
-      <w:r>
-        <w:t xml:space="preserve"> </w:t>
-      </w:r>
-      <w:proofErr w:type="spellStart"/>
-      <w:r>
-        <w:t>Singla</w:t>
-      </w:r>
-      <w:proofErr w:type="spellEnd"/>
-      <w:r>
-        <w:t xml:space="preserve">, Farah </w:t>
-      </w:r>
-      <w:proofErr w:type="spellStart"/>
-      <w:r>
-        <w:t>Deeba</w:t>
-      </w:r>
-      <w:proofErr w:type="spellEnd"/>
-      <w:r>
-        <w:t xml:space="preserve">, and Robert N. </w:t>
-      </w:r>
-      <w:proofErr w:type="spellStart"/>
-      <w:r>
-        <w:t>Rohling</w:t>
-      </w:r>
-      <w:proofErr w:type="spellEnd"/>
+      <w:r>
+        <w:t>Rohit Singla, Farah Deeba, and Robert N. Rohling</w:t>
+      </w:r>
     </w:p>
     <w:p>
       <w:pPr>
@@ -79,7 +53,98 @@
           <w:i/>
           <w:iCs/>
         </w:rPr>
-        <w:t xml:space="preserve">An acoustic shadow is an ultrasound imaging artefact which results in a continuous dark region beyond a boundary between two materials of significant impedance difference. Identifying acoustic shadows is clinical important as a shadow can indicate features such as calcifications, poor transducer contact, or lesions. Shadows also obscure anatomy beyond the shadowing boundary and increase the difficulty in interpreting ultrasound images. With the emergence of highly accessible ultrasound devices, point-of-care imaging, and large scale image processing, there is a motivation for the automated detection of an acoustic shadow. </w:t>
+        <w:t>An acoustic shadow is an ultrasound imaging artefact which results in a continuous dark region beyond a boundary between two materials of significant impedance difference. Identifying acoustic shadows is clinical important as a shadow can indicate features such as calcifications, poor t</w:t>
+      </w:r>
+      <w:r>
+        <w:rPr>
+          <w:i/>
+          <w:iCs/>
+        </w:rPr>
+        <w:t>ransducer contact, or lesions. S</w:t>
+      </w:r>
+      <w:r>
+        <w:rPr>
+          <w:i/>
+          <w:iCs/>
+        </w:rPr>
+        <w:t>hadows also obscure anatomy beyond the shadowing boundary</w:t>
+      </w:r>
+      <w:r>
+        <w:rPr>
+          <w:i/>
+          <w:iCs/>
+        </w:rPr>
+        <w:t xml:space="preserve"> and thus, the detection of acoustic shadows is important in interpreting ultrasound images.</w:t>
+      </w:r>
+      <w:r>
+        <w:rPr>
+          <w:i/>
+          <w:iCs/>
+        </w:rPr>
+        <w:t xml:space="preserve"> </w:t>
+      </w:r>
+      <w:r>
+        <w:rPr>
+          <w:i/>
+          <w:iCs/>
+        </w:rPr>
+        <w:t xml:space="preserve">In addition, </w:t>
+      </w:r>
+      <w:r>
+        <w:rPr>
+          <w:i/>
+          <w:iCs/>
+        </w:rPr>
+        <w:t xml:space="preserve">the emergence of </w:t>
+      </w:r>
+      <w:r>
+        <w:rPr>
+          <w:i/>
+          <w:iCs/>
+        </w:rPr>
+        <w:t>increasingly accessible ultrasound devices creates a need for feature recognition that can be applied for different equipment or anatomy</w:t>
+      </w:r>
+      <w:r>
+        <w:rPr>
+          <w:i/>
+          <w:iCs/>
+        </w:rPr>
+        <w:t xml:space="preserve"> with minimum expert configuration required</w:t>
+      </w:r>
+      <w:r>
+        <w:rPr>
+          <w:i/>
+          <w:iCs/>
+        </w:rPr>
+        <w:t>.</w:t>
+      </w:r>
+      <w:r>
+        <w:rPr>
+          <w:i/>
+          <w:iCs/>
+        </w:rPr>
+        <w:t xml:space="preserve"> </w:t>
+      </w:r>
+      <w:r>
+        <w:rPr>
+          <w:i/>
+          <w:iCs/>
+        </w:rPr>
+        <w:t>We pr</w:t>
+      </w:r>
+      <w:r>
+        <w:rPr>
+          <w:i/>
+          <w:iCs/>
+        </w:rPr>
+        <w:t>opose a statistical technique for shadow detection that characterizes patches of radiofrequency speckle based on the scattering of acoustic waves in different materials, which is a unique feature that can be extracted from ultrasound imaging. We also propose a statistical detection method, a modified one-parameter algorithm that combines previous intensity and geometric methods, on brightness-mode images if radiofrequency data is not available. The detection methods achieved a Dice coefficient of _____ when compared to the gold standard of manual detection. The methods presented require only the transducer pulse width as an input parameter</w:t>
+      </w:r>
+      <w:r>
+        <w:rPr>
+          <w:i/>
+          <w:iCs/>
+        </w:rPr>
+        <w:t xml:space="preserve"> and has been demonstrated to detect shadows on different transducers, transducer settings, and anatomy. Acoustic shadow detection has potential to be a valuable clinical asset in efficiently identifying features such as kidney stones or assist in artificial intelligence methods that require labelled ultrasound images.</w:t>
       </w:r>
     </w:p>
     <w:p>
@@ -211,10 +276,22 @@
         <w:t>] interface. By observing an acoustic shadow, we</w:t>
       </w:r>
       <w:r>
-        <w:t xml:space="preserve"> can deduce the presence of an air gap due to bad transducer contact, gallstones in the gallbladder, or lesions depending on the context of the imaging location.</w:t>
-      </w:r>
-      <w:r>
-        <w:t xml:space="preserve"> However, </w:t>
+        <w:t xml:space="preserve"> can deduce the presence of an air gap due to bad transducer contact, </w:t>
+      </w:r>
+      <w:r>
+        <w:t>calcifications in tissue</w:t>
+      </w:r>
+      <w:r>
+        <w:t>, or lesions depending on the context of the imaging location.</w:t>
+      </w:r>
+      <w:r>
+        <w:t xml:space="preserve"> </w:t>
+      </w:r>
+      <w:r>
+        <w:t xml:space="preserve">Acoustic shadows have been leveraged to identify gall stones [10] or track the size of kidney stones [12]. </w:t>
+      </w:r>
+      <w:r>
+        <w:t xml:space="preserve">However, </w:t>
       </w:r>
       <w:r>
         <w:t xml:space="preserve">acoustic shadows </w:t>
@@ -235,21 +312,16 @@
         <w:t xml:space="preserve">. </w:t>
       </w:r>
       <w:r>
-        <w:t xml:space="preserve"> Thus, the identification of shadows is important for understanding ultrasound </w:t>
-      </w:r>
-      <w:commentRangeStart w:id="1"/>
-      <w:r>
-        <w:t>images</w:t>
-      </w:r>
-      <w:commentRangeEnd w:id="1"/>
-      <w:r>
-        <w:rPr>
-          <w:rStyle w:val="CommentReference"/>
-        </w:rPr>
-        <w:commentReference w:id="1"/>
+        <w:t xml:space="preserve"> Thus, the identification of shadows is important for </w:t>
+      </w:r>
+      <w:r>
+        <w:t>the analysis of ultrasound images</w:t>
       </w:r>
       <w:r>
         <w:t>.</w:t>
+      </w:r>
+      <w:r>
+        <w:t xml:space="preserve"> </w:t>
       </w:r>
     </w:p>
     <w:p>
@@ -413,7 +485,7 @@
                     <pic:cNvPicPr/>
                   </pic:nvPicPr>
                   <pic:blipFill>
-                    <a:blip r:embed="rId10"/>
+                    <a:blip r:embed="rId8"/>
                     <a:stretch>
                       <a:fillRect/>
                     </a:stretch>
@@ -513,7 +585,6 @@
         <w:ind w:firstLine="0"/>
       </w:pPr>
       <w:r>
-        <w:lastRenderedPageBreak/>
         <w:tab/>
         <w:t xml:space="preserve">We present shadow detection methods based on analysis of scanline statistics from </w:t>
       </w:r>
@@ -568,7 +639,10 @@
         <w:t>point-of-care</w:t>
       </w:r>
       <w:r>
-        <w:t xml:space="preserve"> ultrasound and large-scale image processing algorithms are becoming increasingly used.</w:t>
+        <w:t xml:space="preserve"> ultrasound and large-scale image processing algorithms are </w:t>
+      </w:r>
+      <w:r>
+        <w:t>emerging.</w:t>
       </w:r>
     </w:p>
     <w:p>
@@ -624,13 +698,8 @@
       <w:r>
         <w:t xml:space="preserve">Random walks have also been previously implemented to model the path of an ultrasound signal. </w:t>
       </w:r>
-      <w:proofErr w:type="spellStart"/>
-      <w:r>
-        <w:t>Karamalis</w:t>
-      </w:r>
-      <w:proofErr w:type="spellEnd"/>
-      <w:r>
-        <w:t xml:space="preserve"> et al. (2012) develop a</w:t>
+      <w:r>
+        <w:t>Karamalis et al. (2012) develop a</w:t>
       </w:r>
       <w:r>
         <w:t xml:space="preserve"> random walk</w:t>
@@ -656,27 +725,18 @@
       <w:r>
         <w:t xml:space="preserve">Pixel intensity methods have also been used to avoid parameterization based on the transducer. </w:t>
       </w:r>
-      <w:proofErr w:type="spellStart"/>
-      <w:r>
-        <w:t>Hellier</w:t>
-      </w:r>
-      <w:proofErr w:type="spellEnd"/>
-      <w:r>
-        <w:t xml:space="preserve"> et al. (2010) detected acoustic shadows in ultrasound brain images by analyzing the statistical distribution of pixel intensities [16]. A “rupture criterion” was used by computing the entropy of pixels along the scanline and flagging pixels with high intensity as potential shadow artifacts. The flagged pixels were compared to a parameterized noise model to identify if the pixel is associated with noise or a shadow. The detected shadow regions were compared with regions outlined with four experts, and a Dice coefficient above 0.817 was obtained comparing the detected region with four raters. </w:t>
-      </w:r>
-      <w:r>
-        <w:t xml:space="preserve">However, </w:t>
-      </w:r>
-      <w:proofErr w:type="spellStart"/>
-      <w:r>
-        <w:t>t</w:t>
-      </w:r>
-      <w:r>
-        <w:t>hresholding</w:t>
-      </w:r>
-      <w:proofErr w:type="spellEnd"/>
-      <w:r>
-        <w:t xml:space="preserve">, </w:t>
+      <w:r>
+        <w:t xml:space="preserve">Hellier et al. (2010) detected acoustic shadows in ultrasound brain images by analyzing the statistical distribution of pixel intensities [16]. A “rupture criterion” was used by computing the entropy of pixels </w:t>
+      </w:r>
+      <w:r>
+        <w:lastRenderedPageBreak/>
+        <w:t xml:space="preserve">along the scanline and flagging pixels with high intensity as potential shadow artifacts. The flagged pixels were compared to a parameterized noise model to identify if the pixel is associated with noise or a shadow. The detected shadow regions were compared with regions outlined with four experts, and a Dice coefficient above 0.817 was obtained comparing the detected region with four raters. </w:t>
+      </w:r>
+      <w:r>
+        <w:t>However, t</w:t>
+      </w:r>
+      <w:r>
+        <w:t xml:space="preserve">hresholding, </w:t>
       </w:r>
       <w:r>
         <w:t xml:space="preserve">window sizes, </w:t>
@@ -706,63 +766,92 @@
         <w:jc w:val="both"/>
       </w:pPr>
       <w:r>
-        <w:tab/>
-        <w:t xml:space="preserve">Contrary to previous methods, the method presented in this paper aims to minimize the amount of parameterization </w:t>
+        <w:t>Recently, deep learning methods have gained significant interest in ultrasound analysis, including images containing</w:t>
+      </w:r>
+      <w:r>
+        <w:t xml:space="preserve"> acoustic</w:t>
+      </w:r>
+      <w:r>
+        <w:t xml:space="preserve"> shadows. Milletari et al. (2017) [22] utilized a convolution</w:t>
+      </w:r>
+      <w:r>
+        <w:t xml:space="preserve">al neural network modified with a Hough Forest to identify regions of cranial ultrasound images. Artificial intelligence methods are gaining further popularity as they are capable of abstracting the complexity of medical images to identify features based on recognition from similar images. However, this is difficult when insufficient data is available to train an artificial intelligence algorithm. For standardized images such as a MRI scan of the brain or X-Ray of the chest, the images are relatively consistent in orientation. However, ultrasound imaging is highly variable due to unique ultrasound artefacts, operator technique, and equipment. Thus, it is difficult to construct a training set of consistent images and further difficult to have sufficient imaging scenarios trained, such as different speckle patterns from thicknesses of muscle for different patients, to provide the generality required to recognize features. </w:t>
+      </w:r>
+      <w:r>
+        <w:t xml:space="preserve">Deep learning methods are valuable for specific ultrasound applications, such as the detection of spinal levels demonstrated by Hetherington et al. (2017) [23]. However, acoustic shadows occur in many different imaging scenarios. </w:t>
+      </w:r>
+      <w:bookmarkStart w:id="1" w:name="_GoBack"/>
+      <w:bookmarkEnd w:id="1"/>
+      <w:r>
+        <w:t xml:space="preserve">It is then difficult to train an artificial intelligence method that can provide generalized shadow detection usable by clinicians for different ultrasound applications. </w:t>
+      </w:r>
+    </w:p>
+    <w:p>
+      <w:pPr>
+        <w:ind w:firstLine="202"/>
+        <w:jc w:val="both"/>
+      </w:pPr>
+    </w:p>
+    <w:p>
+      <w:pPr>
+        <w:ind w:firstLine="202"/>
+        <w:jc w:val="both"/>
+      </w:pPr>
+      <w:r>
+        <w:t xml:space="preserve">Contrary to previous methods, the method presented in this paper aims to minimize the amount of parameterization requiring manual tuning required while also providing a high </w:t>
+      </w:r>
+      <w:r>
+        <w:t>accuracy</w:t>
+      </w:r>
+      <w:r>
+        <w:t xml:space="preserve"> in shadow detection.</w:t>
+      </w:r>
+      <w:r>
+        <w:t xml:space="preserve"> </w:t>
+      </w:r>
+    </w:p>
+    <w:p>
+      <w:pPr>
+        <w:pStyle w:val="Heading1"/>
+        <w:jc w:val="both"/>
+      </w:pPr>
+      <w:r>
+        <w:t>Methods</w:t>
+      </w:r>
+    </w:p>
+    <w:p/>
+    <w:p>
+      <w:pPr>
+        <w:pStyle w:val="Text"/>
+      </w:pPr>
+      <w:r>
+        <w:t>To improve the versatility of the detection, we present a detection method that combines techniques from both pixel intensity and geometric properties. Analyzing pixel intensity allows abstraction of transducer-specific properties but may require optimizing filter-specific parameters such as the window size, as demonstrated by Hellier et al. (2010)</w:t>
+      </w:r>
+      <w:r>
+        <w:t xml:space="preserve"> [16]</w:t>
+      </w:r>
+      <w:r>
+        <w:t xml:space="preserve">. Thus, we retain the transducer pulse width to define a window size as the variable input parameter required to optimize pixel-intensity statistics. </w:t>
+      </w:r>
+    </w:p>
+    <w:p>
+      <w:pPr>
+        <w:pStyle w:val="Text"/>
+      </w:pPr>
+    </w:p>
+    <w:p>
+      <w:pPr>
+        <w:pStyle w:val="Text"/>
+      </w:pPr>
+      <w:r>
+        <w:t xml:space="preserve">To detect acoustic shadows, the statistics of a local patch along a scanline is analyzed. If RF data is available, </w:t>
+      </w:r>
+      <w:r>
+        <w:t xml:space="preserve">then the RF data is processed with statistical analysis based on the acoustic physics of shadows. The RF data is the raw signal read by the transducer and is representative of the interactions between the </w:t>
       </w:r>
       <w:r>
         <w:lastRenderedPageBreak/>
-        <w:t xml:space="preserve">requiring manual tuning required while also providing a high </w:t>
-      </w:r>
-      <w:r>
-        <w:t>accuracy</w:t>
-      </w:r>
-      <w:r>
-        <w:t xml:space="preserve"> in shadow detection.</w:t>
-      </w:r>
-      <w:r>
-        <w:t xml:space="preserve"> </w:t>
-      </w:r>
-    </w:p>
-    <w:p>
-      <w:pPr>
-        <w:pStyle w:val="Heading1"/>
-        <w:jc w:val="both"/>
-      </w:pPr>
-      <w:r>
-        <w:t>Methods</w:t>
-      </w:r>
-    </w:p>
-    <w:p/>
-    <w:p>
-      <w:pPr>
-        <w:pStyle w:val="Text"/>
-      </w:pPr>
-      <w:r>
-        <w:t xml:space="preserve">To improve the versatility of the detection, we present a detection method that combines techniques from both pixel intensity and geometric properties. Analyzing pixel intensity allows abstraction of transducer-specific properties but may require optimizing filter-specific parameters such as the window size, as demonstrated by </w:t>
-      </w:r>
-      <w:proofErr w:type="spellStart"/>
-      <w:r>
-        <w:t>Hellier</w:t>
-      </w:r>
-      <w:proofErr w:type="spellEnd"/>
-      <w:r>
-        <w:t xml:space="preserve"> et al. (2010). Thus, we retain the transducer pulse width to define a window size as the variable input parameter required to optimize pixel-intensity statistics. </w:t>
-      </w:r>
-    </w:p>
-    <w:p>
-      <w:pPr>
-        <w:pStyle w:val="Text"/>
-      </w:pPr>
-    </w:p>
-    <w:p>
-      <w:pPr>
-        <w:pStyle w:val="Text"/>
-      </w:pPr>
-      <w:r>
-        <w:t xml:space="preserve">To detect acoustic shadows, the statistics of a local patch along a scanline is analyzed. If RF data is available, </w:t>
-      </w:r>
-      <w:r>
-        <w:t>then the RF data is processed with statistical analysis based on the acoustic physics of shadows. The RF data is the raw signal read by the transducer and is representative of the interactions between the acoustic wave and a shadow boundary. However, many ultrasound machines do not provide access to the RF data, which is difficult to visualize on a graphic image and rather provide only B-Mode data. The machines process the RF data with several nonlinear transformations and filtering to produce an enhanced image for visual interpretation by a clinician. This process obscures many features from the RF signal</w:t>
+        <w:t>acoustic wave and a shadow boundary. However, many ultrasound machines do not provide access to the RF data, which is difficult to visualize on a graphic image and rather provide only B-Mode data. The machines process the RF data with several nonlinear transformations and filtering to produce an enhanced image for visual interpretation by a clinician. This process obscures many features from the RF signal</w:t>
       </w:r>
       <w:r>
         <w:t xml:space="preserve"> in favor of visual enhancement</w:t>
@@ -808,7 +897,7 @@
                     <pic:cNvPicPr/>
                   </pic:nvPicPr>
                   <pic:blipFill>
-                    <a:blip r:embed="rId10"/>
+                    <a:blip r:embed="rId8"/>
                     <a:stretch>
                       <a:fillRect/>
                     </a:stretch>
@@ -841,50 +930,88 @@
         <w:ind w:firstLine="0"/>
       </w:pPr>
       <w:r>
-        <w:t xml:space="preserve">Fig. 2.  A comparison of a scan of the forearm from a linear transducer (L14-5/38, </w:t>
-      </w:r>
-      <w:proofErr w:type="spellStart"/>
-      <w:r>
-        <w:t>Ultrasonix</w:t>
-      </w:r>
-      <w:proofErr w:type="spellEnd"/>
-      <w:r>
-        <w:t xml:space="preserve">, Canada) with the a) Brightness-Mode and b) Logarithmic Envelope of the Radiofrequency data. The Brightness-Mode data is visually enhanced to remove the speckle for a smoother image, but the speckle in the </w:t>
+        <w:t xml:space="preserve">Fig. 2.  A comparison of a scan of the forearm from a linear transducer (L14-5/38, Ultrasonix, Canada) with the a) Brightness-Mode and b) Logarithmic Envelope of the Radiofrequency data. The Brightness-Mode data is visually enhanced to remove the speckle for a smoother image, but the speckle in the radiofrequency data can be leveraged to understand the </w:t>
+      </w:r>
+      <w:r>
+        <w:t>scattering interactions of the acoustic wave in certain materials.</w:t>
+      </w:r>
+    </w:p>
+    <w:p>
+      <w:pPr>
+        <w:pStyle w:val="Text"/>
+      </w:pPr>
+    </w:p>
+    <w:p>
+      <w:pPr>
+        <w:pStyle w:val="Text"/>
+      </w:pPr>
+      <w:r>
+        <w:t>W</w:t>
+      </w:r>
+      <w:r>
+        <w:t>e also present a scanline statistical analysis on B-Mode</w:t>
+      </w:r>
+      <w:r>
+        <w:t xml:space="preserve"> data </w:t>
+      </w:r>
+      <w:r>
+        <w:t>of the same RF data set</w:t>
+      </w:r>
+      <w:r>
+        <w:t xml:space="preserve">. </w:t>
+      </w:r>
+      <w:r>
+        <w:t>This is to provide a shadow detection method in the common scenario where RF data is not available. Both detection methods do not require significant configuration between different imaging scenarios, other than adjusting the window of the scanline patch to correspond to the transducer pulse width.</w:t>
+      </w:r>
+    </w:p>
+    <w:p>
+      <w:pPr>
+        <w:jc w:val="both"/>
+      </w:pPr>
+    </w:p>
+    <w:p>
+      <w:pPr>
+        <w:pStyle w:val="Heading2"/>
+        <w:jc w:val="both"/>
+      </w:pPr>
+      <w:r>
+        <w:t>Data Collection</w:t>
+      </w:r>
+    </w:p>
+    <w:p>
+      <w:pPr>
+        <w:jc w:val="both"/>
+      </w:pPr>
+    </w:p>
+    <w:p>
+      <w:pPr>
+        <w:ind w:firstLine="202"/>
+        <w:jc w:val="both"/>
+      </w:pPr>
+      <w:r>
+        <w:t xml:space="preserve">Ultrasound B-Mode and RF data was acquired by scanning X </w:t>
+      </w:r>
+      <w:r>
+        <w:t xml:space="preserve">adult </w:t>
+      </w:r>
+      <w:r>
+        <w:t xml:space="preserve">participants with informed written consent. Each patient was scan on the forearm near the distal end of the pronator quadratus in the supinated position, on the elbow near the cubital fossa in the supinated position, and on the anterior surface of right ribs 11-12 in a laid down position. The scans were taken with a curvilinear (C-5-2/60, Ultrasonix, Canada) </w:t>
       </w:r>
       <w:r>
         <w:lastRenderedPageBreak/>
-        <w:t xml:space="preserve">radiofrequency data can be leveraged to understand the </w:t>
-      </w:r>
-      <w:r>
-        <w:t>scattering interactions of the acoustic wave in certain materials.</w:t>
-      </w:r>
-    </w:p>
-    <w:p>
-      <w:pPr>
-        <w:pStyle w:val="Text"/>
-      </w:pPr>
-    </w:p>
-    <w:p>
-      <w:pPr>
-        <w:pStyle w:val="Text"/>
-      </w:pPr>
-      <w:r>
-        <w:t>W</w:t>
-      </w:r>
-      <w:r>
-        <w:t>e also present a scanline statistical analysis on B-Mode</w:t>
-      </w:r>
-      <w:r>
-        <w:t xml:space="preserve"> data </w:t>
-      </w:r>
-      <w:r>
-        <w:t>of the same RF data set</w:t>
-      </w:r>
-      <w:r>
-        <w:t xml:space="preserve">. </w:t>
-      </w:r>
-      <w:r>
-        <w:t>This is to provide a shadow detection method in the common scenario where RF data is not available. Both detection methods do not require significant configuration between different imaging scenarios, other than adjusting the window of the scanline patch to correspond to the transducer pulse width.</w:t>
+        <w:t>and a linear (</w:t>
+      </w:r>
+      <w:r>
+        <w:t>L14-5/38</w:t>
+      </w:r>
+      <w:r>
+        <w:t>, Ultrasonix,</w:t>
+      </w:r>
+      <w:r>
+        <w:t xml:space="preserve"> Canada) transducer for a total of 6 images per par</w:t>
+      </w:r>
+      <w:r>
+        <w:t>ticipant. The B-Mode and RF data were then processed by our algorithm to identify regions of acoustic shadowing.</w:t>
       </w:r>
     </w:p>
     <w:p>
@@ -898,7 +1025,7 @@
         <w:jc w:val="both"/>
       </w:pPr>
       <w:r>
-        <w:t>Data Collection</w:t>
+        <w:t>Validation</w:t>
       </w:r>
     </w:p>
     <w:p>
@@ -912,68 +1039,6 @@
         <w:jc w:val="both"/>
       </w:pPr>
       <w:r>
-        <w:t xml:space="preserve">Ultrasound B-Mode and RF data was acquired by scanning X </w:t>
-      </w:r>
-      <w:r>
-        <w:t xml:space="preserve">adult </w:t>
-      </w:r>
-      <w:r>
-        <w:t xml:space="preserve">participants with informed written consent. Each patient was scan on the forearm near the distal end of the pronator quadratus in the supinated position, on the elbow near the cubital fossa in the supinated position, and on the anterior surface of right ribs 11-12 in a laid down position. The scans were taken with a curvilinear (C-5-2/60, </w:t>
-      </w:r>
-      <w:proofErr w:type="spellStart"/>
-      <w:r>
-        <w:t>Ultrasonix</w:t>
-      </w:r>
-      <w:proofErr w:type="spellEnd"/>
-      <w:r>
-        <w:t>, Canada) and a linear (</w:t>
-      </w:r>
-      <w:r>
-        <w:t>L14-5/38</w:t>
-      </w:r>
-      <w:r>
-        <w:t xml:space="preserve">, </w:t>
-      </w:r>
-      <w:proofErr w:type="spellStart"/>
-      <w:r>
-        <w:t>Ultrasonix</w:t>
-      </w:r>
-      <w:proofErr w:type="spellEnd"/>
-      <w:r>
-        <w:t>,</w:t>
-      </w:r>
-      <w:r>
-        <w:t xml:space="preserve"> Canada) transducer for a total of 6 images per par</w:t>
-      </w:r>
-      <w:r>
-        <w:t>ticipant. The B-Mode and RF data were then processed by our algorithm to identify regions of acoustic shadowing.</w:t>
-      </w:r>
-    </w:p>
-    <w:p>
-      <w:pPr>
-        <w:jc w:val="both"/>
-      </w:pPr>
-    </w:p>
-    <w:p>
-      <w:pPr>
-        <w:pStyle w:val="Heading2"/>
-        <w:jc w:val="both"/>
-      </w:pPr>
-      <w:r>
-        <w:t>Validation</w:t>
-      </w:r>
-    </w:p>
-    <w:p>
-      <w:pPr>
-        <w:jc w:val="both"/>
-      </w:pPr>
-    </w:p>
-    <w:p>
-      <w:pPr>
-        <w:ind w:firstLine="202"/>
-        <w:jc w:val="both"/>
-      </w:pPr>
-      <w:r>
         <w:t>A trained annotator manually outlined regions of acoustic shadow on the B-Mode images. The manually identified shadow regions were used as a gold standard, as manually identifying shadows is common clinical practice and has been used in previous literature for comparison [</w:t>
       </w:r>
       <w:r>
@@ -983,7 +1048,10 @@
         <w:t>o obtain a Dice coefficient to quantify t</w:t>
       </w:r>
       <w:r>
-        <w:t>he performance of the detection deigned in Eq. 1.</w:t>
+        <w:t>he p</w:t>
+      </w:r>
+      <w:r>
+        <w:t>erformance of the detection defined in Eq. 1 and by the confusion matrix in Table 1.</w:t>
       </w:r>
     </w:p>
     <w:p>
@@ -1020,9 +1088,9 @@
             <o:lock v:ext="edit" aspectratio="t"/>
           </v:shapetype>
           <v:shape id="_x0000_i1025" type="#_x0000_t75" style="width:91.8pt;height:25.8pt" o:ole="" fillcolor="window">
-            <v:imagedata r:id="rId11" o:title=""/>
+            <v:imagedata r:id="rId9" o:title=""/>
           </v:shape>
-          <o:OLEObject Type="Embed" ProgID="Equation.3" ShapeID="_x0000_i1025" DrawAspect="Content" ObjectID="_1593101769" r:id="rId12"/>
+          <o:OLEObject Type="Embed" ProgID="Equation.3" ShapeID="_x0000_i1025" DrawAspect="Content" ObjectID="_1593261556" r:id="rId10"/>
         </w:object>
       </w:r>
       <w:r>
@@ -1053,7 +1121,7 @@
         <w:jc w:val="both"/>
       </w:pPr>
       <w:r>
-        <w:t>Definitions of Similarity Variables</w:t>
+        <w:t>Definitions of Confusion Matrix</w:t>
       </w:r>
     </w:p>
     <w:p>
@@ -1243,11 +1311,7 @@
         <w:t xml:space="preserve">To detect shadow regions on the RF data, ultrasonic speckle is analyzed to characterize patches of the image. Speckle occurs due to the scattering of acoustic waves in a material, which results in a series of interference </w:t>
       </w:r>
       <w:r>
-        <w:t xml:space="preserve">from the scattered acoustic </w:t>
-      </w:r>
-      <w:r>
-        <w:lastRenderedPageBreak/>
-        <w:t>waves</w:t>
+        <w:t>from the scattered acoustic waves</w:t>
       </w:r>
       <w:r>
         <w:t xml:space="preserve">. B-Mode data commonly attempts to remove speckle from the image for a smoother visualization, but speckle contains information of the acoustic interactions of the material. An acoustic wave scatters differently depending on the material with a different speckle pattern and thus, it is possible to characterize material by analyzing speckle. </w:t>
@@ -1287,335 +1351,247 @@
         </w:rPr>
         <w:object w:dxaOrig="1760" w:dyaOrig="720" w14:anchorId="352BFD73">
           <v:shape id="_x0000_i1026" type="#_x0000_t75" style="width:80.4pt;height:29.4pt" o:ole="" fillcolor="window">
+            <v:imagedata r:id="rId11" o:title=""/>
+          </v:shape>
+          <o:OLEObject Type="Embed" ProgID="Equation.3" ShapeID="_x0000_i1026" DrawAspect="Content" ObjectID="_1593261557" r:id="rId12"/>
+        </w:object>
+      </w:r>
+      <w:r>
+        <w:t xml:space="preserve"> </w:t>
+      </w:r>
+      <w:r>
+        <w:tab/>
+        <w:t>(2)</w:t>
+      </w:r>
+    </w:p>
+    <w:p/>
+    <w:p>
+      <w:r>
+        <w:tab/>
+        <w:t xml:space="preserve">Where </w:t>
+      </w:r>
+      <w:r>
+        <w:rPr>
+          <w:position w:val="-6"/>
+        </w:rPr>
+        <w:object w:dxaOrig="240" w:dyaOrig="220" w14:anchorId="1450E4C5">
+          <v:shape id="_x0000_i1027" type="#_x0000_t75" style="width:12pt;height:10.8pt" o:ole="">
             <v:imagedata r:id="rId13" o:title=""/>
           </v:shape>
-          <o:OLEObject Type="Embed" ProgID="Equation.3" ShapeID="_x0000_i1026" DrawAspect="Content" ObjectID="_1593101770" r:id="rId14"/>
+          <o:OLEObject Type="Embed" ProgID="Equation.3" ShapeID="_x0000_i1027" DrawAspect="Content" ObjectID="_1593261558" r:id="rId14"/>
         </w:object>
       </w:r>
       <w:r>
+        <w:t>is a scaling parameter.</w:t>
+      </w:r>
+    </w:p>
+    <w:p/>
+    <w:p>
+      <w:pPr>
+        <w:ind w:firstLine="202"/>
+        <w:jc w:val="both"/>
+      </w:pPr>
+      <w:r>
+        <w:lastRenderedPageBreak/>
+        <w:t>However, the Rayleigh distribution is an ideal model and characterizes fully developed speckle, which does not occur when there is limited scattering [23].</w:t>
+      </w:r>
+      <w:r>
+        <w:t xml:space="preserve"> It has been previously shown that the Rayleigh distribution models structures such as blood well but cannot accurately model less homogenous structure such as cardiac tissue [24]. </w:t>
+      </w:r>
+      <w:r>
+        <w:t xml:space="preserve">More generalized </w:t>
+      </w:r>
+      <w:r>
+        <w:t>models such as the Rician distribution [25]</w:t>
+      </w:r>
+      <w:r>
+        <w:t>, Homodyned K-d</w:t>
+      </w:r>
+      <w:r>
+        <w:t xml:space="preserve">istribution [26], Gamma </w:t>
+      </w:r>
+      <w:r>
+        <w:t>d</w:t>
+      </w:r>
+      <w:r>
+        <w:t xml:space="preserve">istribution [27], and Nakagami </w:t>
+      </w:r>
+      <w:r>
+        <w:t>d</w:t>
+      </w:r>
+      <w:r>
+        <w:t>istribution</w:t>
+      </w:r>
+      <w:r>
+        <w:t xml:space="preserve"> [28]</w:t>
+      </w:r>
+      <w:r>
+        <w:t xml:space="preserve"> have </w:t>
+      </w:r>
+      <w:r>
+        <w:t xml:space="preserve">also </w:t>
+      </w:r>
+      <w:r>
+        <w:t>been used to characterize speckle.</w:t>
+      </w:r>
+    </w:p>
+    <w:p>
+      <w:pPr>
+        <w:ind w:firstLine="202"/>
+        <w:jc w:val="both"/>
+      </w:pPr>
+    </w:p>
+    <w:p>
+      <w:r>
+        <w:tab/>
+      </w:r>
+      <w:r>
+        <w:t>Recently, d</w:t>
+      </w:r>
+      <w:r>
+        <w:t>ifferent models have been used to characterize features in ultrasound with success.</w:t>
+      </w:r>
+      <w:r>
+        <w:t xml:space="preserve"> Byra et al. (2016) classified breast lesions by modelling lesion speckle with the homodyned k-distribution [29] and Ho et al. (2012) modelled liver speckle with the Nakagami distribution to assess liver fibrosis [30].</w:t>
+      </w:r>
+    </w:p>
+    <w:p>
+      <w:r>
+        <w:tab/>
+      </w:r>
+    </w:p>
+    <w:p>
+      <w:pPr>
+        <w:ind w:firstLine="202"/>
+        <w:jc w:val="both"/>
+      </w:pPr>
+      <w:r>
+        <w:t xml:space="preserve">For detecting acoustic shadows, which have a </w:t>
+      </w:r>
+      <w:r>
+        <w:t>distinctively</w:t>
+      </w:r>
+      <w:r>
+        <w:t xml:space="preserve"> different speckle than non-shadow regions, t</w:t>
+      </w:r>
+      <w:r>
+        <w:t>he Nakagami distribution was chosen</w:t>
+      </w:r>
+      <w:r>
+        <w:t>. The Nakagami distribution</w:t>
+      </w:r>
+      <w:r>
         <w:t xml:space="preserve"> </w:t>
       </w:r>
       <w:r>
-        <w:tab/>
-        <w:t>(2)</w:t>
-      </w:r>
-    </w:p>
-    <w:p/>
-    <w:p>
-      <w:r>
-        <w:tab/>
-        <w:t xml:space="preserve">Where </w:t>
-      </w:r>
-      <w:r>
-        <w:rPr>
-          <w:position w:val="-6"/>
-        </w:rPr>
-        <w:object w:dxaOrig="240" w:dyaOrig="220" w14:anchorId="1450E4C5">
-          <v:shape id="_x0000_i1027" type="#_x0000_t75" style="width:12pt;height:10.8pt" o:ole="">
+        <w:t>provides more generality compared to the Rayleigh</w:t>
+      </w:r>
+      <w:r>
+        <w:t>, Rician, and Gamma</w:t>
+      </w:r>
+      <w:r>
+        <w:t xml:space="preserve"> distribution</w:t>
+      </w:r>
+      <w:r>
+        <w:t>s</w:t>
+      </w:r>
+      <w:r>
+        <w:t xml:space="preserve"> </w:t>
+      </w:r>
+      <w:r>
+        <w:t xml:space="preserve">[31] </w:t>
+      </w:r>
+      <w:r>
+        <w:t>and is computationally efficient compared to the homodyned K-distribu</w:t>
+      </w:r>
+      <w:r>
+        <w:t>tion, which requires greater computational complexity for parameter estimation [32]. The Nakagami distribution is modelled by Eq. 3</w:t>
+      </w:r>
+    </w:p>
+    <w:p>
+      <w:pPr>
+        <w:jc w:val="both"/>
+      </w:pPr>
+    </w:p>
+    <w:p>
+      <w:pPr>
+        <w:pStyle w:val="Equation"/>
+      </w:pPr>
+      <w:r>
+        <w:rPr>
+          <w:position w:val="-28"/>
+        </w:rPr>
+        <w:object w:dxaOrig="3540" w:dyaOrig="720" w14:anchorId="0D2FE3C9">
+          <v:shape id="_x0000_i1028" type="#_x0000_t75" style="width:162pt;height:29.4pt" o:ole="" fillcolor="window">
             <v:imagedata r:id="rId15" o:title=""/>
           </v:shape>
-          <o:OLEObject Type="Embed" ProgID="Equation.3" ShapeID="_x0000_i1027" DrawAspect="Content" ObjectID="_1593101771" r:id="rId16"/>
+          <o:OLEObject Type="Embed" ProgID="Equation.3" ShapeID="_x0000_i1028" DrawAspect="Content" ObjectID="_1593261559" r:id="rId16"/>
         </w:object>
       </w:r>
       <w:r>
-        <w:t xml:space="preserve">is a scaling </w:t>
-      </w:r>
-      <w:proofErr w:type="gramStart"/>
-      <w:r>
-        <w:t>parameter.</w:t>
-      </w:r>
-      <w:proofErr w:type="gramEnd"/>
-    </w:p>
-    <w:p/>
+        <w:t xml:space="preserve"> </w:t>
+      </w:r>
+      <w:r>
+        <w:tab/>
+        <w:t>(</w:t>
+      </w:r>
+      <w:r>
+        <w:t>3</w:t>
+      </w:r>
+      <w:r>
+        <w:t>)</w:t>
+      </w:r>
+    </w:p>
+    <w:p>
+      <w:pPr>
+        <w:jc w:val="both"/>
+      </w:pPr>
+    </w:p>
     <w:p>
       <w:pPr>
         <w:ind w:firstLine="202"/>
         <w:jc w:val="both"/>
       </w:pPr>
       <w:r>
-        <w:t>However, the Rayleigh distribution is an ideal model and characterizes fully developed speckle, which does not occur when there is limited scattering [23].</w:t>
-      </w:r>
-      <w:r>
-        <w:t xml:space="preserve"> It has been previously shown that the Rayleigh distribution models structures such as blood well but cannot accurately model less homogenous structure such as cardiac tissue [24]. </w:t>
-      </w:r>
-      <w:r>
-        <w:t xml:space="preserve">More generalized </w:t>
-      </w:r>
-      <w:r>
-        <w:t xml:space="preserve">models such as the </w:t>
-      </w:r>
-      <w:proofErr w:type="spellStart"/>
-      <w:r>
-        <w:t>Rician</w:t>
-      </w:r>
-      <w:proofErr w:type="spellEnd"/>
-      <w:r>
-        <w:t xml:space="preserve"> distribution [25]</w:t>
-      </w:r>
-      <w:r>
-        <w:t xml:space="preserve">, </w:t>
-      </w:r>
-      <w:proofErr w:type="spellStart"/>
-      <w:r>
-        <w:t>Homodyned</w:t>
-      </w:r>
-      <w:proofErr w:type="spellEnd"/>
-      <w:r>
-        <w:t xml:space="preserve"> K-d</w:t>
-      </w:r>
-      <w:r>
-        <w:t xml:space="preserve">istribution [26], Gamma </w:t>
-      </w:r>
-      <w:r>
-        <w:t>d</w:t>
-      </w:r>
-      <w:r>
-        <w:t xml:space="preserve">istribution [27], and </w:t>
-      </w:r>
-      <w:proofErr w:type="spellStart"/>
-      <w:r>
-        <w:t>Nakagami</w:t>
-      </w:r>
-      <w:proofErr w:type="spellEnd"/>
-      <w:r>
-        <w:t xml:space="preserve"> </w:t>
-      </w:r>
-      <w:r>
-        <w:t>d</w:t>
-      </w:r>
-      <w:r>
-        <w:t>istribution</w:t>
-      </w:r>
-      <w:r>
-        <w:t xml:space="preserve"> [28]</w:t>
-      </w:r>
-      <w:r>
-        <w:t xml:space="preserve"> have been used to characterize speckle.</w:t>
-      </w:r>
-    </w:p>
-    <w:p>
-      <w:pPr>
-        <w:ind w:firstLine="202"/>
-        <w:jc w:val="both"/>
-      </w:pPr>
-    </w:p>
-    <w:p>
-      <w:r>
-        <w:tab/>
-      </w:r>
-      <w:r>
-        <w:t>Recently, d</w:t>
-      </w:r>
-      <w:r>
-        <w:t>ifferent models have been used to characterize features in ultrasound with success.</w:t>
-      </w:r>
-      <w:r>
-        <w:t xml:space="preserve"> </w:t>
-      </w:r>
-      <w:proofErr w:type="spellStart"/>
-      <w:r>
-        <w:t>Byra</w:t>
-      </w:r>
-      <w:proofErr w:type="spellEnd"/>
-      <w:r>
-        <w:t xml:space="preserve"> et al. (2016) classified breast lesions by modelling lesion speckle with the </w:t>
-      </w:r>
-      <w:proofErr w:type="spellStart"/>
-      <w:r>
-        <w:t>homodyned</w:t>
-      </w:r>
-      <w:proofErr w:type="spellEnd"/>
-      <w:r>
-        <w:t xml:space="preserve"> k-distribution [29] and Ho et al. (2012) modelled liver speckle with the </w:t>
-      </w:r>
-      <w:proofErr w:type="spellStart"/>
-      <w:r>
-        <w:t>Nakagami</w:t>
-      </w:r>
-      <w:proofErr w:type="spellEnd"/>
-      <w:r>
-        <w:t xml:space="preserve"> distribution to assess liver fibrosis [30].</w:t>
-      </w:r>
-    </w:p>
-    <w:p>
-      <w:r>
-        <w:tab/>
-      </w:r>
-    </w:p>
-    <w:p>
-      <w:pPr>
-        <w:ind w:firstLine="202"/>
-        <w:jc w:val="both"/>
-      </w:pPr>
-      <w:r>
-        <w:t xml:space="preserve">For detecting acoustic shadows, which have a </w:t>
-      </w:r>
-      <w:proofErr w:type="spellStart"/>
-      <w:r>
-        <w:t>distrinctively</w:t>
-      </w:r>
-      <w:proofErr w:type="spellEnd"/>
-      <w:r>
-        <w:t xml:space="preserve"> different speckle than non-shadow regions, t</w:t>
-      </w:r>
-      <w:r>
-        <w:t xml:space="preserve">he </w:t>
-      </w:r>
-      <w:proofErr w:type="spellStart"/>
-      <w:r>
-        <w:t>Nakagami</w:t>
-      </w:r>
-      <w:proofErr w:type="spellEnd"/>
-      <w:r>
-        <w:t xml:space="preserve"> distribution was chosen</w:t>
-      </w:r>
-      <w:r>
-        <w:t xml:space="preserve">. The </w:t>
-      </w:r>
-      <w:proofErr w:type="spellStart"/>
-      <w:r>
-        <w:t>Nakagami</w:t>
-      </w:r>
-      <w:proofErr w:type="spellEnd"/>
-      <w:r>
-        <w:t xml:space="preserve"> distribution</w:t>
-      </w:r>
-      <w:r>
-        <w:t xml:space="preserve"> </w:t>
-      </w:r>
-      <w:r>
-        <w:t>provides more generality compared to the Rayleigh</w:t>
-      </w:r>
-      <w:r>
-        <w:t xml:space="preserve">, </w:t>
-      </w:r>
-      <w:proofErr w:type="spellStart"/>
-      <w:r>
-        <w:t>Rician</w:t>
-      </w:r>
-      <w:proofErr w:type="spellEnd"/>
-      <w:r>
-        <w:t>, and Gamma</w:t>
-      </w:r>
-      <w:r>
-        <w:t xml:space="preserve"> distribution</w:t>
-      </w:r>
-      <w:r>
-        <w:t>s</w:t>
-      </w:r>
-      <w:r>
-        <w:t xml:space="preserve"> </w:t>
-      </w:r>
-      <w:r>
-        <w:t xml:space="preserve">[31] </w:t>
-      </w:r>
-      <w:r>
-        <w:t xml:space="preserve">and is computationally efficient compared to the </w:t>
-      </w:r>
-      <w:proofErr w:type="spellStart"/>
-      <w:r>
-        <w:t>homodyned</w:t>
-      </w:r>
-      <w:proofErr w:type="spellEnd"/>
-      <w:r>
-        <w:t xml:space="preserve"> K-distribu</w:t>
-      </w:r>
-      <w:r>
-        <w:t xml:space="preserve">tion, which requires greater computational complexity for parameter estimation [32]. The </w:t>
-      </w:r>
-      <w:proofErr w:type="spellStart"/>
-      <w:r>
-        <w:t>Nakagami</w:t>
-      </w:r>
-      <w:proofErr w:type="spellEnd"/>
-      <w:r>
-        <w:t xml:space="preserve"> distribution is modelled by Eq. 3</w:t>
-      </w:r>
-    </w:p>
-    <w:p>
-      <w:pPr>
-        <w:jc w:val="both"/>
-      </w:pPr>
-    </w:p>
-    <w:p>
-      <w:pPr>
-        <w:pStyle w:val="Equation"/>
-      </w:pPr>
-      <w:r>
-        <w:rPr>
-          <w:position w:val="-28"/>
-        </w:rPr>
-        <w:object w:dxaOrig="3540" w:dyaOrig="720" w14:anchorId="0D2FE3C9">
-          <v:shape id="_x0000_i1028" type="#_x0000_t75" style="width:162pt;height:29.4pt" o:ole="" fillcolor="window">
+        <w:t xml:space="preserve">Where </w:t>
+      </w:r>
+      <w:r>
+        <w:rPr>
+          <w:position w:val="-10"/>
+        </w:rPr>
+        <w:object w:dxaOrig="240" w:dyaOrig="260" w14:anchorId="3CBAEDE6">
+          <v:shape id="_x0000_i1029" type="#_x0000_t75" style="width:12pt;height:13.2pt" o:ole="">
             <v:imagedata r:id="rId17" o:title=""/>
           </v:shape>
-          <o:OLEObject Type="Embed" ProgID="Equation.3" ShapeID="_x0000_i1028" DrawAspect="Content" ObjectID="_1593101772" r:id="rId18"/>
+          <o:OLEObject Type="Embed" ProgID="Equation.3" ShapeID="_x0000_i1029" DrawAspect="Content" ObjectID="_1593261560" r:id="rId18"/>
         </w:object>
       </w:r>
       <w:r>
-        <w:t xml:space="preserve"> </w:t>
-      </w:r>
-      <w:r>
-        <w:tab/>
-        <w:t>(</w:t>
-      </w:r>
-      <w:r>
-        <w:t>3</w:t>
-      </w:r>
-      <w:r>
-        <w:t>)</w:t>
-      </w:r>
-    </w:p>
-    <w:p>
-      <w:pPr>
-        <w:jc w:val="both"/>
-      </w:pPr>
-    </w:p>
-    <w:p>
-      <w:pPr>
-        <w:ind w:firstLine="202"/>
-        <w:jc w:val="both"/>
-      </w:pPr>
-      <w:r>
-        <w:t xml:space="preserve">Where </w:t>
-      </w:r>
-      <w:r>
-        <w:rPr>
-          <w:position w:val="-10"/>
-        </w:rPr>
-        <w:object w:dxaOrig="240" w:dyaOrig="260" w14:anchorId="3CBAEDE6">
-          <v:shape id="_x0000_i1029" type="#_x0000_t75" style="width:12pt;height:13.2pt" o:ole="">
+        <w:t xml:space="preserve">is the shape parameter, </w:t>
+      </w:r>
+      <w:r>
+        <w:rPr>
+          <w:position w:val="-6"/>
+        </w:rPr>
+        <w:object w:dxaOrig="240" w:dyaOrig="220" w14:anchorId="34B5FAB4">
+          <v:shape id="_x0000_i1030" type="#_x0000_t75" style="width:12pt;height:10.8pt" o:ole="">
             <v:imagedata r:id="rId19" o:title=""/>
           </v:shape>
-          <o:OLEObject Type="Embed" ProgID="Equation.3" ShapeID="_x0000_i1029" DrawAspect="Content" ObjectID="_1593101773" r:id="rId20"/>
+          <o:OLEObject Type="Embed" ProgID="Equation.3" ShapeID="_x0000_i1030" DrawAspect="Content" ObjectID="_1593261561" r:id="rId20"/>
         </w:object>
       </w:r>
       <w:r>
-        <w:t xml:space="preserve">is the shape parameter, </w:t>
-      </w:r>
-      <w:r>
-        <w:rPr>
-          <w:position w:val="-6"/>
-        </w:rPr>
-        <w:object w:dxaOrig="240" w:dyaOrig="220" w14:anchorId="34B5FAB4">
-          <v:shape id="_x0000_i1030" type="#_x0000_t75" style="width:12pt;height:10.8pt" o:ole="">
+        <w:t xml:space="preserve"> &gt; 0 is the scale parameter and </w:t>
+      </w:r>
+      <w:r>
+        <w:rPr>
+          <w:position w:val="-10"/>
+        </w:rPr>
+        <w:object w:dxaOrig="560" w:dyaOrig="320" w14:anchorId="439EE861">
+          <v:shape id="_x0000_i1031" type="#_x0000_t75" style="width:28.2pt;height:16.2pt" o:ole="">
             <v:imagedata r:id="rId21" o:title=""/>
           </v:shape>
-          <o:OLEObject Type="Embed" ProgID="Equation.3" ShapeID="_x0000_i1030" DrawAspect="Content" ObjectID="_1593101774" r:id="rId22"/>
-        </w:object>
-      </w:r>
-      <w:r>
-        <w:t xml:space="preserve"> &gt; 0 is the scale parameter and </w:t>
-      </w:r>
-      <w:r>
-        <w:rPr>
-          <w:position w:val="-10"/>
-        </w:rPr>
-        <w:object w:dxaOrig="560" w:dyaOrig="320" w14:anchorId="439EE861">
-          <v:shape id="_x0000_i1031" type="#_x0000_t75" style="width:28.2pt;height:16.2pt" o:ole="">
-            <v:imagedata r:id="rId23" o:title=""/>
-          </v:shape>
-          <o:OLEObject Type="Embed" ProgID="Equation.3" ShapeID="_x0000_i1031" DrawAspect="Content" ObjectID="_1593101775" r:id="rId24"/>
+          <o:OLEObject Type="Embed" ProgID="Equation.3" ShapeID="_x0000_i1031" DrawAspect="Content" ObjectID="_1593261562" r:id="rId22"/>
         </w:object>
       </w:r>
       <w:r>
@@ -1632,7 +1608,6 @@
           <w:noProof/>
           <w:lang w:val="en-CA" w:eastAsia="en-CA"/>
         </w:rPr>
-        <w:lastRenderedPageBreak/>
         <w:drawing>
           <wp:inline distT="0" distB="0" distL="0" distR="0" wp14:anchorId="019A42C7" wp14:editId="139F2C2D">
             <wp:extent cx="3152757" cy="3095625"/>
@@ -1649,7 +1624,7 @@
                     <pic:cNvPicPr/>
                   </pic:nvPicPr>
                   <pic:blipFill>
-                    <a:blip r:embed="rId10"/>
+                    <a:blip r:embed="rId8"/>
                     <a:stretch>
                       <a:fillRect/>
                     </a:stretch>
@@ -1697,13 +1672,9 @@
         <w:jc w:val="both"/>
       </w:pPr>
       <w:r>
-        <w:t xml:space="preserve">The RF data for each scan was processed by computing the absolute Hilbert transform of each </w:t>
-      </w:r>
-      <w:proofErr w:type="spellStart"/>
-      <w:r>
-        <w:t>scanline</w:t>
-      </w:r>
-      <w:proofErr w:type="spellEnd"/>
+        <w:lastRenderedPageBreak/>
+        <w:t>The RF data for each scan was processed by computing the absolute Hilbert transform of each scanline</w:t>
+      </w:r>
       <w:r>
         <w:t xml:space="preserve"> </w:t>
       </w:r>
@@ -1713,34 +1684,34 @@
         </w:rPr>
         <w:object w:dxaOrig="540" w:dyaOrig="320" w14:anchorId="5FECD4F0">
           <v:shape id="_x0000_i1032" type="#_x0000_t75" style="width:27pt;height:16.2pt" o:ole="">
+            <v:imagedata r:id="rId23" o:title=""/>
+          </v:shape>
+          <o:OLEObject Type="Embed" ProgID="Equation.3" ShapeID="_x0000_i1032" DrawAspect="Content" ObjectID="_1593261563" r:id="rId24"/>
+        </w:object>
+      </w:r>
+      <w:r>
+        <w:t xml:space="preserve"> and converted to a logarithmic scale. </w:t>
+      </w:r>
+    </w:p>
+    <w:p>
+      <w:pPr>
+        <w:ind w:firstLine="202"/>
+        <w:jc w:val="both"/>
+      </w:pPr>
+    </w:p>
+    <w:p>
+      <w:pPr>
+        <w:pStyle w:val="Equation"/>
+      </w:pPr>
+      <w:r>
+        <w:rPr>
+          <w:position w:val="-30"/>
+        </w:rPr>
+        <w:object w:dxaOrig="1880" w:dyaOrig="740" w14:anchorId="5914697E">
+          <v:shape id="_x0000_i1033" type="#_x0000_t75" style="width:85.8pt;height:30.6pt" o:ole="" fillcolor="window">
             <v:imagedata r:id="rId25" o:title=""/>
           </v:shape>
-          <o:OLEObject Type="Embed" ProgID="Equation.3" ShapeID="_x0000_i1032" DrawAspect="Content" ObjectID="_1593101776" r:id="rId26"/>
-        </w:object>
-      </w:r>
-      <w:r>
-        <w:t xml:space="preserve"> and converted to a logarithmic scale. </w:t>
-      </w:r>
-    </w:p>
-    <w:p>
-      <w:pPr>
-        <w:ind w:firstLine="202"/>
-        <w:jc w:val="both"/>
-      </w:pPr>
-    </w:p>
-    <w:p>
-      <w:pPr>
-        <w:pStyle w:val="Equation"/>
-      </w:pPr>
-      <w:r>
-        <w:rPr>
-          <w:position w:val="-30"/>
-        </w:rPr>
-        <w:object w:dxaOrig="1880" w:dyaOrig="740" w14:anchorId="5914697E">
-          <v:shape id="_x0000_i1033" type="#_x0000_t75" style="width:85.8pt;height:30.6pt" o:ole="" fillcolor="window">
-            <v:imagedata r:id="rId27" o:title=""/>
-          </v:shape>
-          <o:OLEObject Type="Embed" ProgID="Equation.3" ShapeID="_x0000_i1033" DrawAspect="Content" ObjectID="_1593101777" r:id="rId28"/>
+          <o:OLEObject Type="Embed" ProgID="Equation.3" ShapeID="_x0000_i1033" DrawAspect="Content" ObjectID="_1593261564" r:id="rId26"/>
         </w:object>
       </w:r>
       <w:r>
@@ -1786,7 +1757,6 @@
           <w:noProof/>
           <w:lang w:val="en-CA" w:eastAsia="en-CA"/>
         </w:rPr>
-        <w:lastRenderedPageBreak/>
         <w:drawing>
           <wp:inline distT="0" distB="0" distL="0" distR="0" wp14:anchorId="41DF8EA2" wp14:editId="5F263045">
             <wp:extent cx="3159356" cy="3648075"/>
@@ -1803,7 +1773,7 @@
                     <pic:cNvPicPr/>
                   </pic:nvPicPr>
                   <pic:blipFill>
-                    <a:blip r:embed="rId10"/>
+                    <a:blip r:embed="rId8"/>
                     <a:stretch>
                       <a:fillRect/>
                     </a:stretch>
@@ -1858,6 +1828,12 @@
     </w:p>
     <w:p>
       <w:pPr>
+        <w:ind w:firstLine="202"/>
+        <w:jc w:val="both"/>
+      </w:pPr>
+    </w:p>
+    <w:p>
+      <w:pPr>
         <w:pStyle w:val="Text"/>
         <w:ind w:firstLine="0"/>
       </w:pPr>
@@ -1866,6 +1842,7 @@
           <w:noProof/>
           <w:lang w:val="en-CA" w:eastAsia="en-CA"/>
         </w:rPr>
+        <w:lastRenderedPageBreak/>
         <w:drawing>
           <wp:inline distT="0" distB="0" distL="0" distR="0" wp14:anchorId="40FF0A9A" wp14:editId="60913FBB">
             <wp:extent cx="3076575" cy="3035300"/>
@@ -1882,7 +1859,7 @@
                     <pic:cNvPicPr/>
                   </pic:nvPicPr>
                   <pic:blipFill>
-                    <a:blip r:embed="rId10"/>
+                    <a:blip r:embed="rId8"/>
                     <a:stretch>
                       <a:fillRect/>
                     </a:stretch>
@@ -1915,11 +1892,7 @@
         <w:ind w:firstLine="0"/>
       </w:pPr>
       <w:r>
-        <w:t xml:space="preserve">Fig. 5.  The corresponding Nakagami parameter map of the RF data of a radial joint image, including a) the logarithmic envelope of the radiofrequency data, b) a map of the Nakagami scale parameter, and c) a map of the Nakagami shape </w:t>
-      </w:r>
-      <w:r>
-        <w:lastRenderedPageBreak/>
-        <w:t>parameter. The Nakagami parameters can be used to characterize regions of the logarithmic RF envelope.</w:t>
+        <w:t>Fig. 5.  The corresponding Nakagami parameter map of the RF data of a radial joint image, including a) the logarithmic envelope of the radiofrequency data, b) a map of the Nakagami scale parameter, and c) a map of the Nakagami shape parameter. The Nakagami parameters can be used to characterize regions of the logarithmic RF envelope.</w:t>
       </w:r>
     </w:p>
     <w:p>
@@ -1964,105 +1937,97 @@
         <w:t xml:space="preserve"> Otsu’s method provides an automatic thresholding of a data set by computing a threshold value to maximize inter-class variance. This assumes that there exists two statistically significant distributions. In ultrasound images, the intensity distribution of speckle is significantly different than the intensity of minimal speckle in shadow regions. </w:t>
       </w:r>
       <w:r>
-        <w:t xml:space="preserve">Otsu’s method iterates through the range of values for the </w:t>
-      </w:r>
-      <w:proofErr w:type="spellStart"/>
-      <w:r>
-        <w:t>Nakagami</w:t>
-      </w:r>
-      <w:proofErr w:type="spellEnd"/>
-      <w:r>
-        <w:t xml:space="preserve"> parameters to find the parameter </w:t>
+        <w:t xml:space="preserve">Otsu’s method iterates through the range of values for the Nakagami parameters to find the parameter </w:t>
       </w:r>
       <w:r>
         <w:rPr>
           <w:position w:val="-6"/>
         </w:rPr>
         <w:object w:dxaOrig="200" w:dyaOrig="220" w14:anchorId="320A55B3">
-          <v:shape id="_x0000_i1036" type="#_x0000_t75" style="width:10.2pt;height:9.6pt" o:ole="">
+          <v:shape id="_x0000_i1034" type="#_x0000_t75" style="width:10.2pt;height:9.6pt" o:ole="">
+            <v:imagedata r:id="rId27" o:title=""/>
+          </v:shape>
+          <o:OLEObject Type="Embed" ProgID="Equation.3" ShapeID="_x0000_i1034" DrawAspect="Content" ObjectID="_1593261565" r:id="rId28"/>
+        </w:object>
+      </w:r>
+      <w:r>
+        <w:t>in Eq. 4</w:t>
+      </w:r>
+    </w:p>
+    <w:p>
+      <w:pPr>
+        <w:ind w:firstLine="202"/>
+        <w:jc w:val="both"/>
+      </w:pPr>
+    </w:p>
+    <w:p>
+      <w:pPr>
+        <w:pStyle w:val="Equation"/>
+      </w:pPr>
+      <w:r>
+        <w:rPr>
+          <w:position w:val="-12"/>
+        </w:rPr>
+        <w:object w:dxaOrig="4520" w:dyaOrig="380" w14:anchorId="07F1BDC7">
+          <v:shape id="_x0000_i1035" type="#_x0000_t75" style="width:207pt;height:15.6pt" o:ole="" fillcolor="window">
             <v:imagedata r:id="rId29" o:title=""/>
           </v:shape>
-          <o:OLEObject Type="Embed" ProgID="Equation.3" ShapeID="_x0000_i1036" DrawAspect="Content" ObjectID="_1593101778" r:id="rId30"/>
+          <o:OLEObject Type="Embed" ProgID="Equation.3" ShapeID="_x0000_i1035" DrawAspect="Content" ObjectID="_1593261566" r:id="rId30"/>
         </w:object>
       </w:r>
       <w:r>
-        <w:t>in Eq. 4</w:t>
-      </w:r>
-    </w:p>
-    <w:p>
-      <w:pPr>
-        <w:ind w:firstLine="202"/>
-        <w:jc w:val="both"/>
-      </w:pPr>
+        <w:t xml:space="preserve"> </w:t>
+      </w:r>
+      <w:r>
+        <w:tab/>
+        <w:t>(4)</w:t>
+      </w:r>
     </w:p>
     <w:p>
       <w:pPr>
         <w:pStyle w:val="Equation"/>
-      </w:pPr>
-      <w:r>
         <w:rPr>
           <w:position w:val="-12"/>
         </w:rPr>
-        <w:object w:dxaOrig="4520" w:dyaOrig="380" w14:anchorId="07F1BDC7">
-          <v:shape id="_x0000_i1038" type="#_x0000_t75" style="width:207pt;height:15.6pt" o:ole="" fillcolor="window">
+      </w:pPr>
+      <w:r>
+        <w:rPr>
+          <w:position w:val="-12"/>
+        </w:rPr>
+        <w:object w:dxaOrig="920" w:dyaOrig="639" w14:anchorId="2B02D2D6">
+          <v:shape id="_x0000_i1036" type="#_x0000_t75" style="width:58.2pt;height:36.6pt" o:ole="" fillcolor="window">
             <v:imagedata r:id="rId31" o:title=""/>
           </v:shape>
-          <o:OLEObject Type="Embed" ProgID="Equation.3" ShapeID="_x0000_i1038" DrawAspect="Content" ObjectID="_1593101779" r:id="rId32"/>
+          <o:OLEObject Type="Embed" ProgID="Equation.3" ShapeID="_x0000_i1036" DrawAspect="Content" ObjectID="_1593261567" r:id="rId32"/>
         </w:object>
       </w:r>
       <w:r>
+        <w:rPr>
+          <w:position w:val="-12"/>
+        </w:rPr>
         <w:t xml:space="preserve"> </w:t>
       </w:r>
       <w:r>
+        <w:rPr>
+          <w:position w:val="-12"/>
+        </w:rPr>
         <w:tab/>
-        <w:t>(4)</w:t>
+        <w:t>(5)</w:t>
       </w:r>
     </w:p>
     <w:p>
       <w:pPr>
         <w:pStyle w:val="Equation"/>
-        <w:rPr>
-          <w:position w:val="-12"/>
-        </w:rPr>
-      </w:pPr>
-      <w:r>
-        <w:rPr>
-          <w:position w:val="-12"/>
-        </w:rPr>
-        <w:object w:dxaOrig="920" w:dyaOrig="639" w14:anchorId="2B02D2D6">
-          <v:shape id="_x0000_i1037" type="#_x0000_t75" style="width:58.2pt;height:36.6pt" o:ole="" fillcolor="window">
+      </w:pPr>
+      <w:r>
+        <w:rPr>
+          <w:position w:val="-40"/>
+        </w:rPr>
+        <w:object w:dxaOrig="900" w:dyaOrig="639" w14:anchorId="24379D17">
+          <v:shape id="_x0000_i1037" type="#_x0000_t75" style="width:60pt;height:38.4pt" o:ole="" fillcolor="window">
             <v:imagedata r:id="rId33" o:title=""/>
           </v:shape>
-          <o:OLEObject Type="Embed" ProgID="Equation.3" ShapeID="_x0000_i1037" DrawAspect="Content" ObjectID="_1593101780" r:id="rId34"/>
-        </w:object>
-      </w:r>
-      <w:r>
-        <w:rPr>
-          <w:position w:val="-12"/>
-        </w:rPr>
-        <w:t xml:space="preserve"> </w:t>
-      </w:r>
-      <w:r>
-        <w:rPr>
-          <w:position w:val="-12"/>
-        </w:rPr>
-        <w:tab/>
-        <w:t>(5)</w:t>
-      </w:r>
-    </w:p>
-    <w:p>
-      <w:pPr>
-        <w:pStyle w:val="Equation"/>
-      </w:pPr>
-      <w:r>
-        <w:rPr>
-          <w:position w:val="-40"/>
-        </w:rPr>
-        <w:object w:dxaOrig="900" w:dyaOrig="639" w14:anchorId="24379D17">
-          <v:shape id="_x0000_i1039" type="#_x0000_t75" style="width:60pt;height:38.4pt" o:ole="" fillcolor="window">
-            <v:imagedata r:id="rId35" o:title=""/>
-          </v:shape>
-          <o:OLEObject Type="Embed" ProgID="Equation.3" ShapeID="_x0000_i1039" DrawAspect="Content" ObjectID="_1593101781" r:id="rId36"/>
+          <o:OLEObject Type="Embed" ProgID="Equation.3" ShapeID="_x0000_i1037" DrawAspect="Content" ObjectID="_1593261568" r:id="rId34"/>
         </w:object>
       </w:r>
       <w:r>
@@ -2087,10 +2052,10 @@
           <w:position w:val="-6"/>
         </w:rPr>
         <w:object w:dxaOrig="200" w:dyaOrig="220" w14:anchorId="023A8ED3">
-          <v:shape id="_x0000_i1034" type="#_x0000_t75" style="width:10.2pt;height:9.6pt" o:ole="">
-            <v:imagedata r:id="rId29" o:title=""/>
+          <v:shape id="_x0000_i1038" type="#_x0000_t75" style="width:10.2pt;height:9.6pt" o:ole="">
+            <v:imagedata r:id="rId27" o:title=""/>
           </v:shape>
-          <o:OLEObject Type="Embed" ProgID="Equation.3" ShapeID="_x0000_i1034" DrawAspect="Content" ObjectID="_1593101782" r:id="rId37"/>
+          <o:OLEObject Type="Embed" ProgID="Equation.3" ShapeID="_x0000_i1038" DrawAspect="Content" ObjectID="_1593261569" r:id="rId35"/>
         </w:object>
       </w:r>
       <w:r>
@@ -2101,22 +2066,14 @@
           <w:position w:val="-6"/>
         </w:rPr>
         <w:object w:dxaOrig="139" w:dyaOrig="240" w14:anchorId="7211592E">
-          <v:shape id="_x0000_i1035" type="#_x0000_t75" style="width:7.2pt;height:12pt" o:ole="">
-            <v:imagedata r:id="rId38" o:title=""/>
+          <v:shape id="_x0000_i1039" type="#_x0000_t75" style="width:7.2pt;height:12pt" o:ole="">
+            <v:imagedata r:id="rId36" o:title=""/>
           </v:shape>
-          <o:OLEObject Type="Embed" ProgID="Equation.3" ShapeID="_x0000_i1035" DrawAspect="Content" ObjectID="_1593101783" r:id="rId39"/>
+          <o:OLEObject Type="Embed" ProgID="Equation.3" ShapeID="_x0000_i1039" DrawAspect="Content" ObjectID="_1593261570" r:id="rId37"/>
         </w:object>
       </w:r>
       <w:r>
-        <w:t xml:space="preserve">is the iterated values of </w:t>
-      </w:r>
-      <w:proofErr w:type="spellStart"/>
-      <w:r>
-        <w:t>Nakagami</w:t>
-      </w:r>
-      <w:proofErr w:type="spellEnd"/>
-      <w:r>
-        <w:t xml:space="preserve"> parameters</w:t>
+        <w:t>is the iterated values of Nakagami parameters</w:t>
       </w:r>
       <w:r>
         <w:t xml:space="preserve"> to search for a threshold, and </w:t>
@@ -2128,15 +2085,7 @@
         <w:t>L</w:t>
       </w:r>
       <w:r>
-        <w:t xml:space="preserve"> is the number of bins in the distribution of </w:t>
-      </w:r>
-      <w:proofErr w:type="spellStart"/>
-      <w:r>
-        <w:t>Nakagami</w:t>
-      </w:r>
-      <w:proofErr w:type="spellEnd"/>
-      <w:r>
-        <w:t xml:space="preserve"> parameters.</w:t>
+        <w:t xml:space="preserve"> is the number of bins in the distribution of Nakagami parameters.</w:t>
       </w:r>
     </w:p>
     <w:p>
@@ -2151,6 +2100,7 @@
         <w:jc w:val="both"/>
       </w:pPr>
       <w:r>
+        <w:lastRenderedPageBreak/>
         <w:t xml:space="preserve">The data points </w:t>
       </w:r>
       <w:r>
@@ -2178,7 +2128,6 @@
           <w:noProof/>
           <w:lang w:val="en-CA" w:eastAsia="en-CA"/>
         </w:rPr>
-        <w:lastRenderedPageBreak/>
         <w:drawing>
           <wp:inline distT="0" distB="0" distL="0" distR="0" wp14:anchorId="56E9230C" wp14:editId="48F2601F">
             <wp:extent cx="3159356" cy="3648075"/>
@@ -2195,7 +2144,7 @@
                     <pic:cNvPicPr/>
                   </pic:nvPicPr>
                   <pic:blipFill>
-                    <a:blip r:embed="rId10"/>
+                    <a:blip r:embed="rId8"/>
                     <a:stretch>
                       <a:fillRect/>
                     </a:stretch>
@@ -2261,7 +2210,13 @@
         <w:jc w:val="both"/>
       </w:pPr>
       <w:r>
-        <w:t xml:space="preserve">Without the RF data, we implement a modified method similar to Hellier et al. (2010) by analyzing the entropy of the image but implement automatic thresholding and remove the need for adaptive filtering. </w:t>
+        <w:t>Without the RF data, we implement a modified method similar to Hellier et al. (2010)</w:t>
+      </w:r>
+      <w:r>
+        <w:t xml:space="preserve"> [16]</w:t>
+      </w:r>
+      <w:r>
+        <w:t xml:space="preserve"> by analyzing the entropy of the image but implement automatic thresholding and remove the need for adaptive filtering. </w:t>
       </w:r>
       <w:r>
         <w:t>Entropy was chosen as an effective statistical feature as a shadow represents a sudden bright region, due to the almost complete reflection of an acoustic wave, followed by a continuously dark region. This corresponds to a region of high entropy at the boundary, as there is a sudden change in intensity, followed by low entropy, due to the consistent dark pixels.</w:t>
@@ -2291,7 +2246,11 @@
         <w:t>or each scanline, a local patch for every pixel is created</w:t>
       </w:r>
       <w:r>
-        <w:t>, centered at the pixel. The size of the patch is identical to the size used in the RF method, being three times the pulse width. This size was chosen as an appropriate physical distance to capture sufficient acoustic interaction depending on the pulse width of the transducer. Then, each cumulative entropy of the patch is computed and is assigned to the center pixel.</w:t>
+        <w:t xml:space="preserve">, centered at the pixel. The size of the patch is identical to the size used in the RF method, being three times the pulse width. This size was chosen as an appropriate physical distance to capture sufficient acoustic </w:t>
+      </w:r>
+      <w:r>
+        <w:lastRenderedPageBreak/>
+        <w:t>interaction depending on the pulse width of the transducer. Then, each cumulative entropy of the patch is computed and is assigned to the center pixel.</w:t>
       </w:r>
     </w:p>
     <w:p>
@@ -2308,104 +2267,89 @@
         <w:rPr>
           <w:position w:val="-28"/>
         </w:rPr>
-        <w:object w:dxaOrig="5319" w:dyaOrig="680" w14:anchorId="684E7A88">
-          <v:shape id="_x0000_i1042" type="#_x0000_t75" style="width:244.2pt;height:28.2pt" o:ole="" fillcolor="window">
+        <w:object w:dxaOrig="5440" w:dyaOrig="680" w14:anchorId="684E7A88">
+          <v:shape id="_x0000_i1043" type="#_x0000_t75" style="width:249.6pt;height:28.2pt" o:ole="" fillcolor="window">
+            <v:imagedata r:id="rId38" o:title=""/>
+          </v:shape>
+          <o:OLEObject Type="Embed" ProgID="Equation.3" ShapeID="_x0000_i1043" DrawAspect="Content" ObjectID="_1593261571" r:id="rId39"/>
+        </w:object>
+      </w:r>
+      <w:r>
+        <w:t xml:space="preserve"> </w:t>
+      </w:r>
+      <w:r>
+        <w:tab/>
+        <w:t>(1)</w:t>
+      </w:r>
+    </w:p>
+    <w:p>
+      <w:pPr>
+        <w:ind w:firstLine="202"/>
+      </w:pPr>
+      <w:r>
+        <w:t xml:space="preserve">Where </w:t>
+      </w:r>
+      <w:r>
+        <w:rPr>
+          <w:position w:val="-12"/>
+        </w:rPr>
+        <w:object w:dxaOrig="260" w:dyaOrig="360" w14:anchorId="5EA9DE56">
+          <v:shape id="_x0000_i1040" type="#_x0000_t75" style="width:13.2pt;height:18pt" o:ole="">
             <v:imagedata r:id="rId40" o:title=""/>
           </v:shape>
-          <o:OLEObject Type="Embed" ProgID="Equation.3" ShapeID="_x0000_i1042" DrawAspect="Content" ObjectID="_1593101784" r:id="rId41"/>
+          <o:OLEObject Type="Embed" ProgID="Equation.3" ShapeID="_x0000_i1040" DrawAspect="Content" ObjectID="_1593261572" r:id="rId41"/>
         </w:object>
       </w:r>
       <w:r>
+        <w:t xml:space="preserve">is the symmetric entropy at pixel </w:t>
+      </w:r>
+      <w:r>
+        <w:rPr>
+          <w:i/>
+        </w:rPr>
+        <w:t xml:space="preserve">i </w:t>
+      </w:r>
+      <w:r>
+        <w:t xml:space="preserve">on </w:t>
+      </w:r>
+      <w:r>
+        <w:t>scanline</w:t>
+      </w:r>
+      <w:r>
         <w:t xml:space="preserve"> </w:t>
       </w:r>
       <w:r>
-        <w:tab/>
-        <w:t>(1)</w:t>
-      </w:r>
-    </w:p>
-    <w:p>
-      <w:pPr>
-        <w:ind w:firstLine="202"/>
-      </w:pPr>
-      <w:r>
-        <w:lastRenderedPageBreak/>
-        <w:t xml:space="preserve">Where </w:t>
-      </w:r>
-      <w:r>
-        <w:rPr>
-          <w:position w:val="-12"/>
-        </w:rPr>
-        <w:object w:dxaOrig="260" w:dyaOrig="360" w14:anchorId="5EA9DE56">
-          <v:shape id="_x0000_i1040" type="#_x0000_t75" style="width:13.2pt;height:18pt" o:ole="">
+        <w:rPr>
+          <w:i/>
+        </w:rPr>
+        <w:t>j</w:t>
+      </w:r>
+      <w:r>
+        <w:t xml:space="preserve">, </w:t>
+      </w:r>
+      <w:r>
+        <w:rPr>
+          <w:position w:val="-4"/>
+        </w:rPr>
+        <w:object w:dxaOrig="220" w:dyaOrig="260" w14:anchorId="754F4E19">
+          <v:shape id="_x0000_i1041" type="#_x0000_t75" style="width:10.8pt;height:13.2pt" o:ole="">
             <v:imagedata r:id="rId42" o:title=""/>
           </v:shape>
-          <o:OLEObject Type="Embed" ProgID="Equation.3" ShapeID="_x0000_i1040" DrawAspect="Content" ObjectID="_1593101785" r:id="rId43"/>
+          <o:OLEObject Type="Embed" ProgID="Equation.3" ShapeID="_x0000_i1041" DrawAspect="Content" ObjectID="_1593261573" r:id="rId43"/>
         </w:object>
       </w:r>
       <w:r>
-        <w:t xml:space="preserve">is the symmetric entropy at pixel </w:t>
-      </w:r>
-      <w:proofErr w:type="spellStart"/>
-      <w:r>
-        <w:rPr>
-          <w:i/>
-        </w:rPr>
-        <w:t>i</w:t>
-      </w:r>
-      <w:proofErr w:type="spellEnd"/>
-      <w:r>
-        <w:rPr>
-          <w:i/>
-        </w:rPr>
-        <w:t xml:space="preserve"> </w:t>
-      </w:r>
-      <w:r>
-        <w:t xml:space="preserve">on the </w:t>
-      </w:r>
-      <w:proofErr w:type="spellStart"/>
-      <w:r>
-        <w:t>scanline</w:t>
-      </w:r>
-      <w:proofErr w:type="spellEnd"/>
-      <w:r>
-        <w:t xml:space="preserve">, </w:t>
-      </w:r>
-      <w:r>
-        <w:rPr>
-          <w:position w:val="-4"/>
-        </w:rPr>
-        <w:object w:dxaOrig="220" w:dyaOrig="260" w14:anchorId="754F4E19">
-          <v:shape id="_x0000_i1041" type="#_x0000_t75" style="width:10.8pt;height:13.2pt" o:ole="">
+        <w:t xml:space="preserve">is the set of scanline elements that are not the first or last element, and </w:t>
+      </w:r>
+      <w:r>
+        <w:rPr>
+          <w:position w:val="-8"/>
+        </w:rPr>
+        <w:object w:dxaOrig="160" w:dyaOrig="200" w14:anchorId="5EC038E1">
+          <v:shape id="_x0000_i1042" type="#_x0000_t75" style="width:7.8pt;height:10.2pt" o:ole="">
             <v:imagedata r:id="rId44" o:title=""/>
           </v:shape>
-          <o:OLEObject Type="Embed" ProgID="Equation.3" ShapeID="_x0000_i1041" DrawAspect="Content" ObjectID="_1593101786" r:id="rId45"/>
-        </w:object>
-      </w:r>
-      <w:r>
-        <w:t xml:space="preserve">is the set of </w:t>
-      </w:r>
-      <w:proofErr w:type="spellStart"/>
-      <w:r>
-        <w:t>scanline</w:t>
-      </w:r>
-      <w:proofErr w:type="spellEnd"/>
-      <w:r>
-        <w:t xml:space="preserve"> eleme</w:t>
-      </w:r>
-      <w:bookmarkStart w:id="2" w:name="_GoBack"/>
-      <w:bookmarkEnd w:id="2"/>
-      <w:r>
-        <w:t xml:space="preserve">nts that are not the first or last element, and </w:t>
-      </w:r>
-      <w:r>
-        <w:rPr>
-          <w:position w:val="-8"/>
-        </w:rPr>
-        <w:object w:dxaOrig="160" w:dyaOrig="200" w14:anchorId="5EC038E1">
-          <v:shape id="_x0000_i1043" type="#_x0000_t75" style="width:7.8pt;height:10.2pt" o:ole="">
-            <v:imagedata r:id="rId46" o:title=""/>
-          </v:shape>
-          <o:OLEObject Type="Embed" ProgID="Equation.3" ShapeID="_x0000_i1043" DrawAspect="Content" ObjectID="_1593101787" r:id="rId47"/>
+          <o:OLEObject Type="Embed" ProgID="Equation.3" ShapeID="_x0000_i1042" DrawAspect="Content" ObjectID="_1593261574" r:id="rId45"/>
         </w:object>
       </w:r>
       <w:r>
@@ -2460,7 +2404,7 @@
                     <pic:cNvPicPr/>
                   </pic:nvPicPr>
                   <pic:blipFill>
-                    <a:blip r:embed="rId10"/>
+                    <a:blip r:embed="rId8"/>
                     <a:stretch>
                       <a:fillRect/>
                     </a:stretch>
@@ -2508,7 +2452,11 @@
         <w:jc w:val="both"/>
       </w:pPr>
       <w:r>
-        <w:t xml:space="preserve">Then, Otsu’s method is applied similarly to compute an entropy threshold. The significance of the threshold is difference from the RF algorithm. In the RF algorithm, the threshold separates patches of intense speckle and minimal speckle. In the entropy data, however, the threshold separates pixels of a shadow boundary and pixels of non-boundaries, which includes shadow and non-shadow regions. </w:t>
+        <w:t xml:space="preserve">Then, Otsu’s method is applied similarly to compute an entropy threshold. The significance of the threshold is </w:t>
+      </w:r>
+      <w:r>
+        <w:lastRenderedPageBreak/>
+        <w:t xml:space="preserve">difference from the RF algorithm. In the RF algorithm, the threshold separates patches of intense speckle and minimal speckle. In the entropy data, however, the threshold separates pixels of a shadow boundary and pixels of non-boundaries, which includes shadow and non-shadow regions. </w:t>
       </w:r>
     </w:p>
     <w:p>
@@ -2523,7 +2471,6 @@
         <w:jc w:val="both"/>
       </w:pPr>
       <w:r>
-        <w:lastRenderedPageBreak/>
         <w:t>Then, the last pixel on a scanline with an entropy higher than the threshold is marked as the end of the shadow boundary and all subsequent pixels are marked as a shadow.</w:t>
       </w:r>
     </w:p>
@@ -2559,7 +2506,7 @@
                     <pic:cNvPicPr/>
                   </pic:nvPicPr>
                   <pic:blipFill>
-                    <a:blip r:embed="rId10"/>
+                    <a:blip r:embed="rId8"/>
                     <a:stretch>
                       <a:fillRect/>
                     </a:stretch>
@@ -2615,7 +2562,6 @@
     <w:p>
       <w:pPr>
         <w:pStyle w:val="Text"/>
-        <w:ind w:firstLine="0"/>
       </w:pPr>
       <w:r>
         <w:t xml:space="preserve">The dice coefficients for the detected shadows from the RF speckle analysis and the detected shadows from the scanline entropy analysis were </w:t>
@@ -2637,11 +2583,7 @@
       </w:pPr>
       <w:r>
         <w:tab/>
-        <w:t xml:space="preserve">The value of analyzing RF data for shadow detection can be demonstrated when applying other methods to ultrasound data with variable operator parameters. For instance, an operator may adjust the time-gain compensation to increase the gain in deeper regions of the image to view tissue in higher intensity. </w:t>
-      </w:r>
-      <w:r>
-        <w:lastRenderedPageBreak/>
-        <w:t>The operator may unintentionally minimize shadowing effects in other areas of the image and any B-Mode analysis method may be unable to identify the artificial bright region as a shadow. As RF data precedes visual image processing, RF data analysis allows consistent quantification of the acoustic signal</w:t>
+        <w:t>The value of analyzing RF data for shadow detection can be demonstrated when applying other methods to ultrasound data with variable operator parameters. For instance, an operator may adjust the time-gain compensation to increase the gain in deeper regions of the image to view tissue in higher intensity. The operator may unintentionally minimize shadowing effects in other areas of the image and any B-Mode analysis method may be unable to identify the artificial bright region as a shadow. As RF data precedes visual image processing, RF data analysis allows consistent quantification of the acoustic signal</w:t>
       </w:r>
       <w:r>
         <w:t xml:space="preserve"> and is less susceptible to variation from operator adjusted parameters.</w:t>
@@ -2655,44 +2597,134 @@
     </w:p>
     <w:p>
       <w:pPr>
-        <w:pStyle w:val="Heading1"/>
-      </w:pPr>
-      <w:r>
-        <w:t>Conclusion</w:t>
-      </w:r>
-    </w:p>
-    <w:p>
-      <w:pPr>
-        <w:ind w:firstLine="202"/>
-        <w:jc w:val="both"/>
-      </w:pPr>
-      <w:r>
-        <w:t xml:space="preserve">Ultrasound as an imaging modality is becoming further commonplace due to its increased affordability and portability. Ultrasound is difficult to interpret as artifacts such as acoustic shadowing can obscure images. </w:t>
-      </w:r>
-      <w:r>
-        <w:t>Methods</w:t>
-      </w:r>
-      <w:r>
-        <w:t xml:space="preserve"> to automatically detect acoustic shadowing </w:t>
-      </w:r>
-      <w:r>
-        <w:t xml:space="preserve">from either radiofrequency or brightness-mode data </w:t>
-      </w:r>
-      <w:r>
-        <w:t xml:space="preserve">was presented, with a </w:t>
-      </w:r>
-      <w:r>
-        <w:t>Dice coefficient of ____</w:t>
-      </w:r>
-      <w:r>
-        <w:t>. The method allows identification of shadowing regions, which can be used by inexperienced operators to identify features such as gallstones or bad transducer contact. The method also assists in feature identification for large-scale image processing techniques, such as deep learning training. The performance of the method is comparable to similar shadow detection techniques, with all computations being dynamic except for one adjustable parameter. Future applications of shadow detection can allow for increased usability of ultrasound where quick detection of anatomical features is required.</w:t>
-      </w:r>
-    </w:p>
-    <w:p>
-      <w:pPr>
         <w:pStyle w:val="Text"/>
         <w:ind w:firstLine="0"/>
       </w:pPr>
+      <w:r>
+        <w:rPr>
+          <w:noProof/>
+          <w:lang w:val="en-CA" w:eastAsia="en-CA"/>
+        </w:rPr>
+        <w:drawing>
+          <wp:inline distT="0" distB="0" distL="0" distR="0" wp14:anchorId="2A19FF02" wp14:editId="4258A94F">
+            <wp:extent cx="3200400" cy="3695468"/>
+            <wp:effectExtent l="0" t="0" r="0" b="635"/>
+            <wp:docPr id="2" name="Picture 2"/>
+            <wp:cNvGraphicFramePr>
+              <a:graphicFrameLocks xmlns:a="http://schemas.openxmlformats.org/drawingml/2006/main" noChangeAspect="1"/>
+            </wp:cNvGraphicFramePr>
+            <a:graphic xmlns:a="http://schemas.openxmlformats.org/drawingml/2006/main">
+              <a:graphicData uri="http://schemas.openxmlformats.org/drawingml/2006/picture">
+                <pic:pic xmlns:pic="http://schemas.openxmlformats.org/drawingml/2006/picture">
+                  <pic:nvPicPr>
+                    <pic:cNvPr id="1" name=""/>
+                    <pic:cNvPicPr/>
+                  </pic:nvPicPr>
+                  <pic:blipFill>
+                    <a:blip r:embed="rId8"/>
+                    <a:stretch>
+                      <a:fillRect/>
+                    </a:stretch>
+                  </pic:blipFill>
+                  <pic:spPr>
+                    <a:xfrm>
+                      <a:off x="0" y="0"/>
+                      <a:ext cx="3215646" cy="3713073"/>
+                    </a:xfrm>
+                    <a:prstGeom prst="rect">
+                      <a:avLst/>
+                    </a:prstGeom>
+                  </pic:spPr>
+                </pic:pic>
+              </a:graphicData>
+            </a:graphic>
+          </wp:inline>
+        </w:drawing>
+      </w:r>
+    </w:p>
+    <w:p>
+      <w:pPr>
+        <w:pStyle w:val="FootnoteText"/>
+        <w:ind w:firstLine="0"/>
+      </w:pPr>
+    </w:p>
+    <w:p>
+      <w:pPr>
+        <w:pStyle w:val="FootnoteText"/>
+        <w:ind w:firstLine="0"/>
+      </w:pPr>
+      <w:r>
+        <w:t>Fig. 8</w:t>
+      </w:r>
+      <w:r>
+        <w:t xml:space="preserve">.  </w:t>
+      </w:r>
+      <w:r>
+        <w:t>Example of the robustness of a radiofrequency analysis compared to a brightness-mode method. The shadows detected by radiofrequency analysis in a), b), and c) are not susceptible visual enhancement compared to brightness-mode image analysis. The brightness-mode image in d) can detect shadows with high accuracy, but the settings have been tuned by a trained user to not obscure shadows. In e), the image has been amplified and the image in f) simulates a user increasing time-gain compensation to amplify axially deeper regions. In both e) and f), the shadows have been artificially compensated and may be misinterpreted.</w:t>
+      </w:r>
+    </w:p>
+    <w:p>
+      <w:pPr>
+        <w:pStyle w:val="Text"/>
+        <w:ind w:firstLine="0"/>
+      </w:pPr>
+    </w:p>
+    <w:p>
+      <w:pPr>
+        <w:pStyle w:val="Text"/>
+        <w:ind w:firstLine="0"/>
+      </w:pPr>
+    </w:p>
+    <w:p>
+      <w:pPr>
+        <w:pStyle w:val="Heading1"/>
+      </w:pPr>
+      <w:r>
+        <w:t>Conclusion</w:t>
+      </w:r>
+    </w:p>
+    <w:p>
+      <w:pPr>
+        <w:ind w:firstLine="202"/>
+        <w:jc w:val="both"/>
+      </w:pPr>
+      <w:r>
+        <w:t>Ultrasound as an imaging modality is becoming further commonplace due to its increased affordability and portability. Ultrasound is difficult to interpret a</w:t>
+      </w:r>
+      <w:r>
+        <w:t>s arte</w:t>
+      </w:r>
+      <w:r>
+        <w:t xml:space="preserve">facts such as acoustic shadowing can obscure images. </w:t>
+      </w:r>
+      <w:r>
+        <w:t>Methods</w:t>
+      </w:r>
+      <w:r>
+        <w:t xml:space="preserve"> to automatically detect acoustic shadowing </w:t>
+      </w:r>
+      <w:r>
+        <w:t xml:space="preserve">from either radiofrequency or brightness-mode data </w:t>
+      </w:r>
+      <w:r>
+        <w:t xml:space="preserve">was presented, with a </w:t>
+      </w:r>
+      <w:r>
+        <w:t>Dice coefficient of ____</w:t>
+      </w:r>
+      <w:r>
+        <w:t xml:space="preserve">. The method allows identification of shadowing regions, </w:t>
+      </w:r>
+      <w:r>
+        <w:lastRenderedPageBreak/>
+        <w:t>which can be used by inexperienced operators to identify features such as gallstones or bad transducer contact. The method also assists in feature identification for large-scale image processing techniques, such as deep learning training. The performance of the method is comparable to similar shadow detection techniques, with all computations being dynamic except for one adjustable parameter. Future applications of shadow detection can allow for increased usability of ultrasound where quick detection of anatomical features is required.</w:t>
+      </w:r>
+    </w:p>
+    <w:p>
+      <w:pPr>
+        <w:pStyle w:val="Text"/>
+        <w:ind w:firstLine="0"/>
+      </w:pPr>
     </w:p>
     <w:p>
       <w:pPr>
@@ -2760,1285 +2792,233 @@
         <w:rPr>
           <w:bCs/>
         </w:rPr>
-        <w:t xml:space="preserve">[2] </w:t>
-      </w:r>
-      <w:proofErr w:type="spellStart"/>
-      <w:r>
-        <w:rPr>
-          <w:bCs/>
-        </w:rPr>
-        <w:t>Bouhemad</w:t>
-      </w:r>
-      <w:proofErr w:type="spellEnd"/>
-      <w:r>
-        <w:rPr>
-          <w:bCs/>
-        </w:rPr>
-        <w:t xml:space="preserve">, B., </w:t>
-      </w:r>
-      <w:proofErr w:type="spellStart"/>
-      <w:r>
-        <w:rPr>
-          <w:bCs/>
-        </w:rPr>
-        <w:t>Brisson</w:t>
-      </w:r>
-      <w:proofErr w:type="spellEnd"/>
-      <w:r>
-        <w:rPr>
-          <w:bCs/>
-        </w:rPr>
-        <w:t>, H., Le-</w:t>
-      </w:r>
-      <w:proofErr w:type="spellStart"/>
-      <w:r>
-        <w:rPr>
-          <w:bCs/>
-        </w:rPr>
-        <w:t>Guen</w:t>
-      </w:r>
-      <w:proofErr w:type="spellEnd"/>
-      <w:r>
-        <w:rPr>
-          <w:bCs/>
-        </w:rPr>
-        <w:t xml:space="preserve">, M., </w:t>
-      </w:r>
-      <w:proofErr w:type="spellStart"/>
-      <w:r>
-        <w:rPr>
-          <w:bCs/>
-        </w:rPr>
-        <w:t>Arbelot</w:t>
-      </w:r>
-      <w:proofErr w:type="spellEnd"/>
-      <w:r>
-        <w:rPr>
-          <w:bCs/>
-        </w:rPr>
-        <w:t xml:space="preserve">, C., Lu, Q., &amp; </w:t>
-      </w:r>
-      <w:proofErr w:type="spellStart"/>
-      <w:r>
-        <w:rPr>
-          <w:bCs/>
-        </w:rPr>
-        <w:t>Rouby</w:t>
-      </w:r>
-      <w:proofErr w:type="spellEnd"/>
-      <w:r>
-        <w:rPr>
-          <w:bCs/>
-        </w:rPr>
-        <w:t>, J. J. (2011). Bedside ultrasound assessment of positive end-expiratory pressure-induced lung recruitment. American Journal of Respiratory and Critical Care Medicine, 183(3), 341–347. https://doi.org/10.1164/rccm.201003-0369OC</w:t>
-      </w:r>
-    </w:p>
-    <w:p>
-      <w:pPr>
-        <w:pStyle w:val="FigureCaption"/>
-        <w:rPr>
-          <w:bCs/>
-        </w:rPr>
-      </w:pPr>
-    </w:p>
-    <w:p>
-      <w:pPr>
-        <w:pStyle w:val="FigureCaption"/>
-        <w:rPr>
-          <w:bCs/>
-        </w:rPr>
-      </w:pPr>
-      <w:r>
-        <w:rPr>
-          <w:bCs/>
-        </w:rPr>
-        <w:t xml:space="preserve">[3] </w:t>
-      </w:r>
-      <w:proofErr w:type="spellStart"/>
-      <w:r>
-        <w:rPr>
-          <w:bCs/>
-        </w:rPr>
-        <w:t>Tillquist</w:t>
-      </w:r>
-      <w:proofErr w:type="spellEnd"/>
-      <w:r>
-        <w:rPr>
-          <w:bCs/>
-        </w:rPr>
-        <w:t xml:space="preserve">, M., </w:t>
-      </w:r>
-      <w:proofErr w:type="spellStart"/>
-      <w:r>
-        <w:rPr>
-          <w:bCs/>
-        </w:rPr>
-        <w:t>Kutsogiannis</w:t>
-      </w:r>
-      <w:proofErr w:type="spellEnd"/>
-      <w:r>
-        <w:rPr>
-          <w:bCs/>
-        </w:rPr>
-        <w:t xml:space="preserve">, D. J., </w:t>
-      </w:r>
-      <w:proofErr w:type="spellStart"/>
-      <w:r>
-        <w:rPr>
-          <w:bCs/>
-        </w:rPr>
-        <w:t>Wischmeyer</w:t>
-      </w:r>
-      <w:proofErr w:type="spellEnd"/>
-      <w:r>
-        <w:rPr>
-          <w:bCs/>
-        </w:rPr>
-        <w:t xml:space="preserve">, P. E., </w:t>
-      </w:r>
-      <w:proofErr w:type="spellStart"/>
-      <w:r>
-        <w:rPr>
-          <w:bCs/>
-        </w:rPr>
-        <w:t>Kummerlen</w:t>
-      </w:r>
-      <w:proofErr w:type="spellEnd"/>
-      <w:r>
-        <w:rPr>
-          <w:bCs/>
-        </w:rPr>
-        <w:t xml:space="preserve">, C., Leung, R., </w:t>
-      </w:r>
-      <w:proofErr w:type="spellStart"/>
-      <w:r>
-        <w:rPr>
-          <w:bCs/>
-        </w:rPr>
-        <w:t>Stollery</w:t>
-      </w:r>
-      <w:proofErr w:type="spellEnd"/>
-      <w:r>
-        <w:rPr>
-          <w:bCs/>
-        </w:rPr>
-        <w:t xml:space="preserve">, D., </w:t>
-      </w:r>
-      <w:proofErr w:type="spellStart"/>
-      <w:r>
-        <w:rPr>
-          <w:bCs/>
-        </w:rPr>
-        <w:t>Heyland</w:t>
-      </w:r>
-      <w:proofErr w:type="spellEnd"/>
-      <w:r>
-        <w:rPr>
-          <w:bCs/>
-        </w:rPr>
-        <w:t>, D. K. (2014). Bedside ultrasound is a practical and reliable measurement tool for assessing quadriceps muscle layer thickness. Journal of Parenteral and Enteral Nutrition, 38(7), 886–890. https://doi.org/10.1177/0148607113501327</w:t>
-      </w:r>
-    </w:p>
-    <w:p>
-      <w:pPr>
-        <w:pStyle w:val="FigureCaption"/>
-        <w:rPr>
-          <w:bCs/>
-        </w:rPr>
-      </w:pPr>
-    </w:p>
-    <w:p>
-      <w:pPr>
-        <w:pStyle w:val="FigureCaption"/>
-        <w:rPr>
-          <w:bCs/>
-        </w:rPr>
-      </w:pPr>
-      <w:r>
-        <w:rPr>
-          <w:bCs/>
-        </w:rPr>
-        <w:t xml:space="preserve">[4] Chen, L., Hsiao, A., </w:t>
-      </w:r>
-      <w:proofErr w:type="spellStart"/>
-      <w:r>
-        <w:rPr>
-          <w:bCs/>
-        </w:rPr>
-        <w:t>Langhan</w:t>
-      </w:r>
-      <w:proofErr w:type="spellEnd"/>
-      <w:r>
-        <w:rPr>
-          <w:bCs/>
-        </w:rPr>
-        <w:t xml:space="preserve">, M., </w:t>
-      </w:r>
-      <w:proofErr w:type="spellStart"/>
-      <w:r>
-        <w:rPr>
-          <w:bCs/>
-        </w:rPr>
-        <w:t>Riera</w:t>
-      </w:r>
-      <w:proofErr w:type="spellEnd"/>
-      <w:r>
-        <w:rPr>
-          <w:bCs/>
-        </w:rPr>
-        <w:t xml:space="preserve">, A., &amp; </w:t>
-      </w:r>
-      <w:proofErr w:type="spellStart"/>
-      <w:r>
-        <w:rPr>
-          <w:bCs/>
-        </w:rPr>
-        <w:t>Santucci</w:t>
-      </w:r>
-      <w:proofErr w:type="spellEnd"/>
-      <w:r>
-        <w:rPr>
-          <w:bCs/>
-        </w:rPr>
-        <w:t>, K. A. (2010). Use of bedside ultrasound to assess degree of dehydration in children with gastroenteritis. Academic Emergency Medicine, 17(10), 1042–1047. https://doi.org/10.1111/j.1553-2712.2010.00873</w:t>
-      </w:r>
-    </w:p>
-    <w:p>
-      <w:pPr>
-        <w:pStyle w:val="FigureCaption"/>
-        <w:rPr>
-          <w:bCs/>
-        </w:rPr>
-      </w:pPr>
-    </w:p>
-    <w:p>
-      <w:pPr>
-        <w:pStyle w:val="FigureCaption"/>
-        <w:rPr>
-          <w:bCs/>
-        </w:rPr>
-      </w:pPr>
-      <w:r>
-        <w:rPr>
-          <w:bCs/>
-        </w:rPr>
-        <w:t xml:space="preserve">[5] Iverson, K., Haritos, D., Thomas, R., &amp; </w:t>
-      </w:r>
-      <w:proofErr w:type="spellStart"/>
-      <w:r>
-        <w:rPr>
-          <w:bCs/>
-        </w:rPr>
-        <w:t>Kannikeswaran</w:t>
-      </w:r>
-      <w:proofErr w:type="spellEnd"/>
-      <w:r>
-        <w:rPr>
-          <w:bCs/>
-        </w:rPr>
-        <w:t>, N. (2012). The effect of bedside ultrasound on diagnosis and management of soft tissue infections in a pediatric ED. American Journal of Emergency Medicine, 30(8), 1347–1351. https://doi.org/10.1016/j.ajem.2011.09.020</w:t>
-      </w:r>
-    </w:p>
-    <w:p>
-      <w:pPr>
-        <w:pStyle w:val="FigureCaption"/>
-        <w:rPr>
-          <w:bCs/>
-        </w:rPr>
-      </w:pPr>
-    </w:p>
-    <w:p>
-      <w:pPr>
-        <w:pStyle w:val="FigureCaption"/>
-        <w:rPr>
-          <w:bCs/>
-        </w:rPr>
-      </w:pPr>
-      <w:r>
-        <w:rPr>
-          <w:bCs/>
-        </w:rPr>
-        <w:t xml:space="preserve">[6] </w:t>
-      </w:r>
-      <w:proofErr w:type="spellStart"/>
-      <w:r>
-        <w:rPr>
-          <w:bCs/>
-        </w:rPr>
-        <w:t>Cubillos</w:t>
-      </w:r>
-      <w:proofErr w:type="spellEnd"/>
-      <w:r>
-        <w:rPr>
-          <w:bCs/>
-        </w:rPr>
-        <w:t xml:space="preserve">, J., </w:t>
-      </w:r>
-      <w:proofErr w:type="spellStart"/>
-      <w:r>
-        <w:rPr>
-          <w:bCs/>
-        </w:rPr>
-        <w:t>Tse</w:t>
-      </w:r>
-      <w:proofErr w:type="spellEnd"/>
-      <w:r>
-        <w:rPr>
-          <w:bCs/>
-        </w:rPr>
-        <w:t xml:space="preserve">, C., Chan, V. W. S., &amp; </w:t>
-      </w:r>
-      <w:proofErr w:type="spellStart"/>
-      <w:r>
-        <w:rPr>
-          <w:bCs/>
-        </w:rPr>
-        <w:t>Perlas</w:t>
-      </w:r>
-      <w:proofErr w:type="spellEnd"/>
-      <w:r>
-        <w:rPr>
-          <w:bCs/>
-        </w:rPr>
-        <w:t>, A. (2012). Bedside ultrasound assessment of gastric content: An observational study. Canadian Journal of Anesthesia, 59(4), 416–423. https://doi.org/10.1007/s12630-011-9661-9</w:t>
-      </w:r>
-    </w:p>
-    <w:p>
-      <w:pPr>
-        <w:pStyle w:val="FigureCaption"/>
-        <w:rPr>
-          <w:bCs/>
-        </w:rPr>
-      </w:pPr>
-    </w:p>
-    <w:p>
-      <w:pPr>
-        <w:pStyle w:val="FigureCaption"/>
-        <w:rPr>
-          <w:bCs/>
-        </w:rPr>
-      </w:pPr>
-      <w:r>
-        <w:rPr>
-          <w:bCs/>
-        </w:rPr>
-        <w:t xml:space="preserve">[7] F. W. </w:t>
-      </w:r>
-      <w:proofErr w:type="spellStart"/>
-      <w:r>
-        <w:rPr>
-          <w:bCs/>
-        </w:rPr>
-        <w:t>Kremkau</w:t>
-      </w:r>
-      <w:proofErr w:type="spellEnd"/>
-      <w:r>
-        <w:rPr>
-          <w:bCs/>
-        </w:rPr>
-        <w:t>, K. J. Taylor, “Artifacts in ultrasound imaging”, Journal of Ultrasound in Medicine, vol. 5, no. 4, pp. 227-237, 1986.</w:t>
-      </w:r>
-    </w:p>
-    <w:p>
-      <w:pPr>
-        <w:pStyle w:val="FigureCaption"/>
-        <w:rPr>
-          <w:bCs/>
-        </w:rPr>
-      </w:pPr>
-    </w:p>
-    <w:p>
-      <w:pPr>
-        <w:pStyle w:val="FigureCaption"/>
-        <w:rPr>
-          <w:bCs/>
-        </w:rPr>
-      </w:pPr>
-      <w:r>
-        <w:rPr>
-          <w:bCs/>
-        </w:rPr>
-        <w:t xml:space="preserve">[8] </w:t>
-      </w:r>
-      <w:proofErr w:type="spellStart"/>
-      <w:r>
-        <w:rPr>
-          <w:bCs/>
-        </w:rPr>
-        <w:t>Sommer</w:t>
-      </w:r>
-      <w:proofErr w:type="spellEnd"/>
-      <w:r>
-        <w:rPr>
-          <w:bCs/>
-        </w:rPr>
-        <w:t xml:space="preserve">, F. G., Filly, R. A., and Minton, M. J, “Acoustic Shadowing Due to Refractive and Reflective Effects”, American Journal of </w:t>
-      </w:r>
-      <w:proofErr w:type="spellStart"/>
-      <w:r>
-        <w:rPr>
-          <w:bCs/>
-        </w:rPr>
-        <w:t>Roentgenology</w:t>
-      </w:r>
-      <w:proofErr w:type="spellEnd"/>
-      <w:r>
-        <w:rPr>
-          <w:bCs/>
-        </w:rPr>
-        <w:t>, vol. 131, no. 2, pp. 223-226, 1978.</w:t>
-      </w:r>
-    </w:p>
-    <w:p>
-      <w:pPr>
-        <w:pStyle w:val="FigureCaption"/>
-        <w:rPr>
-          <w:bCs/>
-        </w:rPr>
-      </w:pPr>
-    </w:p>
-    <w:p>
-      <w:pPr>
-        <w:pStyle w:val="FigureCaption"/>
-        <w:rPr>
-          <w:bCs/>
-        </w:rPr>
-      </w:pPr>
-      <w:r>
-        <w:rPr>
-          <w:bCs/>
-        </w:rPr>
-        <w:t xml:space="preserve">[9] Amin, D. V., </w:t>
-      </w:r>
-      <w:proofErr w:type="spellStart"/>
-      <w:r>
-        <w:rPr>
-          <w:bCs/>
-        </w:rPr>
-        <w:t>Kanade</w:t>
-      </w:r>
-      <w:proofErr w:type="spellEnd"/>
-      <w:r>
-        <w:rPr>
-          <w:bCs/>
-        </w:rPr>
-        <w:t xml:space="preserve">, T., </w:t>
-      </w:r>
-      <w:proofErr w:type="spellStart"/>
-      <w:r>
-        <w:rPr>
-          <w:bCs/>
-        </w:rPr>
-        <w:t>Digioia</w:t>
-      </w:r>
-      <w:proofErr w:type="spellEnd"/>
-      <w:r>
-        <w:rPr>
-          <w:bCs/>
-        </w:rPr>
-        <w:t xml:space="preserve">, A. M., &amp; </w:t>
-      </w:r>
-      <w:proofErr w:type="spellStart"/>
-      <w:r>
-        <w:rPr>
-          <w:bCs/>
-        </w:rPr>
-        <w:t>Jaramaz</w:t>
-      </w:r>
-      <w:proofErr w:type="spellEnd"/>
-      <w:r>
-        <w:rPr>
-          <w:bCs/>
-        </w:rPr>
-        <w:t>, B. (2003). Ultrasound registration of the bone surface for surgical navigation. Computer Aided Surgery, 8(1), 1–16. https://doi.org/10.3109/10929080309146097</w:t>
-      </w:r>
-    </w:p>
-    <w:p>
-      <w:pPr>
-        <w:pStyle w:val="FigureCaption"/>
-        <w:rPr>
-          <w:bCs/>
-        </w:rPr>
-      </w:pPr>
-    </w:p>
-    <w:p>
-      <w:pPr>
-        <w:pStyle w:val="FigureCaption"/>
-        <w:rPr>
-          <w:bCs/>
-        </w:rPr>
-      </w:pPr>
-      <w:r>
-        <w:rPr>
-          <w:bCs/>
-        </w:rPr>
-        <w:t xml:space="preserve">[10] Good, L. I., </w:t>
-      </w:r>
-      <w:proofErr w:type="spellStart"/>
-      <w:r>
-        <w:rPr>
-          <w:bCs/>
-        </w:rPr>
-        <w:t>Edell</w:t>
-      </w:r>
-      <w:proofErr w:type="spellEnd"/>
-      <w:r>
-        <w:rPr>
-          <w:bCs/>
-        </w:rPr>
-        <w:t xml:space="preserve">, S. L., </w:t>
-      </w:r>
-      <w:proofErr w:type="spellStart"/>
-      <w:r>
-        <w:rPr>
-          <w:bCs/>
-        </w:rPr>
-        <w:t>Soloway</w:t>
-      </w:r>
-      <w:proofErr w:type="spellEnd"/>
-      <w:r>
-        <w:rPr>
-          <w:bCs/>
-        </w:rPr>
-        <w:t xml:space="preserve">, R. D., Trotman, B. W., </w:t>
-      </w:r>
-      <w:proofErr w:type="spellStart"/>
-      <w:r>
-        <w:rPr>
-          <w:bCs/>
-        </w:rPr>
-        <w:t>Mulhern</w:t>
-      </w:r>
-      <w:proofErr w:type="spellEnd"/>
-      <w:r>
-        <w:rPr>
-          <w:bCs/>
-        </w:rPr>
-        <w:t xml:space="preserve">, C., &amp; </w:t>
-      </w:r>
-      <w:proofErr w:type="spellStart"/>
-      <w:r>
-        <w:rPr>
-          <w:bCs/>
-        </w:rPr>
-        <w:t>Arger</w:t>
-      </w:r>
-      <w:proofErr w:type="spellEnd"/>
-      <w:r>
-        <w:rPr>
-          <w:bCs/>
-        </w:rPr>
-        <w:t>, P. a. (1979). Ultrasonic properties of gallstones. Effect of stone size and composition. Gastroenterology, 77(2), 258–263. Retrieved from http://www.ncbi.nlm.nih.gov/pubmed/447040</w:t>
-      </w:r>
-    </w:p>
-    <w:p>
-      <w:pPr>
-        <w:pStyle w:val="FigureCaption"/>
-        <w:rPr>
-          <w:bCs/>
-        </w:rPr>
-      </w:pPr>
-    </w:p>
-    <w:p>
-      <w:pPr>
-        <w:pStyle w:val="FigureCaption"/>
-        <w:rPr>
-          <w:bCs/>
-        </w:rPr>
-      </w:pPr>
-      <w:r>
-        <w:rPr>
-          <w:bCs/>
-        </w:rPr>
-        <w:t xml:space="preserve">[11] </w:t>
-      </w:r>
-      <w:proofErr w:type="spellStart"/>
-      <w:r>
-        <w:rPr>
-          <w:bCs/>
-        </w:rPr>
-        <w:t>Drukker</w:t>
-      </w:r>
-      <w:proofErr w:type="spellEnd"/>
-      <w:r>
-        <w:rPr>
-          <w:bCs/>
-        </w:rPr>
-        <w:t>, K., Giger, M. L., &amp; Mendelson, E. B. (2003). Computerized analysis of shadowing on breast ultrasound for improved lesion detection. Medical Physics, 30(7), 1833–1842. https://doi.org/10.1118/1.1584042</w:t>
-      </w:r>
-    </w:p>
-    <w:p>
-      <w:pPr>
-        <w:pStyle w:val="FigureCaption"/>
-        <w:rPr>
-          <w:bCs/>
-        </w:rPr>
-      </w:pPr>
-    </w:p>
-    <w:p>
-      <w:pPr>
-        <w:pStyle w:val="FigureCaption"/>
-        <w:rPr>
-          <w:bCs/>
-        </w:rPr>
-      </w:pPr>
-      <w:r>
-        <w:rPr>
-          <w:bCs/>
-        </w:rPr>
-        <w:t>[12] Ni, D., Chui, Y. P., Qu, Y., Yang, X., Qin, J., Wong, T. T.</w:t>
-      </w:r>
-      <w:proofErr w:type="gramStart"/>
-      <w:r>
-        <w:rPr>
-          <w:bCs/>
-        </w:rPr>
-        <w:t xml:space="preserve">,  </w:t>
-      </w:r>
-      <w:proofErr w:type="spellStart"/>
-      <w:r>
-        <w:rPr>
-          <w:bCs/>
-        </w:rPr>
-        <w:t>Heng</w:t>
-      </w:r>
-      <w:proofErr w:type="spellEnd"/>
-      <w:proofErr w:type="gramEnd"/>
-      <w:r>
-        <w:rPr>
-          <w:bCs/>
-        </w:rPr>
-        <w:t>, P. A. (2009). Reconstruction of volumetric ultrasound panorama based on improved 3D SIFT. Computerized Medical Imaging and Graphics, 33(7), 559–566. https://doi.org/10.1016/j.compmedimag.2009.05.006</w:t>
-      </w:r>
-    </w:p>
-    <w:p>
-      <w:pPr>
-        <w:pStyle w:val="FigureCaption"/>
-        <w:rPr>
-          <w:bCs/>
-        </w:rPr>
-      </w:pPr>
-    </w:p>
-    <w:p>
-      <w:pPr>
-        <w:pStyle w:val="FigureCaption"/>
-        <w:rPr>
-          <w:bCs/>
-        </w:rPr>
-      </w:pPr>
-      <w:r>
-        <w:rPr>
-          <w:bCs/>
-        </w:rPr>
-        <w:t xml:space="preserve">[13] Yan, C. X. B., </w:t>
-      </w:r>
-      <w:proofErr w:type="spellStart"/>
-      <w:r>
-        <w:rPr>
-          <w:bCs/>
-        </w:rPr>
-        <w:t>Goulet</w:t>
-      </w:r>
-      <w:proofErr w:type="spellEnd"/>
-      <w:r>
-        <w:rPr>
-          <w:bCs/>
-        </w:rPr>
-        <w:t xml:space="preserve">, B., Pelletier, J., Chen, S. J. S., </w:t>
-      </w:r>
-      <w:proofErr w:type="spellStart"/>
-      <w:r>
-        <w:rPr>
-          <w:bCs/>
-        </w:rPr>
-        <w:t>Tampieri</w:t>
-      </w:r>
-      <w:proofErr w:type="spellEnd"/>
-      <w:r>
-        <w:rPr>
-          <w:bCs/>
-        </w:rPr>
-        <w:t>, D., &amp; Collins, D. L. (2011). Towards accurate, robust and practical ultrasound-CT registration of vertebrae for image-guided spine surgery. International Journal of Computer Assisted Radiology and Surgery, 6(4), 523–537. https://doi.org/10.1007/s11548-010-0536-2</w:t>
-      </w:r>
-    </w:p>
-    <w:p>
-      <w:pPr>
-        <w:pStyle w:val="FigureCaption"/>
-        <w:rPr>
-          <w:bCs/>
-        </w:rPr>
-      </w:pPr>
-    </w:p>
-    <w:p>
-      <w:pPr>
-        <w:pStyle w:val="FigureCaption"/>
-        <w:rPr>
-          <w:bCs/>
-        </w:rPr>
-      </w:pPr>
-      <w:r>
-        <w:rPr>
-          <w:bCs/>
-        </w:rPr>
-        <w:t xml:space="preserve">[14] </w:t>
-      </w:r>
-      <w:proofErr w:type="spellStart"/>
-      <w:r>
-        <w:rPr>
-          <w:bCs/>
-        </w:rPr>
-        <w:t>Ghose</w:t>
-      </w:r>
-      <w:proofErr w:type="spellEnd"/>
-      <w:r>
-        <w:rPr>
-          <w:bCs/>
-        </w:rPr>
-        <w:t xml:space="preserve">, S., Oliver, A., </w:t>
-      </w:r>
-      <w:proofErr w:type="spellStart"/>
-      <w:r>
-        <w:rPr>
-          <w:bCs/>
-        </w:rPr>
-        <w:t>Mitra</w:t>
-      </w:r>
-      <w:proofErr w:type="spellEnd"/>
-      <w:r>
-        <w:rPr>
-          <w:bCs/>
-        </w:rPr>
-        <w:t xml:space="preserve">, J., </w:t>
-      </w:r>
-      <w:proofErr w:type="spellStart"/>
-      <w:r>
-        <w:rPr>
-          <w:bCs/>
-        </w:rPr>
-        <w:t>Martí</w:t>
-      </w:r>
-      <w:proofErr w:type="spellEnd"/>
-      <w:r>
-        <w:rPr>
-          <w:bCs/>
-        </w:rPr>
-        <w:t xml:space="preserve">, R., </w:t>
-      </w:r>
-      <w:proofErr w:type="spellStart"/>
-      <w:r>
-        <w:rPr>
-          <w:bCs/>
-        </w:rPr>
-        <w:t>Lladó</w:t>
-      </w:r>
-      <w:proofErr w:type="spellEnd"/>
-      <w:r>
-        <w:rPr>
-          <w:bCs/>
-        </w:rPr>
-        <w:t xml:space="preserve">, X., </w:t>
-      </w:r>
-      <w:proofErr w:type="spellStart"/>
-      <w:r>
-        <w:rPr>
-          <w:bCs/>
-        </w:rPr>
-        <w:t>Freixenet</w:t>
-      </w:r>
-      <w:proofErr w:type="spellEnd"/>
-      <w:r>
-        <w:rPr>
-          <w:bCs/>
-        </w:rPr>
-        <w:t>, J.</w:t>
-      </w:r>
-      <w:proofErr w:type="gramStart"/>
-      <w:r>
-        <w:rPr>
-          <w:bCs/>
-        </w:rPr>
-        <w:t xml:space="preserve">,  </w:t>
-      </w:r>
-      <w:proofErr w:type="spellStart"/>
-      <w:r>
-        <w:rPr>
-          <w:bCs/>
-        </w:rPr>
-        <w:t>Meriaudeau</w:t>
-      </w:r>
-      <w:proofErr w:type="spellEnd"/>
-      <w:proofErr w:type="gramEnd"/>
-      <w:r>
-        <w:rPr>
-          <w:bCs/>
-        </w:rPr>
-        <w:t>, F. (2013). A supervised learning framework of statistical shape and probability priors for automatic prostate segmentation in ultrasound images. Medical Image Analysis, 17(6), 587–600. https://doi.org/10.1016/j.media.2013.04.001</w:t>
-      </w:r>
-    </w:p>
-    <w:p>
-      <w:pPr>
-        <w:pStyle w:val="FigureCaption"/>
-        <w:rPr>
-          <w:bCs/>
-        </w:rPr>
-      </w:pPr>
-    </w:p>
-    <w:p>
-      <w:pPr>
-        <w:pStyle w:val="FigureCaption"/>
-        <w:rPr>
-          <w:bCs/>
-        </w:rPr>
-      </w:pPr>
-      <w:r>
-        <w:rPr>
-          <w:bCs/>
-        </w:rPr>
-        <w:t xml:space="preserve">[15] </w:t>
-      </w:r>
-      <w:proofErr w:type="spellStart"/>
-      <w:r>
-        <w:rPr>
-          <w:bCs/>
-        </w:rPr>
-        <w:t>Karamalis</w:t>
-      </w:r>
-      <w:proofErr w:type="spellEnd"/>
-      <w:r>
-        <w:rPr>
-          <w:bCs/>
-        </w:rPr>
-        <w:t xml:space="preserve">, A., Wein, W., Klein, T., &amp; </w:t>
-      </w:r>
-      <w:proofErr w:type="spellStart"/>
-      <w:r>
-        <w:rPr>
-          <w:bCs/>
-        </w:rPr>
-        <w:t>Navab</w:t>
-      </w:r>
-      <w:proofErr w:type="spellEnd"/>
-      <w:r>
-        <w:rPr>
-          <w:bCs/>
-        </w:rPr>
-        <w:t>, N. (2012). Ultrasound confidence maps using random walks. Medical Image Analysis, 16(6), 1101–1112. https://doi.org/10.1016/j.media.2012.07.005</w:t>
-      </w:r>
-    </w:p>
-    <w:p>
-      <w:pPr>
-        <w:pStyle w:val="FigureCaption"/>
-        <w:rPr>
-          <w:bCs/>
-        </w:rPr>
-      </w:pPr>
-    </w:p>
-    <w:p>
-      <w:pPr>
-        <w:pStyle w:val="FigureCaption"/>
-        <w:rPr>
-          <w:bCs/>
-        </w:rPr>
-      </w:pPr>
-      <w:r>
-        <w:rPr>
-          <w:bCs/>
-        </w:rPr>
-        <w:t xml:space="preserve">[16] </w:t>
-      </w:r>
-      <w:proofErr w:type="spellStart"/>
-      <w:r>
-        <w:rPr>
-          <w:bCs/>
-        </w:rPr>
-        <w:t>Hellier</w:t>
-      </w:r>
-      <w:proofErr w:type="spellEnd"/>
-      <w:r>
-        <w:rPr>
-          <w:bCs/>
-        </w:rPr>
-        <w:t xml:space="preserve">, P., Coupé, P., </w:t>
-      </w:r>
-      <w:proofErr w:type="spellStart"/>
-      <w:r>
-        <w:rPr>
-          <w:bCs/>
-        </w:rPr>
-        <w:t>Morandi</w:t>
-      </w:r>
-      <w:proofErr w:type="spellEnd"/>
-      <w:r>
-        <w:rPr>
-          <w:bCs/>
-        </w:rPr>
-        <w:t>, X., &amp; Collins, D. L. (2010). An automatic geometrical and statistical method to detect acoustic shadows in intraoperative ultrasound brain images. Medical Image Analysis, 14(2), 195–204. https://doi.org/10.1016/j.media.2009.10.007</w:t>
-      </w:r>
-    </w:p>
-    <w:p>
-      <w:pPr>
-        <w:pStyle w:val="FigureCaption"/>
-        <w:rPr>
-          <w:bCs/>
-        </w:rPr>
-      </w:pPr>
-    </w:p>
-    <w:p>
-      <w:pPr>
-        <w:pStyle w:val="FigureCaption"/>
-        <w:rPr>
-          <w:bCs/>
-        </w:rPr>
-      </w:pPr>
-      <w:r>
-        <w:rPr>
-          <w:bCs/>
-        </w:rPr>
-        <w:t xml:space="preserve">[17] </w:t>
-      </w:r>
-      <w:proofErr w:type="spellStart"/>
-      <w:r>
-        <w:rPr>
-          <w:bCs/>
-        </w:rPr>
-        <w:t>Drukker</w:t>
-      </w:r>
-      <w:proofErr w:type="spellEnd"/>
-      <w:r>
-        <w:rPr>
-          <w:bCs/>
-        </w:rPr>
-        <w:t>, K., Giger, M. L., &amp; Mendelson, E. B. (2003). Computerized analysis of shadowing on breast ultrasound for improved lesion detection. Medical Physics, 30(7), 1833–1842. https://doi.org/10.1118/1.1584042</w:t>
-      </w:r>
-    </w:p>
-    <w:p>
-      <w:pPr>
-        <w:pStyle w:val="FigureCaption"/>
-        <w:rPr>
-          <w:bCs/>
-        </w:rPr>
-      </w:pPr>
-    </w:p>
-    <w:p>
-      <w:pPr>
-        <w:pStyle w:val="FigureCaption"/>
-        <w:rPr>
-          <w:bCs/>
-        </w:rPr>
-      </w:pPr>
-      <w:r>
-        <w:rPr>
-          <w:bCs/>
-        </w:rPr>
-        <w:t xml:space="preserve">[18] </w:t>
-      </w:r>
-      <w:proofErr w:type="spellStart"/>
-      <w:r>
-        <w:rPr>
-          <w:bCs/>
-        </w:rPr>
-        <w:t>Basij</w:t>
-      </w:r>
-      <w:proofErr w:type="spellEnd"/>
-      <w:r>
-        <w:rPr>
-          <w:bCs/>
-        </w:rPr>
-        <w:t xml:space="preserve">, M. (2012). Automatic Shadow Detection in Intra Vascular Ultrasound Images Using Adaptive </w:t>
-      </w:r>
-      <w:proofErr w:type="spellStart"/>
-      <w:r>
-        <w:rPr>
-          <w:bCs/>
-        </w:rPr>
-        <w:t>Thresholding</w:t>
-      </w:r>
-      <w:proofErr w:type="spellEnd"/>
-      <w:r>
-        <w:rPr>
-          <w:bCs/>
-        </w:rPr>
-        <w:t>. IEEE International Conference on Systems, Man, and Cybernetics October, 2173–2177.</w:t>
-      </w:r>
-    </w:p>
-    <w:p>
-      <w:pPr>
-        <w:pStyle w:val="FigureCaption"/>
-        <w:rPr>
-          <w:bCs/>
-        </w:rPr>
-      </w:pPr>
-    </w:p>
-    <w:p>
-      <w:pPr>
-        <w:pStyle w:val="FigureCaption"/>
-        <w:rPr>
-          <w:bCs/>
-        </w:rPr>
-      </w:pPr>
-      <w:r>
-        <w:rPr>
-          <w:bCs/>
-        </w:rPr>
-        <w:t xml:space="preserve">[19] Santos </w:t>
-      </w:r>
-      <w:proofErr w:type="spellStart"/>
-      <w:r>
-        <w:rPr>
-          <w:bCs/>
-        </w:rPr>
-        <w:t>Filho</w:t>
-      </w:r>
-      <w:proofErr w:type="spellEnd"/>
-      <w:r>
-        <w:rPr>
-          <w:bCs/>
-        </w:rPr>
-        <w:t xml:space="preserve">, E., </w:t>
-      </w:r>
-      <w:proofErr w:type="spellStart"/>
-      <w:r>
-        <w:rPr>
-          <w:bCs/>
-        </w:rPr>
-        <w:t>Saijo</w:t>
-      </w:r>
-      <w:proofErr w:type="spellEnd"/>
-      <w:r>
-        <w:rPr>
-          <w:bCs/>
-        </w:rPr>
-        <w:t xml:space="preserve">, Y., Tanaka, A., &amp; </w:t>
-      </w:r>
-      <w:proofErr w:type="spellStart"/>
-      <w:r>
-        <w:rPr>
-          <w:bCs/>
-        </w:rPr>
-        <w:t>Yoshizawa</w:t>
-      </w:r>
-      <w:proofErr w:type="spellEnd"/>
-      <w:r>
-        <w:rPr>
-          <w:bCs/>
-        </w:rPr>
-        <w:t xml:space="preserve">, M. (2008). Detection and Quantification of Calcifications in Intravascular Ultrasound Images by Automatic </w:t>
-      </w:r>
-      <w:proofErr w:type="spellStart"/>
-      <w:r>
-        <w:rPr>
-          <w:bCs/>
-        </w:rPr>
-        <w:t>Thresholding</w:t>
-      </w:r>
-      <w:proofErr w:type="spellEnd"/>
-      <w:r>
-        <w:rPr>
-          <w:bCs/>
-        </w:rPr>
-        <w:t>. Ultrasound in Medicine and Biology, 34(1), 160–165. https://doi.org/10.1016/j.ultrasmedbio.2007.06.025</w:t>
-      </w:r>
-    </w:p>
-    <w:p>
-      <w:pPr>
-        <w:pStyle w:val="FigureCaption"/>
-        <w:rPr>
-          <w:bCs/>
-        </w:rPr>
-      </w:pPr>
-    </w:p>
-    <w:p>
-      <w:pPr>
-        <w:pStyle w:val="FigureCaption"/>
-        <w:rPr>
-          <w:bCs/>
-        </w:rPr>
-      </w:pPr>
-      <w:r>
-        <w:rPr>
-          <w:bCs/>
-        </w:rPr>
-        <w:t xml:space="preserve">[20] </w:t>
-      </w:r>
-      <w:proofErr w:type="spellStart"/>
-      <w:r>
-        <w:rPr>
-          <w:bCs/>
-        </w:rPr>
-        <w:t>Berton</w:t>
-      </w:r>
-      <w:proofErr w:type="spellEnd"/>
-      <w:r>
-        <w:rPr>
-          <w:bCs/>
-        </w:rPr>
-        <w:t xml:space="preserve">, F., </w:t>
-      </w:r>
-      <w:proofErr w:type="spellStart"/>
-      <w:r>
-        <w:rPr>
-          <w:bCs/>
-        </w:rPr>
-        <w:t>Cheriet</w:t>
-      </w:r>
-      <w:proofErr w:type="spellEnd"/>
-      <w:r>
-        <w:rPr>
-          <w:bCs/>
-        </w:rPr>
-        <w:t xml:space="preserve">, F., </w:t>
-      </w:r>
-      <w:proofErr w:type="spellStart"/>
-      <w:r>
-        <w:rPr>
-          <w:bCs/>
-        </w:rPr>
-        <w:t>Miron</w:t>
-      </w:r>
-      <w:proofErr w:type="spellEnd"/>
-      <w:r>
-        <w:rPr>
-          <w:bCs/>
-        </w:rPr>
-        <w:t xml:space="preserve">, M. C., &amp; </w:t>
-      </w:r>
-      <w:proofErr w:type="spellStart"/>
-      <w:r>
-        <w:rPr>
-          <w:bCs/>
-        </w:rPr>
-        <w:t>Laporte</w:t>
-      </w:r>
-      <w:proofErr w:type="spellEnd"/>
-      <w:r>
-        <w:rPr>
-          <w:bCs/>
-        </w:rPr>
-        <w:t xml:space="preserve">, C. (2016). Segmentation of the spinous process and its acoustic shadow in vertebral ultrasound images. Computers in Biology and Medicine, 72, 201–211. https://doi.org/10.1016/j.compbiomed.2016.03.018 </w:t>
-      </w:r>
-    </w:p>
-    <w:p>
-      <w:pPr>
-        <w:pStyle w:val="FigureCaption"/>
-        <w:rPr>
-          <w:bCs/>
-        </w:rPr>
-      </w:pPr>
-    </w:p>
-    <w:p>
-      <w:pPr>
-        <w:pStyle w:val="FigureCaption"/>
-        <w:rPr>
-          <w:bCs/>
-        </w:rPr>
-      </w:pPr>
-      <w:r>
-        <w:rPr>
-          <w:bCs/>
-        </w:rPr>
-        <w:t xml:space="preserve">[21] Penney, G. P., Blackall, J. M., </w:t>
-      </w:r>
-      <w:proofErr w:type="spellStart"/>
-      <w:r>
-        <w:rPr>
-          <w:bCs/>
-        </w:rPr>
-        <w:t>Hamady</w:t>
-      </w:r>
-      <w:proofErr w:type="spellEnd"/>
-      <w:r>
-        <w:rPr>
-          <w:bCs/>
-        </w:rPr>
-        <w:t>, M. S., Sabharwal, T., Adam, A., &amp; Hawkes, D. J. (2004). Registration of freehand 3D ultrasound and magnetic resonance liver images. Medical Image Analysis, 8(1), 81–91. https://doi.org/10.1016/j.media.2003.07.003</w:t>
-      </w:r>
-    </w:p>
-    <w:p>
-      <w:pPr>
-        <w:pStyle w:val="FigureCaption"/>
-        <w:rPr>
-          <w:bCs/>
-        </w:rPr>
-      </w:pPr>
-    </w:p>
-    <w:p>
-      <w:pPr>
-        <w:pStyle w:val="FigureCaption"/>
-        <w:rPr>
-          <w:bCs/>
-        </w:rPr>
-      </w:pPr>
-      <w:r>
-        <w:rPr>
-          <w:bCs/>
-        </w:rPr>
-        <w:t xml:space="preserve">[22] Burckhardt, C. B. (1978). Speckle in ultrasound B-mode scans. IEEE Transactions on Sonics and </w:t>
-      </w:r>
-      <w:proofErr w:type="spellStart"/>
-      <w:r>
-        <w:rPr>
-          <w:bCs/>
-        </w:rPr>
-        <w:t>Ultrasonics</w:t>
-      </w:r>
-      <w:proofErr w:type="spellEnd"/>
-      <w:r>
-        <w:rPr>
-          <w:bCs/>
-        </w:rPr>
-        <w:t>. https://doi.org/10.1109/T-SU.1978.30978</w:t>
-      </w:r>
-    </w:p>
-    <w:p>
-      <w:pPr>
-        <w:pStyle w:val="FigureCaption"/>
-        <w:rPr>
-          <w:bCs/>
-        </w:rPr>
-      </w:pPr>
-    </w:p>
-    <w:p>
-      <w:pPr>
-        <w:pStyle w:val="FigureCaption"/>
-        <w:rPr>
-          <w:bCs/>
-        </w:rPr>
-      </w:pPr>
-      <w:r>
-        <w:rPr>
-          <w:bCs/>
-        </w:rPr>
-        <w:t xml:space="preserve">[23] </w:t>
-      </w:r>
-      <w:proofErr w:type="spellStart"/>
-      <w:r>
-        <w:rPr>
-          <w:bCs/>
-        </w:rPr>
-        <w:t>Tuthill</w:t>
-      </w:r>
-      <w:proofErr w:type="spellEnd"/>
-      <w:r>
-        <w:rPr>
-          <w:bCs/>
-        </w:rPr>
-        <w:t xml:space="preserve">, T. A., Sperry, R. H., &amp; Parker, K. J. (1988). Deviations from </w:t>
-      </w:r>
-      <w:proofErr w:type="spellStart"/>
-      <w:proofErr w:type="gramStart"/>
-      <w:r>
-        <w:rPr>
-          <w:bCs/>
-        </w:rPr>
-        <w:t>rayleigh</w:t>
-      </w:r>
-      <w:proofErr w:type="spellEnd"/>
-      <w:proofErr w:type="gramEnd"/>
-      <w:r>
-        <w:rPr>
-          <w:bCs/>
-        </w:rPr>
-        <w:t xml:space="preserve"> statistics in ultrasonic speckle. Ultrasonic Imaging, 10(2), 81–89. https://doi.org/10.1177/016173468801000201</w:t>
+        <w:t>[2] Bouhemad, B., Brisson, H., Le-Guen, M., Arbelot, C., Lu, Q., &amp; Rouby, J. J. (2011). Bedside ultrasound assessment of positive end-expiratory pressure-induced lung recruitment. American Journal of Respiratory and Critical Care Medicine, 183(3), 341–347. https://doi.org/10.1164/rccm.201003-0369OC</w:t>
+      </w:r>
+    </w:p>
+    <w:p>
+      <w:pPr>
+        <w:pStyle w:val="FigureCaption"/>
+        <w:rPr>
+          <w:bCs/>
+        </w:rPr>
+      </w:pPr>
+    </w:p>
+    <w:p>
+      <w:pPr>
+        <w:pStyle w:val="FigureCaption"/>
+        <w:rPr>
+          <w:bCs/>
+        </w:rPr>
+      </w:pPr>
+      <w:r>
+        <w:rPr>
+          <w:bCs/>
+        </w:rPr>
+        <w:t>[3] Tillquist, M., Kutsogiannis, D. J., Wischmeyer, P. E., Kummerlen, C., Leung, R., Stollery, D., Heyland, D. K. (2014). Bedside ultrasound is a practical and reliable measurement tool for assessing quadriceps muscle layer thickness. Journal of Parenteral and Enteral Nutrition, 38(7), 886–890. https://doi.org/10.1177/0148607113501327</w:t>
+      </w:r>
+    </w:p>
+    <w:p>
+      <w:pPr>
+        <w:pStyle w:val="FigureCaption"/>
+        <w:rPr>
+          <w:bCs/>
+        </w:rPr>
+      </w:pPr>
+    </w:p>
+    <w:p>
+      <w:pPr>
+        <w:pStyle w:val="FigureCaption"/>
+        <w:rPr>
+          <w:bCs/>
+        </w:rPr>
+      </w:pPr>
+      <w:r>
+        <w:rPr>
+          <w:bCs/>
+        </w:rPr>
+        <w:t>[4] Chen, L., Hsiao, A., Langhan, M., Riera, A., &amp; Santucci, K. A. (2010). Use of bedside ultrasound to assess degree of dehydration in children with gastroenteritis. Academic Emergency Medicine, 17(10), 1042–1047. https://doi.org/10.1111/j.1553-2712.2010.00873</w:t>
+      </w:r>
+    </w:p>
+    <w:p>
+      <w:pPr>
+        <w:pStyle w:val="FigureCaption"/>
+        <w:rPr>
+          <w:bCs/>
+        </w:rPr>
+      </w:pPr>
+    </w:p>
+    <w:p>
+      <w:pPr>
+        <w:pStyle w:val="FigureCaption"/>
+        <w:rPr>
+          <w:bCs/>
+        </w:rPr>
+      </w:pPr>
+      <w:r>
+        <w:rPr>
+          <w:bCs/>
+        </w:rPr>
+        <w:t>[5] Iverson, K., Haritos, D., Thomas, R., &amp; Kannikeswaran, N. (2012). The effect of bedside ultrasound on diagnosis and management of soft tissue infections in a pediatric ED. American Journal of Emergency Medicine, 30(8), 1347–1351. https://doi.org/10.1016/j.ajem.2011.09.020</w:t>
+      </w:r>
+    </w:p>
+    <w:p>
+      <w:pPr>
+        <w:pStyle w:val="FigureCaption"/>
+        <w:rPr>
+          <w:bCs/>
+        </w:rPr>
+      </w:pPr>
+    </w:p>
+    <w:p>
+      <w:pPr>
+        <w:pStyle w:val="FigureCaption"/>
+        <w:rPr>
+          <w:bCs/>
+        </w:rPr>
+      </w:pPr>
+      <w:r>
+        <w:rPr>
+          <w:bCs/>
+        </w:rPr>
+        <w:t>[6] Cubillos, J., Tse, C., Chan, V. W. S., &amp; Perlas, A. (2012). Bedside ultrasound assessment of gastric content: An observational study. Canadian Journal of Anesthesia, 59(4), 416–423. https://doi.org/10.1007/s12630-011-9661-9</w:t>
+      </w:r>
+    </w:p>
+    <w:p>
+      <w:pPr>
+        <w:pStyle w:val="FigureCaption"/>
+        <w:rPr>
+          <w:bCs/>
+        </w:rPr>
+      </w:pPr>
+    </w:p>
+    <w:p>
+      <w:pPr>
+        <w:pStyle w:val="FigureCaption"/>
+        <w:rPr>
+          <w:bCs/>
+        </w:rPr>
+      </w:pPr>
+      <w:r>
+        <w:rPr>
+          <w:bCs/>
+        </w:rPr>
+        <w:t>[7] F. W. Kremkau, K. J. Taylor, “Artifacts in ultrasound imaging”, Journal of Ultrasound in Medicine, vol. 5, no. 4, pp. 227-237, 1986.</w:t>
+      </w:r>
+    </w:p>
+    <w:p>
+      <w:pPr>
+        <w:pStyle w:val="FigureCaption"/>
+        <w:rPr>
+          <w:bCs/>
+        </w:rPr>
+      </w:pPr>
+    </w:p>
+    <w:p>
+      <w:pPr>
+        <w:pStyle w:val="FigureCaption"/>
+        <w:rPr>
+          <w:bCs/>
+        </w:rPr>
+      </w:pPr>
+      <w:r>
+        <w:rPr>
+          <w:bCs/>
+        </w:rPr>
+        <w:t>[8] Sommer, F. G., Filly, R. A., and Minton, M. J, “Acoustic Shadowing Due to Refractive and Reflective Effects”, American Journal of Roentgenology, vol. 131, no. 2, pp. 223-226, 1978.</w:t>
+      </w:r>
+    </w:p>
+    <w:p>
+      <w:pPr>
+        <w:pStyle w:val="FigureCaption"/>
+        <w:rPr>
+          <w:bCs/>
+        </w:rPr>
+      </w:pPr>
+    </w:p>
+    <w:p>
+      <w:pPr>
+        <w:pStyle w:val="FigureCaption"/>
+        <w:rPr>
+          <w:bCs/>
+        </w:rPr>
+      </w:pPr>
+      <w:r>
+        <w:rPr>
+          <w:bCs/>
+        </w:rPr>
+        <w:t>[9] Amin, D. V., Kanade, T., Digioia, A. M., &amp; Jaramaz, B. (2003). Ultrasound registration of the bone surface for surgical navigation. Computer Aided Surgery, 8(1), 1–16. https://doi.org/10.3109/10929080309146097</w:t>
+      </w:r>
+    </w:p>
+    <w:p>
+      <w:pPr>
+        <w:pStyle w:val="FigureCaption"/>
+        <w:rPr>
+          <w:bCs/>
+        </w:rPr>
+      </w:pPr>
+    </w:p>
+    <w:p>
+      <w:pPr>
+        <w:pStyle w:val="FigureCaption"/>
+        <w:rPr>
+          <w:bCs/>
+        </w:rPr>
+      </w:pPr>
+      <w:r>
+        <w:rPr>
+          <w:bCs/>
+        </w:rPr>
+        <w:t>[10] Good, L. I., Edell, S. L., Soloway, R. D., Trotman, B. W., Mulhern, C., &amp; Arger, P. a. (1979). Ultrasonic properties of gallstones. Effect of stone size and composition. Gastroenterology, 77(2), 258–263. Retrieved from http://www.ncbi.nlm.nih.gov/pubmed/447040</w:t>
+      </w:r>
+    </w:p>
+    <w:p>
+      <w:pPr>
+        <w:pStyle w:val="FigureCaption"/>
+        <w:rPr>
+          <w:bCs/>
+        </w:rPr>
+      </w:pPr>
+    </w:p>
+    <w:p>
+      <w:pPr>
+        <w:pStyle w:val="FigureCaption"/>
+        <w:rPr>
+          <w:bCs/>
+        </w:rPr>
+      </w:pPr>
+      <w:r>
+        <w:rPr>
+          <w:bCs/>
+        </w:rPr>
+        <w:t>[11] Drukker, K., Giger, M. L., &amp; Mendelson, E. B. (2003). Computerized analysis of shadowing on breast ultrasound for improved lesion detection. Medical Physics, 30(7), 1833–1842. https://doi.org/10.1118/1.1584042</w:t>
+      </w:r>
+    </w:p>
+    <w:p>
+      <w:pPr>
+        <w:pStyle w:val="FigureCaption"/>
+        <w:rPr>
+          <w:bCs/>
+        </w:rPr>
+      </w:pPr>
+    </w:p>
+    <w:p>
+      <w:pPr>
+        <w:pStyle w:val="FigureCaption"/>
+        <w:rPr>
+          <w:bCs/>
+        </w:rPr>
+      </w:pPr>
+      <w:r>
+        <w:rPr>
+          <w:bCs/>
+        </w:rPr>
+        <w:t xml:space="preserve">[12] </w:t>
+      </w:r>
+      <w:r>
+        <w:rPr>
+          <w:bCs/>
+        </w:rPr>
+        <w:t>[1] B. Dunmire et al., “Use of the Acoustic Shadow Width to Determine Kidney Stone Size with Ultrasound,” J. Urol., vol. 195, no. 1, pp. 171–177, 2016.</w:t>
       </w:r>
     </w:p>
     <w:p>
@@ -4061,575 +3041,447 @@
           <w:bCs/>
         </w:rPr>
         <w:lastRenderedPageBreak/>
-        <w:t xml:space="preserve">[24] Bernard, O., </w:t>
-      </w:r>
-      <w:proofErr w:type="spellStart"/>
-      <w:r>
-        <w:rPr>
-          <w:bCs/>
-        </w:rPr>
-        <w:t>Touil</w:t>
-      </w:r>
-      <w:proofErr w:type="spellEnd"/>
-      <w:r>
-        <w:rPr>
-          <w:bCs/>
-        </w:rPr>
-        <w:t xml:space="preserve">, B., </w:t>
-      </w:r>
-      <w:proofErr w:type="spellStart"/>
-      <w:r>
-        <w:rPr>
-          <w:bCs/>
-        </w:rPr>
-        <w:t>Gelas</w:t>
-      </w:r>
-      <w:proofErr w:type="spellEnd"/>
-      <w:r>
-        <w:rPr>
-          <w:bCs/>
-        </w:rPr>
-        <w:t xml:space="preserve">, A., Prost, R., and </w:t>
-      </w:r>
-      <w:proofErr w:type="spellStart"/>
-      <w:r>
-        <w:rPr>
-          <w:bCs/>
-        </w:rPr>
-        <w:t>Friboulet</w:t>
-      </w:r>
-      <w:proofErr w:type="spellEnd"/>
-      <w:r>
-        <w:rPr>
-          <w:bCs/>
-        </w:rPr>
-        <w:t xml:space="preserve">, D. (2007). A RBF-Based Multiphase Level Set Method for Segmentation in Echocardiography Using </w:t>
-      </w:r>
-      <w:proofErr w:type="gramStart"/>
-      <w:r>
-        <w:rPr>
-          <w:bCs/>
-        </w:rPr>
-        <w:t>The</w:t>
-      </w:r>
-      <w:proofErr w:type="gramEnd"/>
-      <w:r>
-        <w:rPr>
-          <w:bCs/>
-        </w:rPr>
-        <w:t xml:space="preserve"> Statistics of the Radiofrequency Signal. IEEE International Conference on Image Processing.</w:t>
-      </w:r>
-    </w:p>
-    <w:p>
-      <w:pPr>
-        <w:pStyle w:val="FigureCaption"/>
-        <w:rPr>
-          <w:bCs/>
-        </w:rPr>
-      </w:pPr>
-    </w:p>
-    <w:p>
-      <w:pPr>
-        <w:pStyle w:val="FigureCaption"/>
-        <w:rPr>
-          <w:bCs/>
-        </w:rPr>
-      </w:pPr>
-      <w:r>
-        <w:rPr>
-          <w:bCs/>
-        </w:rPr>
-        <w:t xml:space="preserve">[25] </w:t>
-      </w:r>
-      <w:proofErr w:type="spellStart"/>
-      <w:r>
-        <w:rPr>
-          <w:bCs/>
-        </w:rPr>
-        <w:t>Crambliu</w:t>
-      </w:r>
-      <w:proofErr w:type="spellEnd"/>
-      <w:r>
-        <w:rPr>
-          <w:bCs/>
-        </w:rPr>
-        <w:t xml:space="preserve">, R. M., &amp; Parker, K. J. (1999). Generation of non-Rayleigh speckle distributions using marked regularity models. IEEE Transactions on </w:t>
-      </w:r>
-      <w:proofErr w:type="spellStart"/>
-      <w:r>
-        <w:rPr>
-          <w:bCs/>
-        </w:rPr>
-        <w:t>Ultrasonics</w:t>
-      </w:r>
-      <w:proofErr w:type="spellEnd"/>
-      <w:r>
-        <w:rPr>
-          <w:bCs/>
-        </w:rPr>
-        <w:t>, Ferroelectrics, and Frequency Control, 46(4), 867–874. https://doi.org/10.1109/58.775652</w:t>
-      </w:r>
-    </w:p>
-    <w:p>
-      <w:pPr>
-        <w:pStyle w:val="FigureCaption"/>
-        <w:rPr>
-          <w:bCs/>
-        </w:rPr>
-      </w:pPr>
-    </w:p>
-    <w:p>
-      <w:pPr>
-        <w:pStyle w:val="FigureCaption"/>
-        <w:rPr>
-          <w:bCs/>
-        </w:rPr>
-      </w:pPr>
-      <w:r>
-        <w:rPr>
-          <w:bCs/>
-        </w:rPr>
-        <w:t xml:space="preserve">[26] Prager, R. W., Gee, A. H., </w:t>
-      </w:r>
-      <w:proofErr w:type="spellStart"/>
-      <w:r>
-        <w:rPr>
-          <w:bCs/>
-        </w:rPr>
-        <w:t>Treece</w:t>
-      </w:r>
-      <w:proofErr w:type="spellEnd"/>
-      <w:r>
-        <w:rPr>
-          <w:bCs/>
-        </w:rPr>
-        <w:t xml:space="preserve">, G. M., &amp; Berman, L. H. (2003). Decompression and speckle detection for ultrasound images using the </w:t>
-      </w:r>
-      <w:proofErr w:type="spellStart"/>
-      <w:r>
-        <w:rPr>
-          <w:bCs/>
-        </w:rPr>
-        <w:t>homodyned</w:t>
-      </w:r>
-      <w:proofErr w:type="spellEnd"/>
-      <w:r>
-        <w:rPr>
-          <w:bCs/>
-        </w:rPr>
-        <w:t xml:space="preserve"> k-distribution. Pattern Recognition Letters, 24(4–5), 705–713. https://doi.org/10.1016/S0167-</w:t>
-      </w:r>
-      <w:proofErr w:type="gramStart"/>
-      <w:r>
-        <w:rPr>
-          <w:bCs/>
-        </w:rPr>
-        <w:t>8655(</w:t>
-      </w:r>
-      <w:proofErr w:type="gramEnd"/>
-      <w:r>
-        <w:rPr>
-          <w:bCs/>
-        </w:rPr>
-        <w:t>02)00176-9</w:t>
-      </w:r>
-    </w:p>
-    <w:p>
-      <w:pPr>
-        <w:pStyle w:val="FigureCaption"/>
-        <w:rPr>
-          <w:bCs/>
-        </w:rPr>
-      </w:pPr>
-    </w:p>
-    <w:p>
-      <w:pPr>
-        <w:pStyle w:val="FigureCaption"/>
-        <w:rPr>
-          <w:bCs/>
-        </w:rPr>
-      </w:pPr>
-      <w:r>
-        <w:rPr>
-          <w:bCs/>
-        </w:rPr>
-        <w:t xml:space="preserve">[27] Tao, Z., </w:t>
-      </w:r>
-      <w:proofErr w:type="spellStart"/>
-      <w:r>
-        <w:rPr>
-          <w:bCs/>
-        </w:rPr>
-        <w:t>Tagare</w:t>
-      </w:r>
-      <w:proofErr w:type="spellEnd"/>
-      <w:r>
-        <w:rPr>
-          <w:bCs/>
-        </w:rPr>
-        <w:t xml:space="preserve">, H. D., &amp; </w:t>
-      </w:r>
-      <w:proofErr w:type="spellStart"/>
-      <w:r>
-        <w:rPr>
-          <w:bCs/>
-        </w:rPr>
-        <w:t>Beaty</w:t>
-      </w:r>
-      <w:proofErr w:type="spellEnd"/>
-      <w:r>
-        <w:rPr>
-          <w:bCs/>
-        </w:rPr>
-        <w:t>, J. D. (2006). Evaluation of Four Probability Distribution Models for Speckle in Clinical Cardiac Ultrasound Images. IEEE Transactions on Medical Imaging, 25(11), 1483–1491.</w:t>
-      </w:r>
-    </w:p>
-    <w:p>
-      <w:pPr>
-        <w:pStyle w:val="FigureCaption"/>
-        <w:rPr>
-          <w:bCs/>
-        </w:rPr>
-      </w:pPr>
-    </w:p>
-    <w:p>
-      <w:pPr>
-        <w:pStyle w:val="FigureCaption"/>
-        <w:rPr>
-          <w:bCs/>
-        </w:rPr>
-      </w:pPr>
-      <w:r>
-        <w:rPr>
-          <w:bCs/>
-        </w:rPr>
-        <w:t xml:space="preserve">[28] </w:t>
-      </w:r>
-      <w:proofErr w:type="spellStart"/>
-      <w:r>
-        <w:rPr>
-          <w:bCs/>
-        </w:rPr>
-        <w:t>Mohana</w:t>
-      </w:r>
-      <w:proofErr w:type="spellEnd"/>
-      <w:r>
-        <w:rPr>
-          <w:bCs/>
-        </w:rPr>
-        <w:t xml:space="preserve"> Shankar, P. (2000). A general statistical model for ultrasonic backscattering from tissues. IEEE Transactions on </w:t>
-      </w:r>
-      <w:proofErr w:type="spellStart"/>
-      <w:r>
-        <w:rPr>
-          <w:bCs/>
-        </w:rPr>
-        <w:t>Ultrasonics</w:t>
-      </w:r>
-      <w:proofErr w:type="spellEnd"/>
-      <w:r>
-        <w:rPr>
-          <w:bCs/>
-        </w:rPr>
-        <w:t>, Ferroelectrics, and Frequency Control, 47(3), 727–736. https://doi.org/10.1109/58.842062</w:t>
-      </w:r>
-    </w:p>
-    <w:p>
-      <w:pPr>
-        <w:pStyle w:val="FigureCaption"/>
-        <w:rPr>
-          <w:bCs/>
-        </w:rPr>
-      </w:pPr>
-    </w:p>
-    <w:p>
-      <w:pPr>
-        <w:pStyle w:val="FigureCaption"/>
-        <w:rPr>
-          <w:bCs/>
-        </w:rPr>
-      </w:pPr>
-      <w:r>
-        <w:rPr>
-          <w:bCs/>
-        </w:rPr>
-        <w:t xml:space="preserve">[29] </w:t>
-      </w:r>
-      <w:proofErr w:type="spellStart"/>
-      <w:r>
-        <w:rPr>
-          <w:bCs/>
-        </w:rPr>
-        <w:t>Byra</w:t>
-      </w:r>
-      <w:proofErr w:type="spellEnd"/>
-      <w:r>
-        <w:rPr>
-          <w:bCs/>
-        </w:rPr>
-        <w:t xml:space="preserve">, M., </w:t>
-      </w:r>
-      <w:proofErr w:type="spellStart"/>
-      <w:r>
-        <w:rPr>
-          <w:bCs/>
-        </w:rPr>
-        <w:t>Nowicki</w:t>
-      </w:r>
-      <w:proofErr w:type="spellEnd"/>
-      <w:r>
-        <w:rPr>
-          <w:bCs/>
-        </w:rPr>
-        <w:t xml:space="preserve">, A., </w:t>
-      </w:r>
-      <w:proofErr w:type="spellStart"/>
-      <w:r>
-        <w:rPr>
-          <w:bCs/>
-        </w:rPr>
-        <w:t>Wróblewska-Piotrzkowska</w:t>
-      </w:r>
-      <w:proofErr w:type="spellEnd"/>
-      <w:r>
-        <w:rPr>
-          <w:bCs/>
-        </w:rPr>
-        <w:t xml:space="preserve">, H., &amp; </w:t>
-      </w:r>
-      <w:proofErr w:type="spellStart"/>
-      <w:r>
-        <w:rPr>
-          <w:bCs/>
-        </w:rPr>
-        <w:t>Dobruch-Sobczak</w:t>
-      </w:r>
-      <w:proofErr w:type="spellEnd"/>
-      <w:r>
-        <w:rPr>
-          <w:bCs/>
-        </w:rPr>
-        <w:t xml:space="preserve">, K. (2016). Classification of breast lesions using segmented quantitative ultrasound maps of </w:t>
-      </w:r>
-      <w:proofErr w:type="spellStart"/>
-      <w:r>
-        <w:rPr>
-          <w:bCs/>
-        </w:rPr>
-        <w:t>homodyned</w:t>
-      </w:r>
-      <w:proofErr w:type="spellEnd"/>
-      <w:r>
-        <w:rPr>
-          <w:bCs/>
-        </w:rPr>
-        <w:t xml:space="preserve"> K distribution parameters. Medical Physics, 43(10), 5561–5569. https://doi.org/10.1118/1.4962928</w:t>
-      </w:r>
-    </w:p>
-    <w:p>
-      <w:pPr>
-        <w:pStyle w:val="FigureCaption"/>
-        <w:rPr>
-          <w:bCs/>
-        </w:rPr>
-      </w:pPr>
-    </w:p>
-    <w:p>
-      <w:pPr>
-        <w:pStyle w:val="FigureCaption"/>
-        <w:rPr>
-          <w:bCs/>
-        </w:rPr>
-      </w:pPr>
-      <w:r>
-        <w:rPr>
-          <w:bCs/>
-        </w:rPr>
-        <w:t xml:space="preserve">[30] Ho, M. C., Lin, J. J., Shu, Y. C., Chen, C. N., Chang, K. J., Chang, C. C., &amp; </w:t>
-      </w:r>
-      <w:proofErr w:type="spellStart"/>
-      <w:r>
-        <w:rPr>
-          <w:bCs/>
-        </w:rPr>
-        <w:t>Tsui</w:t>
-      </w:r>
-      <w:proofErr w:type="spellEnd"/>
-      <w:r>
-        <w:rPr>
-          <w:bCs/>
-        </w:rPr>
-        <w:t xml:space="preserve">, P. H. (2012). Using ultrasound </w:t>
-      </w:r>
-      <w:proofErr w:type="spellStart"/>
-      <w:r>
-        <w:rPr>
-          <w:bCs/>
-        </w:rPr>
-        <w:t>Nakagami</w:t>
-      </w:r>
-      <w:proofErr w:type="spellEnd"/>
-      <w:r>
-        <w:rPr>
-          <w:bCs/>
-        </w:rPr>
-        <w:t xml:space="preserve"> imaging to assess liver fibrosis in rats. </w:t>
-      </w:r>
-      <w:proofErr w:type="spellStart"/>
-      <w:r>
-        <w:rPr>
-          <w:bCs/>
-        </w:rPr>
-        <w:t>Ultrasonics</w:t>
-      </w:r>
-      <w:proofErr w:type="spellEnd"/>
-      <w:r>
-        <w:rPr>
-          <w:bCs/>
-        </w:rPr>
-        <w:t>, 52(2), 215–222. https://doi.org/10.1016/j.ultras.2011.08.005</w:t>
-      </w:r>
-    </w:p>
-    <w:p>
-      <w:pPr>
-        <w:pStyle w:val="FigureCaption"/>
-        <w:rPr>
-          <w:bCs/>
-        </w:rPr>
-      </w:pPr>
-    </w:p>
-    <w:p>
-      <w:pPr>
-        <w:pStyle w:val="FigureCaption"/>
-        <w:rPr>
-          <w:bCs/>
-        </w:rPr>
-      </w:pPr>
-      <w:r>
-        <w:rPr>
-          <w:bCs/>
-        </w:rPr>
-        <w:t xml:space="preserve">[31] </w:t>
-      </w:r>
-      <w:proofErr w:type="spellStart"/>
-      <w:r>
-        <w:rPr>
-          <w:bCs/>
-        </w:rPr>
-        <w:t>Destrempes</w:t>
-      </w:r>
-      <w:proofErr w:type="spellEnd"/>
-      <w:r>
-        <w:rPr>
-          <w:bCs/>
-        </w:rPr>
-        <w:t xml:space="preserve">, F., &amp; </w:t>
-      </w:r>
-      <w:proofErr w:type="spellStart"/>
-      <w:r>
-        <w:rPr>
-          <w:bCs/>
-        </w:rPr>
-        <w:t>Cloutier</w:t>
-      </w:r>
-      <w:proofErr w:type="spellEnd"/>
-      <w:r>
-        <w:rPr>
-          <w:bCs/>
-        </w:rPr>
-        <w:t xml:space="preserve">, G. (2010). A critical review and </w:t>
-      </w:r>
-      <w:proofErr w:type="spellStart"/>
-      <w:r>
-        <w:rPr>
-          <w:bCs/>
-        </w:rPr>
-        <w:t>uniformized</w:t>
-      </w:r>
-      <w:proofErr w:type="spellEnd"/>
-      <w:r>
-        <w:rPr>
-          <w:bCs/>
-        </w:rPr>
-        <w:t xml:space="preserve"> representation of statistical distributions modeling the ultrasound echo envelope. Ultrasound in Medicine and Biology, 36(7), 1037–1051. https://doi.org/10.1016/j.ultrasmedbio.2010.04.001</w:t>
-      </w:r>
-    </w:p>
-    <w:p>
-      <w:pPr>
-        <w:pStyle w:val="FigureCaption"/>
-        <w:rPr>
-          <w:bCs/>
-        </w:rPr>
-      </w:pPr>
-    </w:p>
-    <w:p>
-      <w:pPr>
-        <w:pStyle w:val="FigureCaption"/>
-        <w:rPr>
-          <w:bCs/>
-        </w:rPr>
-      </w:pPr>
-      <w:r>
-        <w:rPr>
-          <w:bCs/>
-        </w:rPr>
-        <w:t xml:space="preserve">[32] </w:t>
-      </w:r>
-      <w:proofErr w:type="spellStart"/>
-      <w:r>
-        <w:rPr>
-          <w:bCs/>
-        </w:rPr>
-        <w:t>Destrempes</w:t>
-      </w:r>
-      <w:proofErr w:type="spellEnd"/>
-      <w:r>
-        <w:rPr>
-          <w:bCs/>
-        </w:rPr>
-        <w:t xml:space="preserve">, F., </w:t>
-      </w:r>
-      <w:proofErr w:type="spellStart"/>
-      <w:r>
-        <w:rPr>
-          <w:bCs/>
-        </w:rPr>
-        <w:t>Porée</w:t>
-      </w:r>
-      <w:proofErr w:type="spellEnd"/>
-      <w:r>
-        <w:rPr>
-          <w:bCs/>
-        </w:rPr>
-        <w:t xml:space="preserve">, J., &amp; </w:t>
-      </w:r>
-      <w:proofErr w:type="spellStart"/>
-      <w:r>
-        <w:rPr>
-          <w:bCs/>
-        </w:rPr>
-        <w:t>Cloutier</w:t>
-      </w:r>
-      <w:proofErr w:type="spellEnd"/>
-      <w:r>
-        <w:rPr>
-          <w:bCs/>
-        </w:rPr>
-        <w:t xml:space="preserve">, G. (2013). Estimation Method of the </w:t>
-      </w:r>
-      <w:proofErr w:type="spellStart"/>
-      <w:r>
-        <w:rPr>
-          <w:bCs/>
-        </w:rPr>
-        <w:t>Homodyned</w:t>
-      </w:r>
-      <w:proofErr w:type="spellEnd"/>
-      <w:r>
-        <w:rPr>
-          <w:bCs/>
-        </w:rPr>
-        <w:t xml:space="preserve"> K-Distribution Based on the Mean Intensity and Two Log-Moments. SIAM Journal on Imaging Sciences, 6(3), 1499–1530. https://doi.org/10.1137/120875727</w:t>
+        <w:t>[12] Ni, D., Chui, Y. P., Qu, Y., Yang, X., Qin, J., Wong, T. T.,  Heng, P. A. (2009). Reconstruction of volumetric ultrasound panorama based on improved 3D SIFT. Computerized Medical Imaging and Graphics, 33(7), 559–566. https://doi.org/10.1016/j.compmedimag.2009.05.006</w:t>
+      </w:r>
+    </w:p>
+    <w:p>
+      <w:pPr>
+        <w:pStyle w:val="FigureCaption"/>
+        <w:rPr>
+          <w:bCs/>
+        </w:rPr>
+      </w:pPr>
+    </w:p>
+    <w:p>
+      <w:pPr>
+        <w:pStyle w:val="FigureCaption"/>
+        <w:rPr>
+          <w:bCs/>
+        </w:rPr>
+      </w:pPr>
+      <w:r>
+        <w:rPr>
+          <w:bCs/>
+        </w:rPr>
+        <w:t>[13] Yan, C. X. B., Goulet, B., Pelletier, J., Chen, S. J. S., Tampieri, D., &amp; Collins, D. L. (2011). Towards accurate, robust and practical ultrasound-CT registration of vertebrae for image-guided spine surgery. International Journal of Computer Assisted Radiology and Surgery, 6(4), 523–537. https://doi.org/10.1007/s11548-010-0536-2</w:t>
+      </w:r>
+    </w:p>
+    <w:p>
+      <w:pPr>
+        <w:pStyle w:val="FigureCaption"/>
+        <w:rPr>
+          <w:bCs/>
+        </w:rPr>
+      </w:pPr>
+    </w:p>
+    <w:p>
+      <w:pPr>
+        <w:pStyle w:val="FigureCaption"/>
+        <w:rPr>
+          <w:bCs/>
+        </w:rPr>
+      </w:pPr>
+      <w:r>
+        <w:rPr>
+          <w:bCs/>
+        </w:rPr>
+        <w:t>[14] Ghose, S., Oliver, A., Mitra, J., Martí, R., Lladó, X., Freixenet, J.,  Meriaudeau, F. (2013). A supervised learning framework of statistical shape and probability priors for automatic prostate segmentation in ultrasound images. Medical Image Analysis, 17(6), 587–600. https://doi.org/10.1016/j.media.2013.04.001</w:t>
+      </w:r>
+    </w:p>
+    <w:p>
+      <w:pPr>
+        <w:pStyle w:val="FigureCaption"/>
+        <w:rPr>
+          <w:bCs/>
+        </w:rPr>
+      </w:pPr>
+    </w:p>
+    <w:p>
+      <w:pPr>
+        <w:pStyle w:val="FigureCaption"/>
+        <w:rPr>
+          <w:bCs/>
+        </w:rPr>
+      </w:pPr>
+      <w:r>
+        <w:rPr>
+          <w:bCs/>
+        </w:rPr>
+        <w:t>[15] Karamalis, A., Wein, W., Klein, T., &amp; Navab, N. (2012). Ultrasound confidence maps using random walks. Medical Image Analysis, 16(6), 1101–1112. https://doi.org/10.1016/j.media.2012.07.005</w:t>
+      </w:r>
+    </w:p>
+    <w:p>
+      <w:pPr>
+        <w:pStyle w:val="FigureCaption"/>
+        <w:rPr>
+          <w:bCs/>
+        </w:rPr>
+      </w:pPr>
+    </w:p>
+    <w:p>
+      <w:pPr>
+        <w:pStyle w:val="FigureCaption"/>
+        <w:rPr>
+          <w:bCs/>
+        </w:rPr>
+      </w:pPr>
+      <w:r>
+        <w:rPr>
+          <w:bCs/>
+        </w:rPr>
+        <w:t>[16] Hellier, P., Coupé, P., Morandi, X., &amp; Collins, D. L. (2010). An automatic geometrical and statistical method to detect acoustic shadows in intraoperative ultrasound brain images. Medical Image Analysis, 14(2), 195–204. https://doi.org/10.1016/j.media.2009.10.007</w:t>
+      </w:r>
+    </w:p>
+    <w:p>
+      <w:pPr>
+        <w:pStyle w:val="FigureCaption"/>
+        <w:rPr>
+          <w:bCs/>
+        </w:rPr>
+      </w:pPr>
+    </w:p>
+    <w:p>
+      <w:pPr>
+        <w:pStyle w:val="FigureCaption"/>
+        <w:rPr>
+          <w:bCs/>
+        </w:rPr>
+      </w:pPr>
+      <w:r>
+        <w:rPr>
+          <w:bCs/>
+        </w:rPr>
+        <w:t>[17] Drukker, K., Giger, M. L., &amp; Mendelson, E. B. (2003). Computerized analysis of shadowing on breast ultrasound for improved lesion detection. Medical Physics, 30(7), 1833–1842. https://doi.org/10.1118/1.1584042</w:t>
+      </w:r>
+    </w:p>
+    <w:p>
+      <w:pPr>
+        <w:pStyle w:val="FigureCaption"/>
+        <w:rPr>
+          <w:bCs/>
+        </w:rPr>
+      </w:pPr>
+    </w:p>
+    <w:p>
+      <w:pPr>
+        <w:pStyle w:val="FigureCaption"/>
+        <w:rPr>
+          <w:bCs/>
+        </w:rPr>
+      </w:pPr>
+      <w:r>
+        <w:rPr>
+          <w:bCs/>
+        </w:rPr>
+        <w:t>[18] Basij, M. (2012). Automatic Shadow Detection in Intra Vascular Ultrasound Images Using Adaptive Thresholding. IEEE International Conference on Systems, Man, and Cybernetics October, 2173–2177.</w:t>
+      </w:r>
+    </w:p>
+    <w:p>
+      <w:pPr>
+        <w:pStyle w:val="FigureCaption"/>
+        <w:rPr>
+          <w:bCs/>
+        </w:rPr>
+      </w:pPr>
+    </w:p>
+    <w:p>
+      <w:pPr>
+        <w:pStyle w:val="FigureCaption"/>
+        <w:rPr>
+          <w:bCs/>
+        </w:rPr>
+      </w:pPr>
+      <w:r>
+        <w:rPr>
+          <w:bCs/>
+        </w:rPr>
+        <w:t>[19] Santos Filho, E., Saijo, Y., Tanaka, A., &amp; Yoshizawa, M. (2008). Detection and Quantification of Calcifications in Intravascular Ultrasound Images by Automatic Thresholding. Ultrasound in Medicine and Biology, 34(1), 160–165. https://doi.org/10.1016/j.ultrasmedbio.2007.06.025</w:t>
+      </w:r>
+    </w:p>
+    <w:p>
+      <w:pPr>
+        <w:pStyle w:val="FigureCaption"/>
+        <w:rPr>
+          <w:bCs/>
+        </w:rPr>
+      </w:pPr>
+    </w:p>
+    <w:p>
+      <w:pPr>
+        <w:pStyle w:val="FigureCaption"/>
+        <w:rPr>
+          <w:bCs/>
+        </w:rPr>
+      </w:pPr>
+      <w:r>
+        <w:rPr>
+          <w:bCs/>
+        </w:rPr>
+        <w:t xml:space="preserve">[20] Berton, F., Cheriet, F., Miron, M. C., &amp; Laporte, C. (2016). Segmentation of the spinous process and its acoustic shadow in vertebral ultrasound images. Computers in Biology and Medicine, 72, 201–211. https://doi.org/10.1016/j.compbiomed.2016.03.018 </w:t>
+      </w:r>
+    </w:p>
+    <w:p>
+      <w:pPr>
+        <w:pStyle w:val="FigureCaption"/>
+        <w:rPr>
+          <w:bCs/>
+        </w:rPr>
+      </w:pPr>
+    </w:p>
+    <w:p>
+      <w:pPr>
+        <w:pStyle w:val="FigureCaption"/>
+        <w:rPr>
+          <w:bCs/>
+        </w:rPr>
+      </w:pPr>
+      <w:r>
+        <w:rPr>
+          <w:bCs/>
+        </w:rPr>
+        <w:t>[21] Penney, G. P., Blackall, J. M., Hamady, M. S., Sabharwal, T., Adam, A., &amp; Hawkes, D. J. (2004). Registration of freehand 3D ultrasound and magnetic resonance liver images. Medical Image Analysis, 8(1), 81–91. https://doi.org/10.1016/j.media.2003.07.003</w:t>
+      </w:r>
+    </w:p>
+    <w:p>
+      <w:pPr>
+        <w:pStyle w:val="FigureCaption"/>
+        <w:rPr>
+          <w:bCs/>
+        </w:rPr>
+      </w:pPr>
+    </w:p>
+    <w:p>
+      <w:pPr>
+        <w:pStyle w:val="FigureCaption"/>
+        <w:rPr>
+          <w:bCs/>
+        </w:rPr>
+      </w:pPr>
+      <w:r>
+        <w:rPr>
+          <w:bCs/>
+        </w:rPr>
+        <w:t>[22] Burckhardt, C. B. (1978). Speckle in ultrasound B-mode scans. IEEE Transactions on Sonics and Ultrasonics. https://doi.org/10.1109/T-SU.1978.30978</w:t>
+      </w:r>
+    </w:p>
+    <w:p>
+      <w:pPr>
+        <w:pStyle w:val="FigureCaption"/>
+        <w:rPr>
+          <w:bCs/>
+        </w:rPr>
+      </w:pPr>
+    </w:p>
+    <w:p>
+      <w:pPr>
+        <w:pStyle w:val="FigureCaption"/>
+        <w:rPr>
+          <w:bCs/>
+        </w:rPr>
+      </w:pPr>
+      <w:r>
+        <w:rPr>
+          <w:bCs/>
+        </w:rPr>
+        <w:t>[23] Tuthill, T. A., Sperry, R. H., &amp; Parker, K. J. (1988). Deviations from rayleigh statistics in ultrasonic speckle. Ultrasonic Imaging, 10(2), 81–89. https://doi.org/10.1177/016173468801000201</w:t>
+      </w:r>
+    </w:p>
+    <w:p>
+      <w:pPr>
+        <w:pStyle w:val="FigureCaption"/>
+        <w:rPr>
+          <w:bCs/>
+        </w:rPr>
+      </w:pPr>
+    </w:p>
+    <w:p>
+      <w:pPr>
+        <w:pStyle w:val="FigureCaption"/>
+        <w:rPr>
+          <w:bCs/>
+        </w:rPr>
+      </w:pPr>
+      <w:r>
+        <w:rPr>
+          <w:bCs/>
+        </w:rPr>
+        <w:t>[24] Bernard, O., Touil, B., Gelas, A., Prost, R., and Friboulet, D. (2007). A RBF-Based Multiphase Level Set Method for Segmentation in Echocardiography Using The Statistics of the Radiofrequency Signal. IEEE International Conference on Image Processing.</w:t>
+      </w:r>
+    </w:p>
+    <w:p>
+      <w:pPr>
+        <w:pStyle w:val="FigureCaption"/>
+        <w:rPr>
+          <w:bCs/>
+        </w:rPr>
+      </w:pPr>
+    </w:p>
+    <w:p>
+      <w:pPr>
+        <w:pStyle w:val="FigureCaption"/>
+        <w:rPr>
+          <w:bCs/>
+        </w:rPr>
+      </w:pPr>
+      <w:r>
+        <w:rPr>
+          <w:bCs/>
+        </w:rPr>
+        <w:t>[25] Crambliu, R. M., &amp; Parker, K. J. (1999). Generation of non-Rayleigh speckle distributions using marked regularity models. IEEE Transactions on Ultrasonics, Ferroelectrics, and Frequency Control, 46(4), 867–874. https://doi.org/10.1109/58.775652</w:t>
+      </w:r>
+    </w:p>
+    <w:p>
+      <w:pPr>
+        <w:pStyle w:val="FigureCaption"/>
+        <w:rPr>
+          <w:bCs/>
+        </w:rPr>
+      </w:pPr>
+    </w:p>
+    <w:p>
+      <w:pPr>
+        <w:pStyle w:val="FigureCaption"/>
+        <w:rPr>
+          <w:bCs/>
+        </w:rPr>
+      </w:pPr>
+      <w:r>
+        <w:rPr>
+          <w:bCs/>
+        </w:rPr>
+        <w:t>[26] Prager, R. W., Gee, A. H., Treece, G. M., &amp; Berman, L. H. (2003). Decompression and speckle detection for ultrasound images using the homodyned k-distribution. Pattern Recognition Letters, 24(4–5), 705–713. https://doi.org/10.1016/S0167-8655(02)00176-9</w:t>
+      </w:r>
+    </w:p>
+    <w:p>
+      <w:pPr>
+        <w:pStyle w:val="FigureCaption"/>
+        <w:rPr>
+          <w:bCs/>
+        </w:rPr>
+      </w:pPr>
+    </w:p>
+    <w:p>
+      <w:pPr>
+        <w:pStyle w:val="FigureCaption"/>
+        <w:rPr>
+          <w:bCs/>
+        </w:rPr>
+      </w:pPr>
+      <w:r>
+        <w:rPr>
+          <w:bCs/>
+        </w:rPr>
+        <w:t>[27] Tao, Z., Tagare, H. D., &amp; Beaty, J. D. (2006). Evaluation of Four Probability Distribution Models for Speckle in Clinical Cardiac Ultrasound Images. IEEE Transactions on Medical Imaging, 25(11), 1483–1491.</w:t>
+      </w:r>
+    </w:p>
+    <w:p>
+      <w:pPr>
+        <w:pStyle w:val="FigureCaption"/>
+        <w:rPr>
+          <w:bCs/>
+        </w:rPr>
+      </w:pPr>
+    </w:p>
+    <w:p>
+      <w:pPr>
+        <w:pStyle w:val="FigureCaption"/>
+        <w:rPr>
+          <w:bCs/>
+        </w:rPr>
+      </w:pPr>
+      <w:r>
+        <w:rPr>
+          <w:bCs/>
+        </w:rPr>
+        <w:t>[28] Mohana Shankar, P. (2000). A general statistical model for ultrasonic backscattering from tissues. IEEE Transactions on Ultrasonics, Ferroelectrics, and Frequency Control, 47(3), 727–736. https://doi.org/10.1109/58.842062</w:t>
+      </w:r>
+    </w:p>
+    <w:p>
+      <w:pPr>
+        <w:pStyle w:val="FigureCaption"/>
+        <w:rPr>
+          <w:bCs/>
+        </w:rPr>
+      </w:pPr>
+    </w:p>
+    <w:p>
+      <w:pPr>
+        <w:pStyle w:val="FigureCaption"/>
+        <w:rPr>
+          <w:bCs/>
+        </w:rPr>
+      </w:pPr>
+      <w:r>
+        <w:rPr>
+          <w:bCs/>
+        </w:rPr>
+        <w:t>[29] Byra, M., Nowicki, A., Wróblewska-Piotrzkowska, H., &amp; Dobruch-Sobczak, K. (2016). Classification of breast lesions using segmented quantitative ultrasound maps of homodyned K distribution parameters. Medical Physics, 43(10), 5561–5569. https://doi.org/10.1118/1.4962928</w:t>
+      </w:r>
+    </w:p>
+    <w:p>
+      <w:pPr>
+        <w:pStyle w:val="FigureCaption"/>
+        <w:rPr>
+          <w:bCs/>
+        </w:rPr>
+      </w:pPr>
+    </w:p>
+    <w:p>
+      <w:pPr>
+        <w:pStyle w:val="FigureCaption"/>
+        <w:rPr>
+          <w:bCs/>
+        </w:rPr>
+      </w:pPr>
+      <w:r>
+        <w:rPr>
+          <w:bCs/>
+        </w:rPr>
+        <w:t>[30] Ho, M. C., Lin, J. J., Shu, Y. C., Chen, C. N., Chang, K. J., Chang, C. C., &amp; Tsui, P. H. (2012). Using ultrasound Nakagami imaging to assess liver fibrosis in rats. Ultrasonics, 52(2), 215–222. https://doi.org/10.1016/j.ultras.2011.08.005</w:t>
+      </w:r>
+    </w:p>
+    <w:p>
+      <w:pPr>
+        <w:pStyle w:val="FigureCaption"/>
+        <w:rPr>
+          <w:bCs/>
+        </w:rPr>
+      </w:pPr>
+    </w:p>
+    <w:p>
+      <w:pPr>
+        <w:pStyle w:val="FigureCaption"/>
+        <w:rPr>
+          <w:bCs/>
+        </w:rPr>
+      </w:pPr>
+      <w:r>
+        <w:rPr>
+          <w:bCs/>
+        </w:rPr>
+        <w:t>[31] Destrempes, F., &amp; Cloutier, G. (2010). A critical review and uniformized representation of statistical distributions modeling the ultrasound echo envelope. Ultrasound in Medicine and Biology, 36(7), 1037–1051. https://doi.org/10.1016/j.ultrasmedbio.2010.04.001</w:t>
+      </w:r>
+    </w:p>
+    <w:p>
+      <w:pPr>
+        <w:pStyle w:val="FigureCaption"/>
+        <w:rPr>
+          <w:bCs/>
+        </w:rPr>
+      </w:pPr>
+    </w:p>
+    <w:p>
+      <w:pPr>
+        <w:pStyle w:val="FigureCaption"/>
+        <w:rPr>
+          <w:bCs/>
+        </w:rPr>
+      </w:pPr>
+      <w:r>
+        <w:rPr>
+          <w:bCs/>
+        </w:rPr>
+        <w:t>[32] Destrempes, F., Porée, J., &amp; Cloutier, G. (2013). Estimation Method of the Homodyned K-Distribution Based on the Mean Intensity and Two Log-Moments. SIAM Journal on Imaging Sciences, 6(3), 1499–1530. https://doi.org/10.1137/120875727</w:t>
       </w:r>
     </w:p>
     <w:sectPr>
@@ -4640,33 +3492,6 @@
     </w:sectPr>
   </w:body>
 </w:document>
-</file>
-
-<file path=word/comments.xml><?xml version="1.0" encoding="utf-8"?>
-<w:comments xmlns:wpc="http://schemas.microsoft.com/office/word/2010/wordprocessingCanvas" xmlns:mc="http://schemas.openxmlformats.org/markup-compatibility/2006" xmlns:o="urn:schemas-microsoft-com:office:office" xmlns:r="http://schemas.openxmlformats.org/officeDocument/2006/relationships" xmlns:m="http://schemas.openxmlformats.org/officeDocument/2006/math" xmlns:v="urn:schemas-microsoft-com:vml" xmlns:wp14="http://schemas.microsoft.com/office/word/2010/wordprocessingDrawing" xmlns:wp="http://schemas.openxmlformats.org/drawingml/2006/wordprocessingDrawing" xmlns:w10="urn:schemas-microsoft-com:office:word" xmlns:w="http://schemas.openxmlformats.org/wordprocessingml/2006/main" xmlns:w14="http://schemas.microsoft.com/office/word/2010/wordml" xmlns:w15="http://schemas.microsoft.com/office/word/2012/wordml" xmlns:wpg="http://schemas.microsoft.com/office/word/2010/wordprocessingGroup" xmlns:wpi="http://schemas.microsoft.com/office/word/2010/wordprocessingInk" xmlns:wne="http://schemas.microsoft.com/office/word/2006/wordml" xmlns:wps="http://schemas.microsoft.com/office/word/2010/wordprocessingShape" mc:Ignorable="w14 w15 wp14">
-  <w:comment w:id="1" w:author="Ricky Hu" w:date="2018-07-09T18:01:00Z" w:initials="RH">
-    <w:p>
-      <w:pPr>
-        <w:pStyle w:val="CommentText"/>
-      </w:pPr>
-      <w:r>
-        <w:rPr>
-          <w:rStyle w:val="CommentReference"/>
-        </w:rPr>
-        <w:annotationRef/>
-      </w:r>
-      <w:r>
-        <w:t>Reference kidney stone width paper</w:t>
-      </w:r>
-    </w:p>
-  </w:comment>
-</w:comments>
-</file>
-
-<file path=word/commentsExtended.xml><?xml version="1.0" encoding="utf-8"?>
-<w15:commentsEx xmlns:wpc="http://schemas.microsoft.com/office/word/2010/wordprocessingCanvas" xmlns:mc="http://schemas.openxmlformats.org/markup-compatibility/2006" xmlns:o="urn:schemas-microsoft-com:office:office" xmlns:r="http://schemas.openxmlformats.org/officeDocument/2006/relationships" xmlns:m="http://schemas.openxmlformats.org/officeDocument/2006/math" xmlns:v="urn:schemas-microsoft-com:vml" xmlns:wp14="http://schemas.microsoft.com/office/word/2010/wordprocessingDrawing" xmlns:wp="http://schemas.openxmlformats.org/drawingml/2006/wordprocessingDrawing" xmlns:w10="urn:schemas-microsoft-com:office:word" xmlns:w="http://schemas.openxmlformats.org/wordprocessingml/2006/main" xmlns:w14="http://schemas.microsoft.com/office/word/2010/wordml" xmlns:w15="http://schemas.microsoft.com/office/word/2012/wordml" xmlns:wpg="http://schemas.microsoft.com/office/word/2010/wordprocessingGroup" xmlns:wpi="http://schemas.microsoft.com/office/word/2010/wordprocessingInk" xmlns:wne="http://schemas.microsoft.com/office/word/2006/wordml" xmlns:wps="http://schemas.microsoft.com/office/word/2010/wordprocessingShape" mc:Ignorable="w14 w15 wp14">
-  <w15:commentEx w15:paraId="2B1014BB" w15:done="0"/>
-</w15:commentsEx>
 </file>
 
 <file path=word/endnotes.xml><?xml version="1.0" encoding="utf-8"?>
@@ -6262,14 +5087,6 @@
     <w:abstractNumId w:val="0"/>
   </w:num>
 </w:numbering>
-</file>
-
-<file path=word/people.xml><?xml version="1.0" encoding="utf-8"?>
-<w15:people xmlns:wpc="http://schemas.microsoft.com/office/word/2010/wordprocessingCanvas" xmlns:mc="http://schemas.openxmlformats.org/markup-compatibility/2006" xmlns:o="urn:schemas-microsoft-com:office:office" xmlns:r="http://schemas.openxmlformats.org/officeDocument/2006/relationships" xmlns:m="http://schemas.openxmlformats.org/officeDocument/2006/math" xmlns:v="urn:schemas-microsoft-com:vml" xmlns:wp14="http://schemas.microsoft.com/office/word/2010/wordprocessingDrawing" xmlns:wp="http://schemas.openxmlformats.org/drawingml/2006/wordprocessingDrawing" xmlns:w10="urn:schemas-microsoft-com:office:word" xmlns:w="http://schemas.openxmlformats.org/wordprocessingml/2006/main" xmlns:w14="http://schemas.microsoft.com/office/word/2010/wordml" xmlns:w15="http://schemas.microsoft.com/office/word/2012/wordml" xmlns:wpg="http://schemas.microsoft.com/office/word/2010/wordprocessingGroup" xmlns:wpi="http://schemas.microsoft.com/office/word/2010/wordprocessingInk" xmlns:wne="http://schemas.microsoft.com/office/word/2006/wordml" xmlns:wps="http://schemas.microsoft.com/office/word/2010/wordprocessingShape" mc:Ignorable="w14 w15 wp14">
-  <w15:person w15:author="Ricky Hu">
-    <w15:presenceInfo w15:providerId="None" w15:userId="Ricky Hu"/>
-  </w15:person>
-</w15:people>
 </file>
 
 <file path=word/styles.xml><?xml version="1.0" encoding="utf-8"?>
@@ -7669,7 +6486,7 @@
 </file>
 
 <file path=customXml/itemProps1.xml><?xml version="1.0" encoding="utf-8"?>
-<ds:datastoreItem xmlns:ds="http://schemas.openxmlformats.org/officeDocument/2006/customXml" ds:itemID="{0CFBA9ED-B8F0-4F7C-9090-FADFFA3E2FC3}">
+<ds:datastoreItem xmlns:ds="http://schemas.openxmlformats.org/officeDocument/2006/customXml" ds:itemID="{F1770216-30B9-4586-AEBC-EE70D13FF99A}">
   <ds:schemaRefs>
     <ds:schemaRef ds:uri="http://schemas.openxmlformats.org/officeDocument/2006/bibliography"/>
   </ds:schemaRefs>

</xml_diff>

<commit_message>
Added most figures except 8 and 9, creating script to generate figures, fixed minor bugs in entropy method
</commit_message>
<xml_diff>
--- a/Documents/acoustic_shadow_detection_manuscript.docx
+++ b/Documents/acoustic_shadow_detection_manuscript.docx
@@ -1,6 +1,6 @@
 
 <file path=word/document.xml><?xml version="1.0" encoding="utf-8"?>
-<w:document xmlns:wpc="http://schemas.microsoft.com/office/word/2010/wordprocessingCanvas" xmlns:mc="http://schemas.openxmlformats.org/markup-compatibility/2006" xmlns:o="urn:schemas-microsoft-com:office:office" xmlns:r="http://schemas.openxmlformats.org/officeDocument/2006/relationships" xmlns:m="http://schemas.openxmlformats.org/officeDocument/2006/math" xmlns:v="urn:schemas-microsoft-com:vml" xmlns:wp14="http://schemas.microsoft.com/office/word/2010/wordprocessingDrawing" xmlns:wp="http://schemas.openxmlformats.org/drawingml/2006/wordprocessingDrawing" xmlns:w10="urn:schemas-microsoft-com:office:word" xmlns:w="http://schemas.openxmlformats.org/wordprocessingml/2006/main" xmlns:w14="http://schemas.microsoft.com/office/word/2010/wordml" xmlns:w15="http://schemas.microsoft.com/office/word/2012/wordml" xmlns:wpg="http://schemas.microsoft.com/office/word/2010/wordprocessingGroup" xmlns:wpi="http://schemas.microsoft.com/office/word/2010/wordprocessingInk" xmlns:wne="http://schemas.microsoft.com/office/word/2006/wordml" xmlns:wps="http://schemas.microsoft.com/office/word/2010/wordprocessingShape" mc:Ignorable="w14 w15 wp14">
+<w:document xmlns:wpc="http://schemas.microsoft.com/office/word/2010/wordprocessingCanvas" xmlns:cx="http://schemas.microsoft.com/office/drawing/2014/chartex" xmlns:cx1="http://schemas.microsoft.com/office/drawing/2015/9/8/chartex" xmlns:mc="http://schemas.openxmlformats.org/markup-compatibility/2006" xmlns:o="urn:schemas-microsoft-com:office:office" xmlns:r="http://schemas.openxmlformats.org/officeDocument/2006/relationships" xmlns:m="http://schemas.openxmlformats.org/officeDocument/2006/math" xmlns:v="urn:schemas-microsoft-com:vml" xmlns:wp14="http://schemas.microsoft.com/office/word/2010/wordprocessingDrawing" xmlns:wp="http://schemas.openxmlformats.org/drawingml/2006/wordprocessingDrawing" xmlns:w10="urn:schemas-microsoft-com:office:word" xmlns:w="http://schemas.openxmlformats.org/wordprocessingml/2006/main" xmlns:w14="http://schemas.microsoft.com/office/word/2010/wordml" xmlns:w15="http://schemas.microsoft.com/office/word/2012/wordml" xmlns:w16se="http://schemas.microsoft.com/office/word/2015/wordml/symex" xmlns:wpg="http://schemas.microsoft.com/office/word/2010/wordprocessingGroup" xmlns:wpi="http://schemas.microsoft.com/office/word/2010/wordprocessingInk" xmlns:wne="http://schemas.microsoft.com/office/word/2006/wordml" xmlns:wps="http://schemas.microsoft.com/office/word/2010/wordprocessingShape" mc:Ignorable="w14 w15 w16se wp14">
   <w:body>
     <w:p>
       <w:pPr>
@@ -26,15 +26,7 @@
         <w:framePr w:wrap="notBeside"/>
       </w:pPr>
       <w:r>
-        <w:t xml:space="preserve">Versatile Acoustic Shadow Detection from </w:t>
-      </w:r>
-      <w:proofErr w:type="spellStart"/>
-      <w:r>
-        <w:t>Scanline</w:t>
-      </w:r>
-      <w:proofErr w:type="spellEnd"/>
-      <w:r>
-        <w:t xml:space="preserve"> Statistics of Brightness-Mode and Radiofrequency Ultrasound Images</w:t>
+        <w:t>Versatile Acoustic Shadow Detection from Scanline Statistics of Brightness-Mode and Radiofrequency Ultrasound Images</w:t>
       </w:r>
     </w:p>
     <w:p>
@@ -394,28 +386,23 @@
         <w:t>sers with less</w:t>
       </w:r>
       <w:r>
+        <w:t xml:space="preserve"> sonography</w:t>
+      </w:r>
+      <w:r>
+        <w:t xml:space="preserve"> experience</w:t>
+      </w:r>
+      <w:r>
+        <w:t xml:space="preserve"> cou</w:t>
+      </w:r>
+      <w:r>
+        <w:t>ld interpret ultrasound imagery easier</w:t>
+      </w:r>
+      <w:r>
+        <w:t xml:space="preserve"> with acoustic shadows automatically identified.</w:t>
+      </w:r>
+      <w:r>
         <w:t xml:space="preserve"> </w:t>
       </w:r>
-      <w:proofErr w:type="spellStart"/>
-      <w:r>
-        <w:t>sonography</w:t>
-      </w:r>
-      <w:proofErr w:type="spellEnd"/>
-      <w:r>
-        <w:t xml:space="preserve"> experience</w:t>
-      </w:r>
-      <w:r>
-        <w:t xml:space="preserve"> cou</w:t>
-      </w:r>
-      <w:r>
-        <w:t>ld interpret ultrasound imagery easier</w:t>
-      </w:r>
-      <w:r>
-        <w:t xml:space="preserve"> with acoustic shadows automatically identified.</w:t>
-      </w:r>
-      <w:r>
-        <w:t xml:space="preserve"> </w:t>
-      </w:r>
       <w:r>
         <w:t>Secondly,</w:t>
       </w:r>
@@ -447,15 +434,7 @@
         <w:t>]</w:t>
       </w:r>
       <w:r>
-        <w:t xml:space="preserve">, </w:t>
-      </w:r>
-      <w:proofErr w:type="spellStart"/>
-      <w:r>
-        <w:t>fiducial</w:t>
-      </w:r>
-      <w:proofErr w:type="spellEnd"/>
-      <w:r>
-        <w:t xml:space="preserve"> registration</w:t>
+        <w:t>, fiducial registration</w:t>
       </w:r>
       <w:r>
         <w:t xml:space="preserve"> [</w:t>
@@ -514,12 +493,11 @@
       <w:r>
         <w:rPr>
           <w:noProof/>
-          <w:lang w:val="en-CA" w:eastAsia="en-CA"/>
         </w:rPr>
         <w:drawing>
-          <wp:inline distT="0" distB="0" distL="0" distR="0" wp14:anchorId="2E7CD104" wp14:editId="71DB4523">
-            <wp:extent cx="3215551" cy="2314575"/>
-            <wp:effectExtent l="0" t="0" r="4445" b="0"/>
+          <wp:inline distT="0" distB="0" distL="0" distR="0" wp14:anchorId="3F970A0C" wp14:editId="7AC7383D">
+            <wp:extent cx="3228975" cy="1926494"/>
+            <wp:effectExtent l="0" t="0" r="0" b="0"/>
             <wp:docPr id="1" name="Picture 1"/>
             <wp:cNvGraphicFramePr>
               <a:graphicFrameLocks xmlns:a="http://schemas.openxmlformats.org/drawingml/2006/main" noChangeAspect="1"/>
@@ -540,7 +518,7 @@
                   <pic:spPr>
                     <a:xfrm>
                       <a:off x="0" y="0"/>
-                      <a:ext cx="3240296" cy="2332387"/>
+                      <a:ext cx="3236476" cy="1930969"/>
                     </a:xfrm>
                     <a:prstGeom prst="rect">
                       <a:avLst/>
@@ -633,15 +611,7 @@
       </w:pPr>
       <w:r>
         <w:tab/>
-        <w:t xml:space="preserve">We present shadow detection methods based on analysis of </w:t>
-      </w:r>
-      <w:proofErr w:type="spellStart"/>
-      <w:r>
-        <w:t>scanline</w:t>
-      </w:r>
-      <w:proofErr w:type="spellEnd"/>
-      <w:r>
-        <w:t xml:space="preserve"> statistics from </w:t>
+        <w:t xml:space="preserve">We present shadow detection methods based on analysis of scanline statistics from </w:t>
       </w:r>
       <w:r>
         <w:t>either</w:t>
@@ -791,19 +761,10 @@
       </w:r>
       <w:proofErr w:type="spellEnd"/>
       <w:r>
-        <w:t xml:space="preserve"> et al. (2010) detected acoustic shadows in ultrasound brain images by analyzing the statistical distribution of pixel intensities [16]. A “rupture criterion” was used by computing the entropy of pixels </w:t>
-      </w:r>
-      <w:r>
-        <w:lastRenderedPageBreak/>
-        <w:t xml:space="preserve">along the </w:t>
-      </w:r>
-      <w:proofErr w:type="spellStart"/>
-      <w:r>
-        <w:t>scanline</w:t>
-      </w:r>
-      <w:proofErr w:type="spellEnd"/>
-      <w:r>
-        <w:t xml:space="preserve"> and flagging pixels with high intensity as potential shadow artifacts. The flagged pixels were compared to a parameterized noise model to identify if the pixel is associated with noise or a shadow. The detected shadow regions were compared with regions outlined with four experts, and a Dice coefficient above 0.817 was obtained comparing the detected region with four raters. </w:t>
+        <w:t xml:space="preserve"> et al. (2010) detected acoustic shadows in ultrasound brain images by analyzing the statistical distribution of pixel intensities [16]. A “rupture criterion” was used by computing the entropy of pixels along the scanline and flagging pixels with high intensity as potential shadow artifacts. The flagged pixels were compared to a parameterized noise model to identify if the pixel is </w:t>
+      </w:r>
+      <w:r>
+        <w:t xml:space="preserve">associated with noise or a shadow. The detected shadow regions were compared with regions outlined with four experts, and a Dice coefficient above 0.817 was obtained comparing the detected region with four raters. </w:t>
       </w:r>
       <w:r>
         <w:t xml:space="preserve">However, </w:t>
@@ -985,11 +946,11 @@
         <w:t xml:space="preserve">that it is </w:t>
       </w:r>
       <w:r>
-        <w:t xml:space="preserve">the raw signal read by the transducer and is representative of the interactions between the </w:t>
+        <w:t xml:space="preserve">the raw signal read by the transducer and is representative of the interactions between the acoustic wave and a shadow boundary. However, many ultrasound machines do not provide access to the RF data, </w:t>
       </w:r>
       <w:r>
         <w:lastRenderedPageBreak/>
-        <w:t xml:space="preserve">acoustic wave and a shadow boundary. However, many ultrasound machines do not provide access to the RF data, which is difficult </w:t>
+        <w:t xml:space="preserve">which is difficult </w:t>
       </w:r>
       <w:r>
         <w:t>to visualize on a graphic image. Instead, most machines provide</w:t>
@@ -1047,13 +1008,12 @@
       <w:r>
         <w:rPr>
           <w:noProof/>
-          <w:lang w:val="en-CA" w:eastAsia="en-CA"/>
         </w:rPr>
         <w:drawing>
-          <wp:inline distT="0" distB="0" distL="0" distR="0" wp14:anchorId="0340F4FC" wp14:editId="4837BD1D">
-            <wp:extent cx="3136154" cy="2257425"/>
-            <wp:effectExtent l="0" t="0" r="7620" b="0"/>
-            <wp:docPr id="10" name="Picture 10"/>
+          <wp:inline distT="0" distB="0" distL="0" distR="0" wp14:anchorId="4DDFC62C" wp14:editId="1E534A3F">
+            <wp:extent cx="3200400" cy="2182495"/>
+            <wp:effectExtent l="0" t="0" r="0" b="8255"/>
+            <wp:docPr id="5" name="Picture 5"/>
             <wp:cNvGraphicFramePr>
               <a:graphicFrameLocks xmlns:a="http://schemas.openxmlformats.org/drawingml/2006/main" noChangeAspect="1"/>
             </wp:cNvGraphicFramePr>
@@ -1065,7 +1025,7 @@
                     <pic:cNvPicPr/>
                   </pic:nvPicPr>
                   <pic:blipFill>
-                    <a:blip r:embed="rId8"/>
+                    <a:blip r:embed="rId9"/>
                     <a:stretch>
                       <a:fillRect/>
                     </a:stretch>
@@ -1073,7 +1033,7 @@
                   <pic:spPr>
                     <a:xfrm>
                       <a:off x="0" y="0"/>
-                      <a:ext cx="3153520" cy="2269925"/>
+                      <a:ext cx="3200400" cy="2182495"/>
                     </a:xfrm>
                     <a:prstGeom prst="rect">
                       <a:avLst/>
@@ -1125,15 +1085,7 @@
         <w:t>W</w:t>
       </w:r>
       <w:r>
-        <w:t xml:space="preserve">e also present a </w:t>
-      </w:r>
-      <w:proofErr w:type="spellStart"/>
-      <w:r>
-        <w:t>scanline</w:t>
-      </w:r>
-      <w:proofErr w:type="spellEnd"/>
-      <w:r>
-        <w:t xml:space="preserve"> statistical analysis on B-Mode</w:t>
+        <w:t>e also present a scanline statistical analysis on B-Mode</w:t>
       </w:r>
       <w:r>
         <w:t xml:space="preserve"> data </w:t>
@@ -1151,15 +1103,7 @@
         <w:t xml:space="preserve">Similarly with the goal of a minimal-parameter detection method easily usable by different operators. </w:t>
       </w:r>
       <w:r>
-        <w:t xml:space="preserve">Both detection methods do not require significant configuration between different imaging scenarios, other than adjusting the window of the </w:t>
-      </w:r>
-      <w:proofErr w:type="spellStart"/>
-      <w:r>
-        <w:t>scanline</w:t>
-      </w:r>
-      <w:proofErr w:type="spellEnd"/>
-      <w:r>
-        <w:t xml:space="preserve"> patch to correspond to the transducer pulse width.</w:t>
+        <w:t>Both detection methods do not require significant configuration between different imaging scenarios, other than adjusting the window of the scanline patch to correspond to the transducer pulse width.</w:t>
       </w:r>
     </w:p>
     <w:p>
@@ -1193,27 +1137,7 @@
         <w:t xml:space="preserve">adult </w:t>
       </w:r>
       <w:r>
-        <w:t xml:space="preserve">participants with informed written consent. Each patient was scan on the forearm near the distal end of the pronator </w:t>
-      </w:r>
-      <w:proofErr w:type="spellStart"/>
-      <w:r>
-        <w:t>quadratus</w:t>
-      </w:r>
-      <w:proofErr w:type="spellEnd"/>
-      <w:r>
-        <w:t xml:space="preserve"> in the supinated position, on the elbow near the </w:t>
-      </w:r>
-      <w:proofErr w:type="spellStart"/>
-      <w:r>
-        <w:t>cubital</w:t>
-      </w:r>
-      <w:proofErr w:type="spellEnd"/>
-      <w:r>
-        <w:t xml:space="preserve"> fossa in the supinated position, and on the anterior </w:t>
-      </w:r>
-      <w:r>
-        <w:lastRenderedPageBreak/>
-        <w:t xml:space="preserve">surface of right ribs 11-12 in a laid down position. The scans were taken with a curvilinear (C-5-2/60, </w:t>
+        <w:t xml:space="preserve">participants with informed written consent. Each patient was scan on the forearm near the distal end of the pronator quadratus in the supinated position, on the elbow near the cubital fossa in the supinated position, and on the anterior surface of right ribs 11-12 in a laid down position. The scans were taken with a curvilinear (C-5-2/60, </w:t>
       </w:r>
       <w:proofErr w:type="spellStart"/>
       <w:r>
@@ -1238,7 +1162,10 @@
         <w:t>,</w:t>
       </w:r>
       <w:r>
-        <w:t xml:space="preserve"> Canada) transducer for a total of 6 images per par</w:t>
+        <w:t xml:space="preserve"> Canada) transducer for a </w:t>
+      </w:r>
+      <w:r>
+        <w:t>total of 6 images per par</w:t>
       </w:r>
       <w:r>
         <w:t>ticipant. The B-Mode and RF data were then processed by our algorithm to identify regions of acoustic shadowing.</w:t>
@@ -1317,10 +1244,10 @@
             <v:path o:extrusionok="f" gradientshapeok="t" o:connecttype="rect"/>
             <o:lock v:ext="edit" aspectratio="t"/>
           </v:shapetype>
-          <v:shape id="_x0000_i1025" type="#_x0000_t75" style="width:91.8pt;height:25.8pt" o:ole="" fillcolor="window">
-            <v:imagedata r:id="rId9" o:title=""/>
+          <v:shape id="_x0000_i1025" type="#_x0000_t75" style="width:92pt;height:26pt" o:ole="" fillcolor="window">
+            <v:imagedata r:id="rId10" o:title=""/>
           </v:shape>
-          <o:OLEObject Type="Embed" ProgID="Equation.3" ShapeID="_x0000_i1025" DrawAspect="Content" ObjectID="_1593721059" r:id="rId10"/>
+          <o:OLEObject Type="Embed" ProgID="Equation.3" ShapeID="_x0000_i1025" DrawAspect="Content" ObjectID="_1593958449" r:id="rId11"/>
         </w:object>
       </w:r>
       <w:r>
@@ -1580,10 +1507,10 @@
           <w:position w:val="-24"/>
         </w:rPr>
         <w:object w:dxaOrig="1760" w:dyaOrig="720" w14:anchorId="352BFD73">
-          <v:shape id="_x0000_i1026" type="#_x0000_t75" style="width:80.4pt;height:29.4pt" o:ole="" fillcolor="window">
-            <v:imagedata r:id="rId11" o:title=""/>
+          <v:shape id="_x0000_i1026" type="#_x0000_t75" style="width:80.5pt;height:29.5pt" o:ole="" fillcolor="window">
+            <v:imagedata r:id="rId12" o:title=""/>
           </v:shape>
-          <o:OLEObject Type="Embed" ProgID="Equation.3" ShapeID="_x0000_i1026" DrawAspect="Content" ObjectID="_1593721060" r:id="rId12"/>
+          <o:OLEObject Type="Embed" ProgID="Equation.3" ShapeID="_x0000_i1026" DrawAspect="Content" ObjectID="_1593958450" r:id="rId13"/>
         </w:object>
       </w:r>
       <w:r>
@@ -1605,10 +1532,10 @@
           <w:position w:val="-6"/>
         </w:rPr>
         <w:object w:dxaOrig="240" w:dyaOrig="220" w14:anchorId="1450E4C5">
-          <v:shape id="_x0000_i1027" type="#_x0000_t75" style="width:12pt;height:10.8pt" o:ole="">
-            <v:imagedata r:id="rId13" o:title=""/>
+          <v:shape id="_x0000_i1027" type="#_x0000_t75" style="width:12pt;height:11pt" o:ole="">
+            <v:imagedata r:id="rId14" o:title=""/>
           </v:shape>
-          <o:OLEObject Type="Embed" ProgID="Equation.3" ShapeID="_x0000_i1027" DrawAspect="Content" ObjectID="_1593721061" r:id="rId14"/>
+          <o:OLEObject Type="Embed" ProgID="Equation.3" ShapeID="_x0000_i1027" DrawAspect="Content" ObjectID="_1593958451" r:id="rId15"/>
         </w:object>
       </w:r>
       <w:r>
@@ -1627,7 +1554,11 @@
         <w:jc w:val="both"/>
       </w:pPr>
       <w:r>
-        <w:t>However, the Rayleigh distribution is an ideal model and characterizes fully developed speckle, which does not occur when there is limited scattering [23].</w:t>
+        <w:t xml:space="preserve">However, the Rayleigh distribution is an ideal model and characterizes fully developed speckle, which does not occur </w:t>
+      </w:r>
+      <w:r>
+        <w:lastRenderedPageBreak/>
+        <w:t>when there is limited scattering [23].</w:t>
       </w:r>
       <w:r>
         <w:t xml:space="preserve"> It has been previously shown that the Rayleigh distribution models structures such as blood well but cannot accurately model less homogenous structure such as cardiac tissue [24]. </w:t>
@@ -1844,10 +1775,10 @@
           <w:position w:val="-28"/>
         </w:rPr>
         <w:object w:dxaOrig="3540" w:dyaOrig="720" w14:anchorId="0D2FE3C9">
-          <v:shape id="_x0000_i1028" type="#_x0000_t75" style="width:162pt;height:29.4pt" o:ole="" fillcolor="window">
-            <v:imagedata r:id="rId15" o:title=""/>
+          <v:shape id="_x0000_i1028" type="#_x0000_t75" style="width:162pt;height:29.5pt" o:ole="" fillcolor="window">
+            <v:imagedata r:id="rId16" o:title=""/>
           </v:shape>
-          <o:OLEObject Type="Embed" ProgID="Equation.3" ShapeID="_x0000_i1028" DrawAspect="Content" ObjectID="_1593721062" r:id="rId16"/>
+          <o:OLEObject Type="Embed" ProgID="Equation.3" ShapeID="_x0000_i1028" DrawAspect="Content" ObjectID="_1593958452" r:id="rId17"/>
         </w:object>
       </w:r>
       <w:r>
@@ -1882,10 +1813,10 @@
           <w:position w:val="-10"/>
         </w:rPr>
         <w:object w:dxaOrig="240" w:dyaOrig="260" w14:anchorId="3CBAEDE6">
-          <v:shape id="_x0000_i1029" type="#_x0000_t75" style="width:12pt;height:13.2pt" o:ole="">
-            <v:imagedata r:id="rId17" o:title=""/>
+          <v:shape id="_x0000_i1029" type="#_x0000_t75" style="width:12pt;height:13pt" o:ole="">
+            <v:imagedata r:id="rId18" o:title=""/>
           </v:shape>
-          <o:OLEObject Type="Embed" ProgID="Equation.3" ShapeID="_x0000_i1029" DrawAspect="Content" ObjectID="_1593721063" r:id="rId18"/>
+          <o:OLEObject Type="Embed" ProgID="Equation.3" ShapeID="_x0000_i1029" DrawAspect="Content" ObjectID="_1593958453" r:id="rId19"/>
         </w:object>
       </w:r>
       <w:r>
@@ -1896,10 +1827,10 @@
           <w:position w:val="-6"/>
         </w:rPr>
         <w:object w:dxaOrig="240" w:dyaOrig="220" w14:anchorId="34B5FAB4">
-          <v:shape id="_x0000_i1030" type="#_x0000_t75" style="width:12pt;height:10.8pt" o:ole="">
-            <v:imagedata r:id="rId19" o:title=""/>
+          <v:shape id="_x0000_i1030" type="#_x0000_t75" style="width:12pt;height:11pt" o:ole="">
+            <v:imagedata r:id="rId20" o:title=""/>
           </v:shape>
-          <o:OLEObject Type="Embed" ProgID="Equation.3" ShapeID="_x0000_i1030" DrawAspect="Content" ObjectID="_1593721064" r:id="rId20"/>
+          <o:OLEObject Type="Embed" ProgID="Equation.3" ShapeID="_x0000_i1030" DrawAspect="Content" ObjectID="_1593958454" r:id="rId21"/>
         </w:object>
       </w:r>
       <w:r>
@@ -1910,10 +1841,10 @@
           <w:position w:val="-10"/>
         </w:rPr>
         <w:object w:dxaOrig="560" w:dyaOrig="320" w14:anchorId="439EE861">
-          <v:shape id="_x0000_i1031" type="#_x0000_t75" style="width:28.2pt;height:16.2pt" o:ole="">
-            <v:imagedata r:id="rId21" o:title=""/>
+          <v:shape id="_x0000_i1031" type="#_x0000_t75" style="width:28pt;height:16pt" o:ole="">
+            <v:imagedata r:id="rId22" o:title=""/>
           </v:shape>
-          <o:OLEObject Type="Embed" ProgID="Equation.3" ShapeID="_x0000_i1031" DrawAspect="Content" ObjectID="_1593721065" r:id="rId22"/>
+          <o:OLEObject Type="Embed" ProgID="Equation.3" ShapeID="_x0000_i1031" DrawAspect="Content" ObjectID="_1593958455" r:id="rId23"/>
         </w:object>
       </w:r>
       <w:r>
@@ -1928,13 +1859,12 @@
       <w:r>
         <w:rPr>
           <w:noProof/>
-          <w:lang w:val="en-CA" w:eastAsia="en-CA"/>
         </w:rPr>
         <w:drawing>
-          <wp:inline distT="0" distB="0" distL="0" distR="0" wp14:anchorId="019A42C7" wp14:editId="139F2C2D">
-            <wp:extent cx="3152757" cy="3095625"/>
+          <wp:inline distT="0" distB="0" distL="0" distR="0" wp14:anchorId="25F11861" wp14:editId="35A641B8">
+            <wp:extent cx="3200400" cy="1772285"/>
             <wp:effectExtent l="0" t="0" r="0" b="0"/>
-            <wp:docPr id="11" name="Picture 11"/>
+            <wp:docPr id="6" name="Picture 6"/>
             <wp:cNvGraphicFramePr>
               <a:graphicFrameLocks xmlns:a="http://schemas.openxmlformats.org/drawingml/2006/main" noChangeAspect="1"/>
             </wp:cNvGraphicFramePr>
@@ -1946,7 +1876,7 @@
                     <pic:cNvPicPr/>
                   </pic:nvPicPr>
                   <pic:blipFill>
-                    <a:blip r:embed="rId8"/>
+                    <a:blip r:embed="rId24"/>
                     <a:stretch>
                       <a:fillRect/>
                     </a:stretch>
@@ -1954,7 +1884,7 @@
                   <pic:spPr>
                     <a:xfrm>
                       <a:off x="0" y="0"/>
-                      <a:ext cx="3167186" cy="3109792"/>
+                      <a:ext cx="3200400" cy="1772285"/>
                     </a:xfrm>
                     <a:prstGeom prst="rect">
                       <a:avLst/>
@@ -2010,13 +1940,8 @@
         <w:jc w:val="both"/>
       </w:pPr>
       <w:r>
-        <w:t xml:space="preserve">The RF data for each scan was processed by computing the absolute Hilbert transform of each </w:t>
-      </w:r>
-      <w:proofErr w:type="spellStart"/>
-      <w:r>
-        <w:t>scanline</w:t>
-      </w:r>
-      <w:proofErr w:type="spellEnd"/>
+        <w:t>The RF data for each scan was processed by computing the absolute Hilbert transform of each scanline</w:t>
+      </w:r>
       <w:r>
         <w:t xml:space="preserve"> </w:t>
       </w:r>
@@ -2025,10 +1950,10 @@
           <w:position w:val="-10"/>
         </w:rPr>
         <w:object w:dxaOrig="540" w:dyaOrig="320" w14:anchorId="5FECD4F0">
-          <v:shape id="_x0000_i1032" type="#_x0000_t75" style="width:27pt;height:16.2pt" o:ole="">
-            <v:imagedata r:id="rId23" o:title=""/>
+          <v:shape id="_x0000_i1032" type="#_x0000_t75" style="width:27pt;height:16pt" o:ole="">
+            <v:imagedata r:id="rId25" o:title=""/>
           </v:shape>
-          <o:OLEObject Type="Embed" ProgID="Equation.3" ShapeID="_x0000_i1032" DrawAspect="Content" ObjectID="_1593721066" r:id="rId24"/>
+          <o:OLEObject Type="Embed" ProgID="Equation.3" ShapeID="_x0000_i1032" DrawAspect="Content" ObjectID="_1593958456" r:id="rId26"/>
         </w:object>
       </w:r>
       <w:r>
@@ -2050,10 +1975,10 @@
           <w:position w:val="-30"/>
         </w:rPr>
         <w:object w:dxaOrig="1880" w:dyaOrig="740" w14:anchorId="5914697E">
-          <v:shape id="_x0000_i1033" type="#_x0000_t75" style="width:85.8pt;height:30.6pt" o:ole="" fillcolor="window">
-            <v:imagedata r:id="rId25" o:title=""/>
+          <v:shape id="_x0000_i1033" type="#_x0000_t75" style="width:86pt;height:30.5pt" o:ole="" fillcolor="window">
+            <v:imagedata r:id="rId27" o:title=""/>
           </v:shape>
-          <o:OLEObject Type="Embed" ProgID="Equation.3" ShapeID="_x0000_i1033" DrawAspect="Content" ObjectID="_1593721067" r:id="rId26"/>
+          <o:OLEObject Type="Embed" ProgID="Equation.3" ShapeID="_x0000_i1033" DrawAspect="Content" ObjectID="_1593958457" r:id="rId28"/>
         </w:object>
       </w:r>
       <w:r>
@@ -2078,15 +2003,10 @@
         <w:jc w:val="both"/>
       </w:pPr>
       <w:r>
-        <w:t xml:space="preserve">The processed RF data then roughly resembles the B-Mode data, but with speckle artefacts present. Each </w:t>
-      </w:r>
-      <w:proofErr w:type="spellStart"/>
-      <w:r>
-        <w:t>scanline</w:t>
-      </w:r>
-      <w:proofErr w:type="spellEnd"/>
-      <w:r>
-        <w:t xml:space="preserve"> was then segmented into overlapped patches with a width of a single RF data point and a length of three ti</w:t>
+        <w:t xml:space="preserve">The processed RF data then roughly resembles the B-Mode data, but with speckle artefacts present. Each scanline was then segmented into overlapped patches with a width of a single RF </w:t>
+      </w:r>
+      <w:r>
+        <w:t>data point and a length of three ti</w:t>
       </w:r>
       <w:r>
         <w:t xml:space="preserve">mes the pulse width of the transducer. The patch size was chosen from effective patch sizes in previous literature to analyze speckle. </w:t>
@@ -2105,13 +2025,12 @@
       <w:r>
         <w:rPr>
           <w:noProof/>
-          <w:lang w:val="en-CA" w:eastAsia="en-CA"/>
         </w:rPr>
         <w:drawing>
-          <wp:inline distT="0" distB="0" distL="0" distR="0" wp14:anchorId="41DF8EA2" wp14:editId="5F263045">
-            <wp:extent cx="3159356" cy="3648075"/>
-            <wp:effectExtent l="0" t="0" r="3175" b="0"/>
-            <wp:docPr id="12" name="Picture 12"/>
+          <wp:inline distT="0" distB="0" distL="0" distR="0" wp14:anchorId="0C2842F0" wp14:editId="67AB5B37">
+            <wp:extent cx="3200400" cy="2541905"/>
+            <wp:effectExtent l="0" t="0" r="0" b="0"/>
+            <wp:docPr id="9" name="Picture 9"/>
             <wp:cNvGraphicFramePr>
               <a:graphicFrameLocks xmlns:a="http://schemas.openxmlformats.org/drawingml/2006/main" noChangeAspect="1"/>
             </wp:cNvGraphicFramePr>
@@ -2123,7 +2042,7 @@
                     <pic:cNvPicPr/>
                   </pic:nvPicPr>
                   <pic:blipFill>
-                    <a:blip r:embed="rId8"/>
+                    <a:blip r:embed="rId29"/>
                     <a:stretch>
                       <a:fillRect/>
                     </a:stretch>
@@ -2131,7 +2050,7 @@
                   <pic:spPr>
                     <a:xfrm>
                       <a:off x="0" y="0"/>
-                      <a:ext cx="3173457" cy="3664357"/>
+                      <a:ext cx="3200400" cy="2541905"/>
                     </a:xfrm>
                     <a:prstGeom prst="rect">
                       <a:avLst/>
@@ -2206,14 +2125,12 @@
       <w:r>
         <w:rPr>
           <w:noProof/>
-          <w:lang w:val="en-CA" w:eastAsia="en-CA"/>
-        </w:rPr>
-        <w:lastRenderedPageBreak/>
+        </w:rPr>
         <w:drawing>
-          <wp:inline distT="0" distB="0" distL="0" distR="0" wp14:anchorId="40FF0A9A" wp14:editId="60913FBB">
-            <wp:extent cx="3076575" cy="3035300"/>
-            <wp:effectExtent l="0" t="0" r="9525" b="0"/>
-            <wp:docPr id="13" name="Picture 13"/>
+          <wp:inline distT="0" distB="0" distL="0" distR="0" wp14:anchorId="5141CD5D" wp14:editId="6F038168">
+            <wp:extent cx="3200400" cy="1788160"/>
+            <wp:effectExtent l="0" t="0" r="0" b="2540"/>
+            <wp:docPr id="15" name="Picture 15"/>
             <wp:cNvGraphicFramePr>
               <a:graphicFrameLocks xmlns:a="http://schemas.openxmlformats.org/drawingml/2006/main" noChangeAspect="1"/>
             </wp:cNvGraphicFramePr>
@@ -2225,7 +2142,7 @@
                     <pic:cNvPicPr/>
                   </pic:nvPicPr>
                   <pic:blipFill>
-                    <a:blip r:embed="rId8"/>
+                    <a:blip r:embed="rId30"/>
                     <a:stretch>
                       <a:fillRect/>
                     </a:stretch>
@@ -2233,7 +2150,7 @@
                   <pic:spPr>
                     <a:xfrm>
                       <a:off x="0" y="0"/>
-                      <a:ext cx="3093603" cy="3052100"/>
+                      <a:ext cx="3200400" cy="1788160"/>
                     </a:xfrm>
                     <a:prstGeom prst="rect">
                       <a:avLst/>
@@ -2319,15 +2236,11 @@
         <w:t xml:space="preserve"> shadow regions. There still remains slight speckle in shadow regions due to other imaging artefacts that scatter acoustic waves in the shadow region, but the speckle is likely minimal. </w:t>
       </w:r>
       <w:r>
-        <w:t xml:space="preserve">Thus, shadow detection provides a much simpler problem for speckle analysis as opposed to comparing tissue </w:t>
-      </w:r>
-      <w:proofErr w:type="spellStart"/>
-      <w:r>
-        <w:t>echotexture</w:t>
-      </w:r>
-      <w:proofErr w:type="spellEnd"/>
-      <w:r>
-        <w:t xml:space="preserve"> for lesions, for instance.</w:t>
+        <w:t xml:space="preserve">Thus, shadow detection provides a much simpler problem for speckle analysis </w:t>
+      </w:r>
+      <w:r>
+        <w:lastRenderedPageBreak/>
+        <w:t>as opposed to comparing tissue echotexture for lesions, for instance.</w:t>
       </w:r>
     </w:p>
     <w:p>
@@ -2353,13 +2266,8 @@
         <w:t xml:space="preserve"> shape and scale parameter</w:t>
       </w:r>
       <w:r>
-        <w:t xml:space="preserve"> for each </w:t>
-      </w:r>
-      <w:proofErr w:type="spellStart"/>
-      <w:r>
-        <w:t>scanline</w:t>
-      </w:r>
-      <w:proofErr w:type="spellEnd"/>
+        <w:t xml:space="preserve"> for each scanline</w:t>
+      </w:r>
       <w:r>
         <w:t>.</w:t>
       </w:r>
@@ -2390,10 +2298,10 @@
           <w:position w:val="-6"/>
         </w:rPr>
         <w:object w:dxaOrig="200" w:dyaOrig="220" w14:anchorId="320A55B3">
-          <v:shape id="_x0000_i1034" type="#_x0000_t75" style="width:10.2pt;height:9.6pt" o:ole="">
-            <v:imagedata r:id="rId27" o:title=""/>
+          <v:shape id="_x0000_i1034" type="#_x0000_t75" style="width:10pt;height:9.5pt" o:ole="">
+            <v:imagedata r:id="rId31" o:title=""/>
           </v:shape>
-          <o:OLEObject Type="Embed" ProgID="Equation.3" ShapeID="_x0000_i1034" DrawAspect="Content" ObjectID="_1593721068" r:id="rId28"/>
+          <o:OLEObject Type="Embed" ProgID="Equation.3" ShapeID="_x0000_i1034" DrawAspect="Content" ObjectID="_1593958458" r:id="rId32"/>
         </w:object>
       </w:r>
       <w:r>
@@ -2415,10 +2323,10 @@
           <w:position w:val="-12"/>
         </w:rPr>
         <w:object w:dxaOrig="4520" w:dyaOrig="380" w14:anchorId="07F1BDC7">
-          <v:shape id="_x0000_i1035" type="#_x0000_t75" style="width:207pt;height:15.6pt" o:ole="" fillcolor="window">
-            <v:imagedata r:id="rId29" o:title=""/>
+          <v:shape id="_x0000_i1035" type="#_x0000_t75" style="width:207pt;height:15.5pt" o:ole="" fillcolor="window">
+            <v:imagedata r:id="rId33" o:title=""/>
           </v:shape>
-          <o:OLEObject Type="Embed" ProgID="Equation.3" ShapeID="_x0000_i1035" DrawAspect="Content" ObjectID="_1593721069" r:id="rId30"/>
+          <o:OLEObject Type="Embed" ProgID="Equation.3" ShapeID="_x0000_i1035" DrawAspect="Content" ObjectID="_1593958459" r:id="rId34"/>
         </w:object>
       </w:r>
       <w:r>
@@ -2441,127 +2349,126 @@
           <w:position w:val="-12"/>
         </w:rPr>
         <w:object w:dxaOrig="920" w:dyaOrig="639" w14:anchorId="2B02D2D6">
-          <v:shape id="_x0000_i1036" type="#_x0000_t75" style="width:58.2pt;height:36.6pt" o:ole="" fillcolor="window">
+          <v:shape id="_x0000_i1036" type="#_x0000_t75" style="width:58pt;height:36.5pt" o:ole="" fillcolor="window">
+            <v:imagedata r:id="rId35" o:title=""/>
+          </v:shape>
+          <o:OLEObject Type="Embed" ProgID="Equation.3" ShapeID="_x0000_i1036" DrawAspect="Content" ObjectID="_1593958460" r:id="rId36"/>
+        </w:object>
+      </w:r>
+      <w:r>
+        <w:rPr>
+          <w:position w:val="-12"/>
+        </w:rPr>
+        <w:t xml:space="preserve"> </w:t>
+      </w:r>
+      <w:r>
+        <w:rPr>
+          <w:position w:val="-12"/>
+        </w:rPr>
+        <w:tab/>
+        <w:t>(5)</w:t>
+      </w:r>
+    </w:p>
+    <w:p>
+      <w:pPr>
+        <w:pStyle w:val="Equation"/>
+      </w:pPr>
+      <w:r>
+        <w:rPr>
+          <w:position w:val="-40"/>
+        </w:rPr>
+        <w:object w:dxaOrig="900" w:dyaOrig="639" w14:anchorId="24379D17">
+          <v:shape id="_x0000_i1037" type="#_x0000_t75" style="width:60pt;height:38.5pt" o:ole="" fillcolor="window">
+            <v:imagedata r:id="rId37" o:title=""/>
+          </v:shape>
+          <o:OLEObject Type="Embed" ProgID="Equation.3" ShapeID="_x0000_i1037" DrawAspect="Content" ObjectID="_1593958461" r:id="rId38"/>
+        </w:object>
+      </w:r>
+      <w:r>
+        <w:rPr>
+          <w:position w:val="-12"/>
+        </w:rPr>
+        <w:tab/>
+        <w:t>(6)</w:t>
+      </w:r>
+    </w:p>
+    <w:p/>
+    <w:p>
+      <w:pPr>
+        <w:ind w:firstLine="202"/>
+        <w:jc w:val="both"/>
+      </w:pPr>
+      <w:r>
+        <w:t xml:space="preserve">Where </w:t>
+      </w:r>
+      <w:r>
+        <w:rPr>
+          <w:position w:val="-6"/>
+        </w:rPr>
+        <w:object w:dxaOrig="200" w:dyaOrig="220" w14:anchorId="023A8ED3">
+          <v:shape id="_x0000_i1038" type="#_x0000_t75" style="width:10pt;height:9.5pt" o:ole="">
             <v:imagedata r:id="rId31" o:title=""/>
           </v:shape>
-          <o:OLEObject Type="Embed" ProgID="Equation.3" ShapeID="_x0000_i1036" DrawAspect="Content" ObjectID="_1593721070" r:id="rId32"/>
+          <o:OLEObject Type="Embed" ProgID="Equation.3" ShapeID="_x0000_i1038" DrawAspect="Content" ObjectID="_1593958462" r:id="rId39"/>
         </w:object>
       </w:r>
       <w:r>
-        <w:rPr>
-          <w:position w:val="-12"/>
-        </w:rPr>
-        <w:t xml:space="preserve"> </w:t>
-      </w:r>
-      <w:r>
-        <w:rPr>
-          <w:position w:val="-12"/>
-        </w:rPr>
-        <w:tab/>
-        <w:t>(5)</w:t>
-      </w:r>
-    </w:p>
-    <w:p>
-      <w:pPr>
-        <w:pStyle w:val="Equation"/>
-      </w:pPr>
-      <w:r>
-        <w:rPr>
-          <w:position w:val="-40"/>
-        </w:rPr>
-        <w:object w:dxaOrig="900" w:dyaOrig="639" w14:anchorId="24379D17">
-          <v:shape id="_x0000_i1037" type="#_x0000_t75" style="width:60pt;height:38.4pt" o:ole="" fillcolor="window">
-            <v:imagedata r:id="rId33" o:title=""/>
+        <w:t xml:space="preserve">is the computed threshold, </w:t>
+      </w:r>
+      <w:r>
+        <w:rPr>
+          <w:position w:val="-6"/>
+        </w:rPr>
+        <w:object w:dxaOrig="139" w:dyaOrig="240" w14:anchorId="7211592E">
+          <v:shape id="_x0000_i1039" type="#_x0000_t75" style="width:7pt;height:12pt" o:ole="">
+            <v:imagedata r:id="rId40" o:title=""/>
           </v:shape>
-          <o:OLEObject Type="Embed" ProgID="Equation.3" ShapeID="_x0000_i1037" DrawAspect="Content" ObjectID="_1593721071" r:id="rId34"/>
+          <o:OLEObject Type="Embed" ProgID="Equation.3" ShapeID="_x0000_i1039" DrawAspect="Content" ObjectID="_1593958463" r:id="rId41"/>
         </w:object>
       </w:r>
       <w:r>
-        <w:rPr>
-          <w:position w:val="-12"/>
-        </w:rPr>
-        <w:tab/>
-        <w:t>(6)</w:t>
-      </w:r>
-    </w:p>
-    <w:p/>
+        <w:t xml:space="preserve">is the iterated values of </w:t>
+      </w:r>
+      <w:proofErr w:type="spellStart"/>
+      <w:r>
+        <w:t>Nakagami</w:t>
+      </w:r>
+      <w:proofErr w:type="spellEnd"/>
+      <w:r>
+        <w:t xml:space="preserve"> parameters</w:t>
+      </w:r>
+      <w:r>
+        <w:t xml:space="preserve"> to search for a threshold, and </w:t>
+      </w:r>
+      <w:r>
+        <w:rPr>
+          <w:i/>
+        </w:rPr>
+        <w:t>L</w:t>
+      </w:r>
+      <w:r>
+        <w:t xml:space="preserve"> is the number of bins in the distribution of </w:t>
+      </w:r>
+      <w:proofErr w:type="spellStart"/>
+      <w:r>
+        <w:t>Nakagami</w:t>
+      </w:r>
+      <w:proofErr w:type="spellEnd"/>
+      <w:r>
+        <w:t xml:space="preserve"> parameters.</w:t>
+      </w:r>
+    </w:p>
     <w:p>
       <w:pPr>
         <w:ind w:firstLine="202"/>
         <w:jc w:val="both"/>
       </w:pPr>
-      <w:r>
-        <w:lastRenderedPageBreak/>
-        <w:t xml:space="preserve">Where </w:t>
-      </w:r>
-      <w:r>
-        <w:rPr>
-          <w:position w:val="-6"/>
-        </w:rPr>
-        <w:object w:dxaOrig="200" w:dyaOrig="220" w14:anchorId="023A8ED3">
-          <v:shape id="_x0000_i1038" type="#_x0000_t75" style="width:10.2pt;height:9.6pt" o:ole="">
-            <v:imagedata r:id="rId27" o:title=""/>
-          </v:shape>
-          <o:OLEObject Type="Embed" ProgID="Equation.3" ShapeID="_x0000_i1038" DrawAspect="Content" ObjectID="_1593721072" r:id="rId35"/>
-        </w:object>
-      </w:r>
-      <w:r>
-        <w:t xml:space="preserve">is the computed threshold, </w:t>
-      </w:r>
-      <w:r>
-        <w:rPr>
-          <w:position w:val="-6"/>
-        </w:rPr>
-        <w:object w:dxaOrig="139" w:dyaOrig="240" w14:anchorId="7211592E">
-          <v:shape id="_x0000_i1039" type="#_x0000_t75" style="width:7.2pt;height:12pt" o:ole="">
-            <v:imagedata r:id="rId36" o:title=""/>
-          </v:shape>
-          <o:OLEObject Type="Embed" ProgID="Equation.3" ShapeID="_x0000_i1039" DrawAspect="Content" ObjectID="_1593721073" r:id="rId37"/>
-        </w:object>
-      </w:r>
-      <w:r>
-        <w:t xml:space="preserve">is the iterated values of </w:t>
-      </w:r>
-      <w:proofErr w:type="spellStart"/>
-      <w:r>
-        <w:t>Nakagami</w:t>
-      </w:r>
-      <w:proofErr w:type="spellEnd"/>
-      <w:r>
-        <w:t xml:space="preserve"> parameters</w:t>
-      </w:r>
-      <w:r>
-        <w:t xml:space="preserve"> to search for a threshold, and </w:t>
-      </w:r>
-      <w:r>
-        <w:rPr>
-          <w:i/>
-        </w:rPr>
-        <w:t>L</w:t>
-      </w:r>
-      <w:r>
-        <w:t xml:space="preserve"> is the number of bins in the distribution of </w:t>
-      </w:r>
-      <w:proofErr w:type="spellStart"/>
-      <w:r>
-        <w:t>Nakagami</w:t>
-      </w:r>
-      <w:proofErr w:type="spellEnd"/>
-      <w:r>
-        <w:t xml:space="preserve"> parameters.</w:t>
-      </w:r>
     </w:p>
     <w:p>
       <w:pPr>
         <w:ind w:firstLine="202"/>
         <w:jc w:val="both"/>
       </w:pPr>
-    </w:p>
-    <w:p>
-      <w:pPr>
-        <w:ind w:firstLine="202"/>
-        <w:jc w:val="both"/>
-      </w:pPr>
       <w:r>
         <w:t xml:space="preserve">The data points </w:t>
       </w:r>
@@ -2569,15 +2476,7 @@
         <w:t xml:space="preserve">of the RF image are then </w:t>
       </w:r>
       <w:r>
-        <w:t xml:space="preserve">marked as a shadow if there are no further data points axially deeper down the </w:t>
-      </w:r>
-      <w:proofErr w:type="spellStart"/>
-      <w:r>
-        <w:t>scanline</w:t>
-      </w:r>
-      <w:proofErr w:type="spellEnd"/>
-      <w:r>
-        <w:t xml:space="preserve"> that has a </w:t>
+        <w:t xml:space="preserve">marked as a shadow if there are no further data points axially deeper down the scanline that has a </w:t>
       </w:r>
       <w:proofErr w:type="spellStart"/>
       <w:r>
@@ -2604,13 +2503,12 @@
       <w:r>
         <w:rPr>
           <w:noProof/>
-          <w:lang w:val="en-CA" w:eastAsia="en-CA"/>
         </w:rPr>
         <w:drawing>
-          <wp:inline distT="0" distB="0" distL="0" distR="0" wp14:anchorId="56E9230C" wp14:editId="48F2601F">
-            <wp:extent cx="3159356" cy="3648075"/>
-            <wp:effectExtent l="0" t="0" r="3175" b="0"/>
-            <wp:docPr id="14" name="Picture 14"/>
+          <wp:inline distT="0" distB="0" distL="0" distR="0" wp14:anchorId="60AB0DF1" wp14:editId="57EB816C">
+            <wp:extent cx="3200400" cy="2423160"/>
+            <wp:effectExtent l="0" t="0" r="0" b="0"/>
+            <wp:docPr id="18" name="Picture 18"/>
             <wp:cNvGraphicFramePr>
               <a:graphicFrameLocks xmlns:a="http://schemas.openxmlformats.org/drawingml/2006/main" noChangeAspect="1"/>
             </wp:cNvGraphicFramePr>
@@ -2622,7 +2520,7 @@
                     <pic:cNvPicPr/>
                   </pic:nvPicPr>
                   <pic:blipFill>
-                    <a:blip r:embed="rId8"/>
+                    <a:blip r:embed="rId42"/>
                     <a:stretch>
                       <a:fillRect/>
                     </a:stretch>
@@ -2630,7 +2528,7 @@
                   <pic:spPr>
                     <a:xfrm>
                       <a:off x="0" y="0"/>
-                      <a:ext cx="3173457" cy="3664357"/>
+                      <a:ext cx="3200400" cy="2423160"/>
                     </a:xfrm>
                     <a:prstGeom prst="rect">
                       <a:avLst/>
@@ -2664,7 +2562,31 @@
         <w:t xml:space="preserve"> with the radiofrequency speckle analysis method</w:t>
       </w:r>
       <w:r>
-        <w:t xml:space="preserve"> (red) and manual segmentation (green) are overlaid on the B-Mode image of different anatomy including the (c) radial joint, and (d) forearm with a linear transducer and the (e) ribcage and (f) forearm with curvilinear transducer.</w:t>
+        <w:t xml:space="preserve"> (red) and manual segmentation (green) are overlaid on the B-Mode image of different anatomy including the (</w:t>
+      </w:r>
+      <w:r>
+        <w:t>a</w:t>
+      </w:r>
+      <w:r>
+        <w:t>) radial joint, and (</w:t>
+      </w:r>
+      <w:r>
+        <w:t>b</w:t>
+      </w:r>
+      <w:r>
+        <w:t>) forearm with a linear transducer and the (</w:t>
+      </w:r>
+      <w:r>
+        <w:t>c</w:t>
+      </w:r>
+      <w:r>
+        <w:t>) ribcage and (</w:t>
+      </w:r>
+      <w:r>
+        <w:t>d</w:t>
+      </w:r>
+      <w:r>
+        <w:t>) forearm with curvilinear transducer.</w:t>
       </w:r>
     </w:p>
     <w:p>
@@ -2678,15 +2600,7 @@
         <w:pStyle w:val="Heading2"/>
       </w:pPr>
       <w:r>
-        <w:t xml:space="preserve">B-Mode </w:t>
-      </w:r>
-      <w:proofErr w:type="spellStart"/>
-      <w:r>
-        <w:t>Scanline</w:t>
-      </w:r>
-      <w:proofErr w:type="spellEnd"/>
-      <w:r>
-        <w:t xml:space="preserve"> Entropy Analysis</w:t>
+        <w:t>B-Mode Scanline Entropy Analysis</w:t>
       </w:r>
     </w:p>
     <w:p/>
@@ -2742,30 +2656,10 @@
         <w:t>irst, a B-Mode image is seg</w:t>
       </w:r>
       <w:r>
-        <w:t xml:space="preserve">mented to individual </w:t>
-      </w:r>
-      <w:proofErr w:type="spellStart"/>
-      <w:r>
-        <w:t>scanlines</w:t>
-      </w:r>
-      <w:proofErr w:type="spellEnd"/>
-      <w:r>
-        <w:t>. Then, f</w:t>
-      </w:r>
-      <w:r>
-        <w:t xml:space="preserve">or each </w:t>
-      </w:r>
-      <w:proofErr w:type="spellStart"/>
-      <w:r>
-        <w:t>scanline</w:t>
-      </w:r>
-      <w:proofErr w:type="spellEnd"/>
-      <w:r>
-        <w:t xml:space="preserve">, a </w:t>
-      </w:r>
-      <w:r>
-        <w:lastRenderedPageBreak/>
-        <w:t>local patch for every pixel is created</w:t>
+        <w:t>mented to individual scanlines. Then, f</w:t>
+      </w:r>
+      <w:r>
+        <w:t>or each scanline, a local patch for every pixel is created</w:t>
       </w:r>
       <w:r>
         <w:t>, centered at the pixel. The size of the patch is identical to the size used in the RF method, being three times the pulse width. This size was chosen as an appropriate physical distance to capture sufficient acoustic interaction depending on the pulse width of the transducer. Then, each cumulative entropy of the patch is computed and is assigned to the center pixel.</w:t>
@@ -2786,10 +2680,10 @@
           <w:position w:val="-28"/>
         </w:rPr>
         <w:object w:dxaOrig="5440" w:dyaOrig="680" w14:anchorId="684E7A88">
-          <v:shape id="_x0000_i1040" type="#_x0000_t75" style="width:249.6pt;height:28.2pt" o:ole="" fillcolor="window">
-            <v:imagedata r:id="rId38" o:title=""/>
+          <v:shape id="_x0000_i1040" type="#_x0000_t75" style="width:249.5pt;height:28pt" o:ole="" fillcolor="window">
+            <v:imagedata r:id="rId43" o:title=""/>
           </v:shape>
-          <o:OLEObject Type="Embed" ProgID="Equation.3" ShapeID="_x0000_i1040" DrawAspect="Content" ObjectID="_1593721074" r:id="rId39"/>
+          <o:OLEObject Type="Embed" ProgID="Equation.3" ShapeID="_x0000_i1040" DrawAspect="Content" ObjectID="_1593958464" r:id="rId44"/>
         </w:object>
       </w:r>
       <w:r>
@@ -2818,10 +2712,10 @@
           <w:position w:val="-12"/>
         </w:rPr>
         <w:object w:dxaOrig="260" w:dyaOrig="360" w14:anchorId="5EA9DE56">
-          <v:shape id="_x0000_i1041" type="#_x0000_t75" style="width:13.2pt;height:18pt" o:ole="">
-            <v:imagedata r:id="rId40" o:title=""/>
+          <v:shape id="_x0000_i1041" type="#_x0000_t75" style="width:13pt;height:18pt" o:ole="">
+            <v:imagedata r:id="rId45" o:title=""/>
           </v:shape>
-          <o:OLEObject Type="Embed" ProgID="Equation.3" ShapeID="_x0000_i1041" DrawAspect="Content" ObjectID="_1593721075" r:id="rId41"/>
+          <o:OLEObject Type="Embed" ProgID="Equation.3" ShapeID="_x0000_i1041" DrawAspect="Content" ObjectID="_1593958465" r:id="rId46"/>
         </w:object>
       </w:r>
       <w:r>
@@ -2844,11 +2738,9 @@
       <w:r>
         <w:t xml:space="preserve">on </w:t>
       </w:r>
-      <w:proofErr w:type="spellStart"/>
       <w:r>
         <w:t>scanline</w:t>
       </w:r>
-      <w:proofErr w:type="spellEnd"/>
       <w:r>
         <w:t xml:space="preserve"> </w:t>
       </w:r>
@@ -2866,32 +2758,24 @@
           <w:position w:val="-4"/>
         </w:rPr>
         <w:object w:dxaOrig="220" w:dyaOrig="260" w14:anchorId="754F4E19">
-          <v:shape id="_x0000_i1042" type="#_x0000_t75" style="width:10.8pt;height:13.2pt" o:ole="">
-            <v:imagedata r:id="rId42" o:title=""/>
+          <v:shape id="_x0000_i1042" type="#_x0000_t75" style="width:11pt;height:13pt" o:ole="">
+            <v:imagedata r:id="rId47" o:title=""/>
           </v:shape>
-          <o:OLEObject Type="Embed" ProgID="Equation.3" ShapeID="_x0000_i1042" DrawAspect="Content" ObjectID="_1593721076" r:id="rId43"/>
+          <o:OLEObject Type="Embed" ProgID="Equation.3" ShapeID="_x0000_i1042" DrawAspect="Content" ObjectID="_1593958466" r:id="rId48"/>
         </w:object>
       </w:r>
       <w:r>
-        <w:t xml:space="preserve">is the set of </w:t>
-      </w:r>
-      <w:proofErr w:type="spellStart"/>
-      <w:r>
-        <w:t>scanline</w:t>
-      </w:r>
-      <w:proofErr w:type="spellEnd"/>
-      <w:r>
-        <w:t xml:space="preserve"> elements that are not the first or last element, and </w:t>
+        <w:t xml:space="preserve">is the set of scanline elements that are not the first or last element, and </w:t>
       </w:r>
       <w:r>
         <w:rPr>
           <w:position w:val="-8"/>
         </w:rPr>
         <w:object w:dxaOrig="160" w:dyaOrig="200" w14:anchorId="5EC038E1">
-          <v:shape id="_x0000_i1043" type="#_x0000_t75" style="width:7.8pt;height:10.2pt" o:ole="">
-            <v:imagedata r:id="rId44" o:title=""/>
+          <v:shape id="_x0000_i1043" type="#_x0000_t75" style="width:8pt;height:10pt" o:ole="">
+            <v:imagedata r:id="rId49" o:title=""/>
           </v:shape>
-          <o:OLEObject Type="Embed" ProgID="Equation.3" ShapeID="_x0000_i1043" DrawAspect="Content" ObjectID="_1593721077" r:id="rId45"/>
+          <o:OLEObject Type="Embed" ProgID="Equation.3" ShapeID="_x0000_i1043" DrawAspect="Content" ObjectID="_1593958467" r:id="rId50"/>
         </w:object>
       </w:r>
       <w:r>
@@ -2909,31 +2793,7 @@
         <w:jc w:val="both"/>
       </w:pPr>
       <w:r>
-        <w:t xml:space="preserve">For images from the linear transducer, identifying the path of the </w:t>
-      </w:r>
-      <w:proofErr w:type="spellStart"/>
-      <w:r>
-        <w:t>scanline</w:t>
-      </w:r>
-      <w:proofErr w:type="spellEnd"/>
-      <w:r>
-        <w:t xml:space="preserve"> is simple as it corresponds to the vertical columns of the image. For the curvilinear transducer, however, the </w:t>
-      </w:r>
-      <w:proofErr w:type="spellStart"/>
-      <w:r>
-        <w:t>scanlines</w:t>
-      </w:r>
-      <w:proofErr w:type="spellEnd"/>
-      <w:r>
-        <w:t xml:space="preserve"> need to be estimated for the image. It is possible to deduce the geometric transformation from the linear RF data to the curved B-Mode image by creating a map between the data points. However, this is cumbersome and decreases the usability of this method. Instead, a simple linear extrapolation is performed to estimate the direction of the </w:t>
-      </w:r>
-      <w:proofErr w:type="spellStart"/>
-      <w:r>
-        <w:t>scanline</w:t>
-      </w:r>
-      <w:proofErr w:type="spellEnd"/>
-      <w:r>
-        <w:t>.</w:t>
+        <w:t>For images from the linear transducer, identifying the path of the scanline is simple as it corresponds to the vertical columns of the image. For the curvilinear transducer, however, the scanlines need to be estimated for the image. It is possible to deduce the geometric transformation from the linear RF data to the curved B-Mode image by creating a map between the data points. However, this is cumbersome and decreases the usability of this method. Instead, a simple linear extrapolation is performed to estimate the direction of the scanline.</w:t>
       </w:r>
     </w:p>
     <w:p>
@@ -2956,15 +2816,7 @@
         <w:t xml:space="preserve">looks </w:t>
       </w:r>
       <w:r>
-        <w:t xml:space="preserve">for all the pixels which represent the beginning of a </w:t>
-      </w:r>
-      <w:proofErr w:type="spellStart"/>
-      <w:r>
-        <w:t>scanline</w:t>
-      </w:r>
-      <w:proofErr w:type="spellEnd"/>
-      <w:r>
-        <w:t>.</w:t>
+        <w:t>for all the pixels which represent the beginning of a scanline.</w:t>
       </w:r>
     </w:p>
     <w:p>
@@ -2973,7 +2825,6 @@
         <w:jc w:val="both"/>
       </w:pPr>
     </w:p>
-    <w:bookmarkStart w:id="1" w:name="_GoBack"/>
     <w:p>
       <w:pPr>
         <w:ind w:firstLine="202"/>
@@ -2984,13 +2835,12 @@
           <w:position w:val="-14"/>
         </w:rPr>
         <w:object w:dxaOrig="4720" w:dyaOrig="380" w14:anchorId="564481AA">
-          <v:shape id="_x0000_i1044" type="#_x0000_t75" style="width:216.6pt;height:15.6pt" o:ole="" fillcolor="window">
-            <v:imagedata r:id="rId46" o:title=""/>
+          <v:shape id="_x0000_i1044" type="#_x0000_t75" style="width:216.5pt;height:15.5pt" o:ole="" fillcolor="window">
+            <v:imagedata r:id="rId51" o:title=""/>
           </v:shape>
-          <o:OLEObject Type="Embed" ProgID="Equation.3" ShapeID="_x0000_i1044" DrawAspect="Content" ObjectID="_1593721078" r:id="rId47"/>
+          <o:OLEObject Type="Embed" ProgID="Equation.3" ShapeID="_x0000_i1044" DrawAspect="Content" ObjectID="_1593958468" r:id="rId52"/>
         </w:object>
       </w:r>
-      <w:bookmarkEnd w:id="1"/>
       <w:r>
         <w:t xml:space="preserve"> (8)</w:t>
       </w:r>
@@ -3010,15 +2860,7 @@
         <w:t xml:space="preserve">With the slope identified on the lateral edge and assuming that the transducer </w:t>
       </w:r>
       <w:r>
-        <w:t xml:space="preserve">produces a symmetrical image, the algorithm creates </w:t>
-      </w:r>
-      <w:proofErr w:type="spellStart"/>
-      <w:r>
-        <w:t>scanline</w:t>
-      </w:r>
-      <w:proofErr w:type="spellEnd"/>
-      <w:r>
-        <w:t xml:space="preserve"> paths originating from</w:t>
+        <w:t>produces a symmetrical image, the algorithm creates scanline paths originating from</w:t>
       </w:r>
       <w:r>
         <w:t xml:space="preserve"> the first imaging</w:t>
@@ -3040,13 +2882,13 @@
       <w:r>
         <w:rPr>
           <w:noProof/>
-          <w:lang w:val="en-CA" w:eastAsia="en-CA"/>
-        </w:rPr>
+        </w:rPr>
+        <w:lastRenderedPageBreak/>
         <w:drawing>
-          <wp:inline distT="0" distB="0" distL="0" distR="0" wp14:anchorId="2F270019" wp14:editId="4B78A582">
-            <wp:extent cx="3200400" cy="2266950"/>
+          <wp:inline distT="0" distB="0" distL="0" distR="0" wp14:anchorId="5C5DF4B1" wp14:editId="1D06ADDF">
+            <wp:extent cx="3200400" cy="1969770"/>
             <wp:effectExtent l="0" t="0" r="0" b="0"/>
-            <wp:docPr id="17" name="Picture 17"/>
+            <wp:docPr id="19" name="Picture 19"/>
             <wp:cNvGraphicFramePr>
               <a:graphicFrameLocks xmlns:a="http://schemas.openxmlformats.org/drawingml/2006/main" noChangeAspect="1"/>
             </wp:cNvGraphicFramePr>
@@ -3058,7 +2900,7 @@
                     <pic:cNvPicPr/>
                   </pic:nvPicPr>
                   <pic:blipFill>
-                    <a:blip r:embed="rId8"/>
+                    <a:blip r:embed="rId53"/>
                     <a:stretch>
                       <a:fillRect/>
                     </a:stretch>
@@ -3066,7 +2908,7 @@
                   <pic:spPr>
                     <a:xfrm>
                       <a:off x="0" y="0"/>
-                      <a:ext cx="3219974" cy="2280815"/>
+                      <a:ext cx="3200400" cy="1969770"/>
                     </a:xfrm>
                     <a:prstGeom prst="rect">
                       <a:avLst/>
@@ -3091,19 +2933,13 @@
         <w:ind w:firstLine="0"/>
       </w:pPr>
       <w:r>
-        <w:t xml:space="preserve">Fig. 6.  Creating the </w:t>
-      </w:r>
-      <w:proofErr w:type="spellStart"/>
-      <w:r>
-        <w:t>scanline</w:t>
-      </w:r>
-      <w:proofErr w:type="spellEnd"/>
-      <w:r>
-        <w:t xml:space="preserve"> paths on a curvilinear ultrasound image of the right ribcage. Two initial paths are creating by computing the slopes of the two lateral edges, which are detected by tracking the ring-down artefact. The </w:t>
-      </w:r>
-      <w:r>
-        <w:lastRenderedPageBreak/>
-        <w:t>remaining paths are creating by linearly interpolating the slope of pixels in between the lateral edges.</w:t>
+        <w:t xml:space="preserve">Fig. </w:t>
+      </w:r>
+      <w:r>
+        <w:t>7</w:t>
+      </w:r>
+      <w:r>
+        <w:t>.  Creating the scanline paths on a curvilinear ultrasound image of the right ribcage. Two initial paths are creating by computing the slopes of the two lateral edges, which are detected by tracking the ring-down artefact. The remaining paths are creating by linearly interpolating the slope of pixels in between the lateral edges.</w:t>
       </w:r>
     </w:p>
     <w:p>
@@ -3133,15 +2969,7 @@
         <w:jc w:val="both"/>
       </w:pPr>
       <w:r>
-        <w:t xml:space="preserve">Then, the last pixel on a </w:t>
-      </w:r>
-      <w:proofErr w:type="spellStart"/>
-      <w:r>
-        <w:t>scanline</w:t>
-      </w:r>
-      <w:proofErr w:type="spellEnd"/>
-      <w:r>
-        <w:t xml:space="preserve"> with an entropy higher than the threshold is marked as the end of the shadow boundary and all subsequent pixels are marked as a shadow.</w:t>
+        <w:t>Then, the last pixel on a scanline with an entropy higher than the threshold is marked as the end of the shadow boundary and all subsequent pixels are marked as a shadow.</w:t>
       </w:r>
     </w:p>
     <w:p>
@@ -3158,7 +2986,6 @@
       <w:r>
         <w:rPr>
           <w:noProof/>
-          <w:lang w:val="en-CA" w:eastAsia="en-CA"/>
         </w:rPr>
         <w:drawing>
           <wp:inline distT="0" distB="0" distL="0" distR="0" wp14:anchorId="5FE48DC8" wp14:editId="4E208CC3">
@@ -3176,7 +3003,7 @@
                     <pic:cNvPicPr/>
                   </pic:nvPicPr>
                   <pic:blipFill>
-                    <a:blip r:embed="rId8"/>
+                    <a:blip r:embed="rId54"/>
                     <a:stretch>
                       <a:fillRect/>
                     </a:stretch>
@@ -3218,7 +3045,34 @@
         <w:t xml:space="preserve"> with the brightness-mode entropy analysis method</w:t>
       </w:r>
       <w:r>
-        <w:t xml:space="preserve"> (red) and manual segmentation (green) are overlaid on the B-Mode image of different anatomy including the (c) radial joint, and (d) forearm with a linear transducer and the (e) ribcage and (f) forearm with curvilinear transducer.</w:t>
+        <w:t xml:space="preserve"> (red) and manual segmentation (green) are overlaid on the B-Mode image of different anatomy including the (</w:t>
+      </w:r>
+      <w:r>
+        <w:t>a</w:t>
+      </w:r>
+      <w:r>
+        <w:t>) radial joint, and (</w:t>
+      </w:r>
+      <w:r>
+        <w:t>b</w:t>
+      </w:r>
+      <w:r>
+        <w:t xml:space="preserve">) </w:t>
+      </w:r>
+      <w:r>
+        <w:t>forearm with a linear transducer and the (</w:t>
+      </w:r>
+      <w:r>
+        <w:t>c</w:t>
+      </w:r>
+      <w:r>
+        <w:t>) ribcage and (</w:t>
+      </w:r>
+      <w:r>
+        <w:t>d</w:t>
+      </w:r>
+      <w:r>
+        <w:t>) forearm with curvilinear transducer.</w:t>
       </w:r>
     </w:p>
     <w:p>
@@ -3234,22 +3088,10 @@
         <w:pStyle w:val="Text"/>
       </w:pPr>
       <w:r>
-        <w:t xml:space="preserve">The dice coefficients for the detected shadows from the RF speckle analysis and the detected shadows from the </w:t>
-      </w:r>
-      <w:proofErr w:type="spellStart"/>
-      <w:r>
-        <w:t>scanline</w:t>
-      </w:r>
-      <w:proofErr w:type="spellEnd"/>
-      <w:r>
-        <w:t xml:space="preserve"> entropy analysis were </w:t>
-      </w:r>
-      <w:r>
-        <w:t xml:space="preserve">___ and ____ respectively. This is within the upper range of previous methods, with a Dice coefficient of _____ for the highest performing method. However, our method proposed has been applied to different transducer geometries and anatomy, demonstrating versatility of the algorithm.  In addition, the proposed method requires only one input parameter from the operator, the pulse width of the transducer, which can be documented for convenient reference. The benefits of such a method would allow for easier use of ultrasound imaging particularly by novice users, who may not </w:t>
-      </w:r>
-      <w:r>
-        <w:lastRenderedPageBreak/>
-        <w:t>have the knowledge of the technical details of several ultrasound parameters required in pure geometric methods of the knowledge of optimizing image processing kernels in pure intensity methods.</w:t>
+        <w:t xml:space="preserve">The dice coefficients for the detected shadows from the RF speckle analysis and the detected shadows from the scanline entropy analysis were </w:t>
+      </w:r>
+      <w:r>
+        <w:t>___ and ____ respectively. This is within the upper range of previous methods, with a Dice coefficient of _____ for the highest performing method. However, our method proposed has been applied to different transducer geometries and anatomy, demonstrating versatility of the algorithm.  In addition, the proposed method requires only one input parameter from the operator, the pulse width of the transducer, which can be documented for convenient reference. The benefits of such a method would allow for easier use of ultrasound imaging particularly by novice users, who may not have the knowledge of the technical details of several ultrasound parameters required in pure geometric methods of the knowledge of optimizing image processing kernels in pure intensity methods.</w:t>
       </w:r>
     </w:p>
     <w:p>
@@ -3285,8 +3127,8 @@
       <w:r>
         <w:rPr>
           <w:noProof/>
-          <w:lang w:val="en-CA" w:eastAsia="en-CA"/>
-        </w:rPr>
+        </w:rPr>
+        <w:lastRenderedPageBreak/>
         <w:drawing>
           <wp:inline distT="0" distB="0" distL="0" distR="0" wp14:anchorId="2A19FF02" wp14:editId="4258A94F">
             <wp:extent cx="3200400" cy="3695468"/>
@@ -3303,7 +3145,7 @@
                     <pic:cNvPicPr/>
                   </pic:nvPicPr>
                   <pic:blipFill>
-                    <a:blip r:embed="rId8"/>
+                    <a:blip r:embed="rId54"/>
                     <a:stretch>
                       <a:fillRect/>
                     </a:stretch>
@@ -3355,11 +3197,7 @@
         <w:t>There is a notable discrepancy in identifying shadows even with expert annotators in previous literature [15, 16], resulting in the gold standard of manual detection having an upper bound for Dice similarity between annotators. This reflects on the operator variability for the interpretation of ultrasound images and the lack of a robust definition for an acoust</w:t>
       </w:r>
       <w:r>
-        <w:t xml:space="preserve">ic shadow. </w:t>
-      </w:r>
-      <w:r>
-        <w:lastRenderedPageBreak/>
-        <w:t>Looking closer to an acoustic shadow, the shadow boundary is not a single bright boundary that can clearly defining the start of a shadow. Instead, there is a gradient below and above the shadow boundary, resulting in a pattern of increasingly bright and increasingly dark regions with non-negligible thickness around the boundary.</w:t>
+        <w:t>ic shadow. Looking closer to an acoustic shadow, the shadow boundary is not a single bright boundary that can clearly defining the start of a shadow. Instead, there is a gradient below and above the shadow boundary, resulting in a pattern of increasingly bright and increasingly dark regions with non-negligible thickness around the boundary.</w:t>
       </w:r>
     </w:p>
     <w:p>
@@ -3370,13 +3208,12 @@
       <w:r>
         <w:rPr>
           <w:noProof/>
-          <w:lang w:val="en-CA" w:eastAsia="en-CA"/>
         </w:rPr>
         <w:drawing>
-          <wp:inline distT="0" distB="0" distL="0" distR="0" wp14:anchorId="72BA5C1B" wp14:editId="726C79CE">
-            <wp:extent cx="3200400" cy="3695468"/>
-            <wp:effectExtent l="0" t="0" r="0" b="635"/>
-            <wp:docPr id="3" name="Picture 3"/>
+          <wp:inline distT="0" distB="0" distL="0" distR="0" wp14:anchorId="72EE897D" wp14:editId="5F9C7248">
+            <wp:extent cx="3200400" cy="2523490"/>
+            <wp:effectExtent l="0" t="0" r="0" b="0"/>
+            <wp:docPr id="20" name="Picture 20"/>
             <wp:cNvGraphicFramePr>
               <a:graphicFrameLocks xmlns:a="http://schemas.openxmlformats.org/drawingml/2006/main" noChangeAspect="1"/>
             </wp:cNvGraphicFramePr>
@@ -3388,7 +3225,7 @@
                     <pic:cNvPicPr/>
                   </pic:nvPicPr>
                   <pic:blipFill>
-                    <a:blip r:embed="rId8"/>
+                    <a:blip r:embed="rId55"/>
                     <a:stretch>
                       <a:fillRect/>
                     </a:stretch>
@@ -3396,7 +3233,7 @@
                   <pic:spPr>
                     <a:xfrm>
                       <a:off x="0" y="0"/>
-                      <a:ext cx="3215646" cy="3713073"/>
+                      <a:ext cx="3200400" cy="2523490"/>
                     </a:xfrm>
                     <a:prstGeom prst="rect">
                       <a:avLst/>
@@ -3408,6 +3245,8 @@
           </wp:inline>
         </w:drawing>
       </w:r>
+      <w:bookmarkStart w:id="1" w:name="_GoBack"/>
+      <w:bookmarkEnd w:id="1"/>
     </w:p>
     <w:p>
       <w:pPr>
@@ -3479,11 +3318,7 @@
         <w:t>Dice coefficient of ____</w:t>
       </w:r>
       <w:r>
-        <w:t xml:space="preserve">. The method allows identification of shadowing regions, </w:t>
-      </w:r>
-      <w:r>
-        <w:lastRenderedPageBreak/>
-        <w:t>which can be used by inexperienced operators to identify features such as gallstones or bad transducer contact. The method also assists in feature identification for large-scale image processing techniques, such as deep learning training. The performance of the method is comparable to similar shadow detection techniques, with all computations being dynamic except for one adjustable parameter. Future applications of shadow detection can allow for increased usability of ultrasound where quick detection of anatomical features is required.</w:t>
+        <w:t>. The method allows identification of shadowing regions, which can be used by inexperienced operators to identify features such as gallstones or bad transducer contact. The method also assists in feature identification for large-scale image processing techniques, such as deep learning training. The performance of the method is comparable to similar shadow detection techniques, with all computations being dynamic except for one adjustable parameter. Future applications of shadow detection can allow for increased usability of ultrasound where quick detection of anatomical features is required.</w:t>
       </w:r>
     </w:p>
     <w:p>
@@ -3529,6 +3364,7 @@
         <w:rPr>
           <w:bCs/>
         </w:rPr>
+        <w:lastRenderedPageBreak/>
         <w:t>[1] Becker, D. M., Tafoya, C. A., Becker, S. L., Kruger, G. H., Tafoya, M. J., &amp; Becker, T. K. (2016). The use of portable ultrasound devices in low- and middle-income countries: a systematic review of the literature. Tropical Medicine &amp; International Health, 21(3), 294–311. https://doi.org/10.1111/tmi.12657</w:t>
       </w:r>
     </w:p>
@@ -4155,35 +3991,7 @@
         <w:rPr>
           <w:bCs/>
         </w:rPr>
-        <w:t xml:space="preserve">, K., </w:t>
-      </w:r>
-      <w:proofErr w:type="spellStart"/>
-      <w:r>
-        <w:rPr>
-          <w:bCs/>
-        </w:rPr>
-        <w:t>Giger</w:t>
-      </w:r>
-      <w:proofErr w:type="spellEnd"/>
-      <w:r>
-        <w:rPr>
-          <w:bCs/>
-        </w:rPr>
-        <w:t xml:space="preserve">, M. L., &amp; </w:t>
-      </w:r>
-      <w:proofErr w:type="spellStart"/>
-      <w:r>
-        <w:rPr>
-          <w:bCs/>
-        </w:rPr>
-        <w:t>Mendelson</w:t>
-      </w:r>
-      <w:proofErr w:type="spellEnd"/>
-      <w:r>
-        <w:rPr>
-          <w:bCs/>
-        </w:rPr>
-        <w:t>, E. B. (2003). Computerized analysis of shadowing on breast ultrasound for improved lesion detection. Medical Physics, 30(7), 1833–1842. https://doi.org/10.1118/1.1584042</w:t>
+        <w:t>, K., Giger, M. L., &amp; Mendelson, E. B. (2003). Computerized analysis of shadowing on breast ultrasound for improved lesion detection. Medical Physics, 30(7), 1833–1842. https://doi.org/10.1118/1.1584042</w:t>
       </w:r>
     </w:p>
     <w:p>
@@ -4247,1310 +4055,1218 @@
         <w:rPr>
           <w:bCs/>
         </w:rPr>
+        <w:t>[12] Ni, D., Chui, Y. P., Qu, Y., Yang, X., Qin, J., Wong, T. T.</w:t>
+      </w:r>
+      <w:proofErr w:type="gramStart"/>
+      <w:r>
+        <w:rPr>
+          <w:bCs/>
+        </w:rPr>
+        <w:t xml:space="preserve">,  </w:t>
+      </w:r>
+      <w:proofErr w:type="spellStart"/>
+      <w:r>
+        <w:rPr>
+          <w:bCs/>
+        </w:rPr>
+        <w:t>Heng</w:t>
+      </w:r>
+      <w:proofErr w:type="spellEnd"/>
+      <w:proofErr w:type="gramEnd"/>
+      <w:r>
+        <w:rPr>
+          <w:bCs/>
+        </w:rPr>
+        <w:t>, P. A. (2009). Reconstruction of volumetric ultrasound panorama based on improved 3D SIFT. Computerized Medical Imaging and Graphics, 33(7), 559–566. https://doi.org/10.1016/j.compmedimag.2009.05.006</w:t>
+      </w:r>
+    </w:p>
+    <w:p>
+      <w:pPr>
+        <w:pStyle w:val="FigureCaption"/>
+        <w:rPr>
+          <w:bCs/>
+        </w:rPr>
+      </w:pPr>
+    </w:p>
+    <w:p>
+      <w:pPr>
+        <w:pStyle w:val="FigureCaption"/>
+        <w:rPr>
+          <w:bCs/>
+        </w:rPr>
+      </w:pPr>
+      <w:r>
+        <w:rPr>
+          <w:bCs/>
+        </w:rPr>
+        <w:t xml:space="preserve">[13] Yan, C. X. B., </w:t>
+      </w:r>
+      <w:proofErr w:type="spellStart"/>
+      <w:r>
+        <w:rPr>
+          <w:bCs/>
+        </w:rPr>
+        <w:t>Goulet</w:t>
+      </w:r>
+      <w:proofErr w:type="spellEnd"/>
+      <w:r>
+        <w:rPr>
+          <w:bCs/>
+        </w:rPr>
+        <w:t xml:space="preserve">, B., Pelletier, J., Chen, S. J. S., </w:t>
+      </w:r>
+      <w:proofErr w:type="spellStart"/>
+      <w:r>
+        <w:rPr>
+          <w:bCs/>
+        </w:rPr>
+        <w:t>Tampieri</w:t>
+      </w:r>
+      <w:proofErr w:type="spellEnd"/>
+      <w:r>
+        <w:rPr>
+          <w:bCs/>
+        </w:rPr>
+        <w:t>, D., &amp; Collins, D. L. (2011). Towards accurate, robust and practical ultrasound-CT registration of vertebrae for image-guided spine surgery. International Journal of Computer Assisted Radiology and Surgery, 6(4), 523–537. https://doi.org/10.1007/s11548-010-0536-2</w:t>
+      </w:r>
+    </w:p>
+    <w:p>
+      <w:pPr>
+        <w:pStyle w:val="FigureCaption"/>
+        <w:rPr>
+          <w:bCs/>
+        </w:rPr>
+      </w:pPr>
+    </w:p>
+    <w:p>
+      <w:pPr>
+        <w:pStyle w:val="FigureCaption"/>
+        <w:rPr>
+          <w:bCs/>
+        </w:rPr>
+      </w:pPr>
+      <w:r>
+        <w:rPr>
+          <w:bCs/>
+        </w:rPr>
+        <w:t xml:space="preserve">[14] </w:t>
+      </w:r>
+      <w:proofErr w:type="spellStart"/>
+      <w:r>
+        <w:rPr>
+          <w:bCs/>
+        </w:rPr>
+        <w:t>Ghose</w:t>
+      </w:r>
+      <w:proofErr w:type="spellEnd"/>
+      <w:r>
+        <w:rPr>
+          <w:bCs/>
+        </w:rPr>
+        <w:t xml:space="preserve">, S., Oliver, A., </w:t>
+      </w:r>
+      <w:proofErr w:type="spellStart"/>
+      <w:r>
+        <w:rPr>
+          <w:bCs/>
+        </w:rPr>
+        <w:t>Mitra</w:t>
+      </w:r>
+      <w:proofErr w:type="spellEnd"/>
+      <w:r>
+        <w:rPr>
+          <w:bCs/>
+        </w:rPr>
+        <w:t xml:space="preserve">, J., </w:t>
+      </w:r>
+      <w:proofErr w:type="spellStart"/>
+      <w:r>
+        <w:rPr>
+          <w:bCs/>
+        </w:rPr>
+        <w:t>Martí</w:t>
+      </w:r>
+      <w:proofErr w:type="spellEnd"/>
+      <w:r>
+        <w:rPr>
+          <w:bCs/>
+        </w:rPr>
+        <w:t xml:space="preserve">, R., </w:t>
+      </w:r>
+      <w:proofErr w:type="spellStart"/>
+      <w:r>
+        <w:rPr>
+          <w:bCs/>
+        </w:rPr>
+        <w:t>Lladó</w:t>
+      </w:r>
+      <w:proofErr w:type="spellEnd"/>
+      <w:r>
+        <w:rPr>
+          <w:bCs/>
+        </w:rPr>
+        <w:t xml:space="preserve">, X., </w:t>
+      </w:r>
+      <w:proofErr w:type="spellStart"/>
+      <w:r>
+        <w:rPr>
+          <w:bCs/>
+        </w:rPr>
+        <w:t>Freixenet</w:t>
+      </w:r>
+      <w:proofErr w:type="spellEnd"/>
+      <w:r>
+        <w:rPr>
+          <w:bCs/>
+        </w:rPr>
+        <w:t>, J.</w:t>
+      </w:r>
+      <w:proofErr w:type="gramStart"/>
+      <w:r>
+        <w:rPr>
+          <w:bCs/>
+        </w:rPr>
+        <w:t xml:space="preserve">,  </w:t>
+      </w:r>
+      <w:proofErr w:type="spellStart"/>
+      <w:r>
+        <w:rPr>
+          <w:bCs/>
+        </w:rPr>
+        <w:t>Meriaudeau</w:t>
+      </w:r>
+      <w:proofErr w:type="spellEnd"/>
+      <w:proofErr w:type="gramEnd"/>
+      <w:r>
+        <w:rPr>
+          <w:bCs/>
+        </w:rPr>
+        <w:t>, F. (2013). A supervised learning framework of statistical shape and probability priors for automatic prostate segmentation in ultrasound images. Medical Image Analysis, 17(6), 587–600. https://doi.org/10.1016/j.media.2013.04.001</w:t>
+      </w:r>
+    </w:p>
+    <w:p>
+      <w:pPr>
+        <w:pStyle w:val="FigureCaption"/>
+        <w:rPr>
+          <w:bCs/>
+        </w:rPr>
+      </w:pPr>
+    </w:p>
+    <w:p>
+      <w:pPr>
+        <w:pStyle w:val="FigureCaption"/>
+        <w:rPr>
+          <w:bCs/>
+        </w:rPr>
+      </w:pPr>
+      <w:r>
+        <w:rPr>
+          <w:bCs/>
+        </w:rPr>
+        <w:t xml:space="preserve">[15] </w:t>
+      </w:r>
+      <w:proofErr w:type="spellStart"/>
+      <w:r>
+        <w:rPr>
+          <w:bCs/>
+        </w:rPr>
+        <w:t>Karamalis</w:t>
+      </w:r>
+      <w:proofErr w:type="spellEnd"/>
+      <w:r>
+        <w:rPr>
+          <w:bCs/>
+        </w:rPr>
+        <w:t xml:space="preserve">, A., Wein, W., Klein, T., &amp; </w:t>
+      </w:r>
+      <w:proofErr w:type="spellStart"/>
+      <w:r>
+        <w:rPr>
+          <w:bCs/>
+        </w:rPr>
+        <w:t>Navab</w:t>
+      </w:r>
+      <w:proofErr w:type="spellEnd"/>
+      <w:r>
+        <w:rPr>
+          <w:bCs/>
+        </w:rPr>
+        <w:t>, N. (2012). Ultrasound confidence maps using random walks. Medical Image Analysis, 16(6), 1101–1112. https://doi.org/10.1016/j.media.2012.07.005</w:t>
+      </w:r>
+    </w:p>
+    <w:p>
+      <w:pPr>
+        <w:pStyle w:val="FigureCaption"/>
+        <w:rPr>
+          <w:bCs/>
+        </w:rPr>
+      </w:pPr>
+    </w:p>
+    <w:p>
+      <w:pPr>
+        <w:pStyle w:val="FigureCaption"/>
+        <w:rPr>
+          <w:bCs/>
+        </w:rPr>
+      </w:pPr>
+      <w:r>
+        <w:rPr>
+          <w:bCs/>
+        </w:rPr>
+        <w:t xml:space="preserve">[16] </w:t>
+      </w:r>
+      <w:proofErr w:type="spellStart"/>
+      <w:r>
+        <w:rPr>
+          <w:bCs/>
+        </w:rPr>
+        <w:t>Hellier</w:t>
+      </w:r>
+      <w:proofErr w:type="spellEnd"/>
+      <w:r>
+        <w:rPr>
+          <w:bCs/>
+        </w:rPr>
+        <w:t xml:space="preserve">, P., Coupé, P., </w:t>
+      </w:r>
+      <w:proofErr w:type="spellStart"/>
+      <w:r>
+        <w:rPr>
+          <w:bCs/>
+        </w:rPr>
+        <w:t>Morandi</w:t>
+      </w:r>
+      <w:proofErr w:type="spellEnd"/>
+      <w:r>
+        <w:rPr>
+          <w:bCs/>
+        </w:rPr>
+        <w:t>, X., &amp; Collins, D. L. (2010). An automatic geometrical and statistical method to detect acoustic shadows in intraoperative ultrasound brain images. Medical Image Analysis, 14(2), 195–204. https://doi.org/10.1016/j.media.2009.10.007</w:t>
+      </w:r>
+    </w:p>
+    <w:p>
+      <w:pPr>
+        <w:pStyle w:val="FigureCaption"/>
+        <w:rPr>
+          <w:bCs/>
+        </w:rPr>
+      </w:pPr>
+    </w:p>
+    <w:p>
+      <w:pPr>
+        <w:pStyle w:val="FigureCaption"/>
+        <w:rPr>
+          <w:bCs/>
+        </w:rPr>
+      </w:pPr>
+      <w:r>
+        <w:rPr>
+          <w:bCs/>
+        </w:rPr>
+        <w:t xml:space="preserve">[17] </w:t>
+      </w:r>
+      <w:proofErr w:type="spellStart"/>
+      <w:r>
+        <w:rPr>
+          <w:bCs/>
+        </w:rPr>
+        <w:t>Drukker</w:t>
+      </w:r>
+      <w:proofErr w:type="spellEnd"/>
+      <w:r>
+        <w:rPr>
+          <w:bCs/>
+        </w:rPr>
+        <w:t>, K., Giger, M. L., &amp; Mendelson, E. B. (2003). Computerized analysis of shadowing on breast ultrasound for improved lesion detection. Medical Physics, 30(7), 1833–1842. https://doi.org/10.1118/1.1584042</w:t>
+      </w:r>
+    </w:p>
+    <w:p>
+      <w:pPr>
+        <w:pStyle w:val="FigureCaption"/>
+        <w:rPr>
+          <w:bCs/>
+        </w:rPr>
+      </w:pPr>
+    </w:p>
+    <w:p>
+      <w:pPr>
+        <w:pStyle w:val="FigureCaption"/>
+        <w:rPr>
+          <w:bCs/>
+        </w:rPr>
+      </w:pPr>
+      <w:r>
+        <w:rPr>
+          <w:bCs/>
+        </w:rPr>
+        <w:t xml:space="preserve">[18] </w:t>
+      </w:r>
+      <w:proofErr w:type="spellStart"/>
+      <w:r>
+        <w:rPr>
+          <w:bCs/>
+        </w:rPr>
+        <w:t>Basij</w:t>
+      </w:r>
+      <w:proofErr w:type="spellEnd"/>
+      <w:r>
+        <w:rPr>
+          <w:bCs/>
+        </w:rPr>
+        <w:t xml:space="preserve">, M. (2012). Automatic Shadow Detection in Intra Vascular Ultrasound Images Using Adaptive </w:t>
+      </w:r>
+      <w:proofErr w:type="spellStart"/>
+      <w:r>
+        <w:rPr>
+          <w:bCs/>
+        </w:rPr>
+        <w:t>Thresholding</w:t>
+      </w:r>
+      <w:proofErr w:type="spellEnd"/>
+      <w:r>
+        <w:rPr>
+          <w:bCs/>
+        </w:rPr>
+        <w:t>. IEEE International Conference on Systems, Man, and Cybernetics October, 2173–2177.</w:t>
+      </w:r>
+    </w:p>
+    <w:p>
+      <w:pPr>
+        <w:pStyle w:val="FigureCaption"/>
+        <w:rPr>
+          <w:bCs/>
+        </w:rPr>
+      </w:pPr>
+    </w:p>
+    <w:p>
+      <w:pPr>
+        <w:pStyle w:val="FigureCaption"/>
+        <w:rPr>
+          <w:bCs/>
+        </w:rPr>
+      </w:pPr>
+      <w:r>
+        <w:rPr>
+          <w:bCs/>
+        </w:rPr>
+        <w:t xml:space="preserve">[19] Santos </w:t>
+      </w:r>
+      <w:proofErr w:type="spellStart"/>
+      <w:r>
+        <w:rPr>
+          <w:bCs/>
+        </w:rPr>
+        <w:t>Filho</w:t>
+      </w:r>
+      <w:proofErr w:type="spellEnd"/>
+      <w:r>
+        <w:rPr>
+          <w:bCs/>
+        </w:rPr>
+        <w:t xml:space="preserve">, E., </w:t>
+      </w:r>
+      <w:proofErr w:type="spellStart"/>
+      <w:r>
+        <w:rPr>
+          <w:bCs/>
+        </w:rPr>
+        <w:t>Saijo</w:t>
+      </w:r>
+      <w:proofErr w:type="spellEnd"/>
+      <w:r>
+        <w:rPr>
+          <w:bCs/>
+        </w:rPr>
+        <w:t xml:space="preserve">, Y., Tanaka, A., &amp; </w:t>
+      </w:r>
+      <w:proofErr w:type="spellStart"/>
+      <w:r>
+        <w:rPr>
+          <w:bCs/>
+        </w:rPr>
+        <w:t>Yoshizawa</w:t>
+      </w:r>
+      <w:proofErr w:type="spellEnd"/>
+      <w:r>
+        <w:rPr>
+          <w:bCs/>
+        </w:rPr>
+        <w:t xml:space="preserve">, M. (2008). Detection and Quantification of Calcifications in Intravascular Ultrasound Images by Automatic </w:t>
+      </w:r>
+      <w:proofErr w:type="spellStart"/>
+      <w:r>
+        <w:rPr>
+          <w:bCs/>
+        </w:rPr>
+        <w:t>Thresholding</w:t>
+      </w:r>
+      <w:proofErr w:type="spellEnd"/>
+      <w:r>
+        <w:rPr>
+          <w:bCs/>
+        </w:rPr>
+        <w:t>. Ultrasound in Medicine and Biology, 34(1), 160–165. https://doi.org/10.1016/j.ultrasmedbio.2007.06.025</w:t>
+      </w:r>
+    </w:p>
+    <w:p>
+      <w:pPr>
+        <w:pStyle w:val="FigureCaption"/>
+        <w:rPr>
+          <w:bCs/>
+        </w:rPr>
+      </w:pPr>
+    </w:p>
+    <w:p>
+      <w:pPr>
+        <w:pStyle w:val="FigureCaption"/>
+        <w:rPr>
+          <w:bCs/>
+        </w:rPr>
+      </w:pPr>
+      <w:r>
+        <w:rPr>
+          <w:bCs/>
+        </w:rPr>
+        <w:t xml:space="preserve">[20] </w:t>
+      </w:r>
+      <w:proofErr w:type="spellStart"/>
+      <w:r>
+        <w:rPr>
+          <w:bCs/>
+        </w:rPr>
+        <w:t>Berton</w:t>
+      </w:r>
+      <w:proofErr w:type="spellEnd"/>
+      <w:r>
+        <w:rPr>
+          <w:bCs/>
+        </w:rPr>
+        <w:t xml:space="preserve">, F., </w:t>
+      </w:r>
+      <w:proofErr w:type="spellStart"/>
+      <w:r>
+        <w:rPr>
+          <w:bCs/>
+        </w:rPr>
+        <w:t>Cheriet</w:t>
+      </w:r>
+      <w:proofErr w:type="spellEnd"/>
+      <w:r>
+        <w:rPr>
+          <w:bCs/>
+        </w:rPr>
+        <w:t xml:space="preserve">, F., </w:t>
+      </w:r>
+      <w:proofErr w:type="spellStart"/>
+      <w:r>
+        <w:rPr>
+          <w:bCs/>
+        </w:rPr>
+        <w:t>Miron</w:t>
+      </w:r>
+      <w:proofErr w:type="spellEnd"/>
+      <w:r>
+        <w:rPr>
+          <w:bCs/>
+        </w:rPr>
+        <w:t xml:space="preserve">, M. C., &amp; </w:t>
+      </w:r>
+      <w:proofErr w:type="spellStart"/>
+      <w:r>
+        <w:rPr>
+          <w:bCs/>
+        </w:rPr>
+        <w:t>Laporte</w:t>
+      </w:r>
+      <w:proofErr w:type="spellEnd"/>
+      <w:r>
+        <w:rPr>
+          <w:bCs/>
+        </w:rPr>
+        <w:t xml:space="preserve">, C. (2016). Segmentation of the spinous process and its acoustic shadow in vertebral ultrasound images. Computers in Biology and Medicine, 72, 201–211. https://doi.org/10.1016/j.compbiomed.2016.03.018 </w:t>
+      </w:r>
+    </w:p>
+    <w:p>
+      <w:pPr>
+        <w:pStyle w:val="FigureCaption"/>
+        <w:rPr>
+          <w:bCs/>
+        </w:rPr>
+      </w:pPr>
+    </w:p>
+    <w:p>
+      <w:pPr>
+        <w:pStyle w:val="FigureCaption"/>
+        <w:rPr>
+          <w:bCs/>
+        </w:rPr>
+      </w:pPr>
+      <w:r>
+        <w:rPr>
+          <w:bCs/>
+        </w:rPr>
+        <w:t xml:space="preserve">[21] Penney, G. P., Blackall, J. M., </w:t>
+      </w:r>
+      <w:proofErr w:type="spellStart"/>
+      <w:r>
+        <w:rPr>
+          <w:bCs/>
+        </w:rPr>
+        <w:t>Hamady</w:t>
+      </w:r>
+      <w:proofErr w:type="spellEnd"/>
+      <w:r>
+        <w:rPr>
+          <w:bCs/>
+        </w:rPr>
+        <w:t>, M. S., Sabharwal, T., Adam, A., &amp; Hawkes, D. J. (2004). Registration of freehand 3D ultrasound and magnetic resonance liver images. Medical Image Analysis, 8(1), 81–91. https://doi.org/10.1016/j.media.2003.07.003</w:t>
+      </w:r>
+    </w:p>
+    <w:p>
+      <w:pPr>
+        <w:pStyle w:val="FigureCaption"/>
+        <w:rPr>
+          <w:bCs/>
+        </w:rPr>
+      </w:pPr>
+    </w:p>
+    <w:p>
+      <w:pPr>
+        <w:pStyle w:val="FigureCaption"/>
+        <w:rPr>
+          <w:bCs/>
+        </w:rPr>
+      </w:pPr>
+      <w:r>
+        <w:rPr>
+          <w:bCs/>
+        </w:rPr>
+        <w:t xml:space="preserve">[22] </w:t>
+      </w:r>
+      <w:r>
+        <w:rPr>
+          <w:bCs/>
+        </w:rPr>
+        <w:t xml:space="preserve">F. </w:t>
+      </w:r>
+      <w:proofErr w:type="spellStart"/>
+      <w:r>
+        <w:rPr>
+          <w:bCs/>
+        </w:rPr>
+        <w:t>Milletari</w:t>
+      </w:r>
+      <w:proofErr w:type="spellEnd"/>
+      <w:r>
+        <w:rPr>
+          <w:bCs/>
+        </w:rPr>
+        <w:t xml:space="preserve"> et al., “Hough-CNN: Deep learning for segmentation of deep brain regions in MRI and ultrasound,” </w:t>
+      </w:r>
+      <w:proofErr w:type="spellStart"/>
+      <w:r>
+        <w:rPr>
+          <w:bCs/>
+        </w:rPr>
+        <w:t>Comput</w:t>
+      </w:r>
+      <w:proofErr w:type="spellEnd"/>
+      <w:r>
+        <w:rPr>
+          <w:bCs/>
+        </w:rPr>
+        <w:t xml:space="preserve">. Vis. Image </w:t>
+      </w:r>
+      <w:proofErr w:type="spellStart"/>
+      <w:r>
+        <w:rPr>
+          <w:bCs/>
+        </w:rPr>
+        <w:t>Underst</w:t>
+      </w:r>
+      <w:proofErr w:type="spellEnd"/>
+      <w:r>
+        <w:rPr>
+          <w:bCs/>
+        </w:rPr>
+        <w:t>., vol. 164, pp. 92–102, 2017.</w:t>
+      </w:r>
+    </w:p>
+    <w:p>
+      <w:pPr>
+        <w:pStyle w:val="FigureCaption"/>
+        <w:rPr>
+          <w:bCs/>
+        </w:rPr>
+      </w:pPr>
+    </w:p>
+    <w:p>
+      <w:pPr>
+        <w:pStyle w:val="FigureCaption"/>
+        <w:rPr>
+          <w:bCs/>
+        </w:rPr>
+      </w:pPr>
+      <w:r>
+        <w:rPr>
+          <w:bCs/>
+        </w:rPr>
+        <w:t xml:space="preserve">[23] </w:t>
+      </w:r>
+      <w:r>
+        <w:rPr>
+          <w:bCs/>
+        </w:rPr>
+        <w:t xml:space="preserve">J. Hetherington, V. </w:t>
+      </w:r>
+      <w:proofErr w:type="spellStart"/>
+      <w:r>
+        <w:rPr>
+          <w:bCs/>
+        </w:rPr>
+        <w:t>Lessoway</w:t>
+      </w:r>
+      <w:proofErr w:type="spellEnd"/>
+      <w:r>
+        <w:rPr>
+          <w:bCs/>
+        </w:rPr>
+        <w:t xml:space="preserve">, V. </w:t>
+      </w:r>
+      <w:proofErr w:type="spellStart"/>
+      <w:r>
+        <w:rPr>
+          <w:bCs/>
+        </w:rPr>
+        <w:t>Gunka</w:t>
+      </w:r>
+      <w:proofErr w:type="spellEnd"/>
+      <w:r>
+        <w:rPr>
+          <w:bCs/>
+        </w:rPr>
+        <w:t xml:space="preserve">, P. </w:t>
+      </w:r>
+      <w:proofErr w:type="spellStart"/>
+      <w:r>
+        <w:rPr>
+          <w:bCs/>
+        </w:rPr>
+        <w:t>Abolmaesumi</w:t>
+      </w:r>
+      <w:proofErr w:type="spellEnd"/>
+      <w:r>
+        <w:rPr>
+          <w:bCs/>
+        </w:rPr>
+        <w:t xml:space="preserve">, and R. </w:t>
+      </w:r>
+      <w:proofErr w:type="spellStart"/>
+      <w:r>
+        <w:rPr>
+          <w:bCs/>
+        </w:rPr>
+        <w:t>Rohling</w:t>
+      </w:r>
+      <w:proofErr w:type="spellEnd"/>
+      <w:r>
+        <w:rPr>
+          <w:bCs/>
+        </w:rPr>
+        <w:t xml:space="preserve">, “SLIDE: automatic spine level identification system using a deep convolutional neural network,” Int. J. </w:t>
+      </w:r>
+      <w:proofErr w:type="spellStart"/>
+      <w:r>
+        <w:rPr>
+          <w:bCs/>
+        </w:rPr>
+        <w:t>Comput</w:t>
+      </w:r>
+      <w:proofErr w:type="spellEnd"/>
+      <w:r>
+        <w:rPr>
+          <w:bCs/>
+        </w:rPr>
+        <w:t xml:space="preserve">. Assist. </w:t>
+      </w:r>
+      <w:proofErr w:type="spellStart"/>
+      <w:r>
+        <w:rPr>
+          <w:bCs/>
+        </w:rPr>
+        <w:t>Radiol</w:t>
+      </w:r>
+      <w:proofErr w:type="spellEnd"/>
+      <w:r>
+        <w:rPr>
+          <w:bCs/>
+        </w:rPr>
+        <w:t>. Surg., vol. 12, no. 7, pp. 1189–1198, 2017.</w:t>
+      </w:r>
+    </w:p>
+    <w:p>
+      <w:pPr>
+        <w:pStyle w:val="FigureCaption"/>
+        <w:rPr>
+          <w:bCs/>
+        </w:rPr>
+      </w:pPr>
+    </w:p>
+    <w:p>
+      <w:pPr>
+        <w:pStyle w:val="FigureCaption"/>
+        <w:rPr>
+          <w:bCs/>
+        </w:rPr>
+      </w:pPr>
+      <w:r>
+        <w:rPr>
+          <w:bCs/>
+        </w:rPr>
+        <w:t xml:space="preserve">[22] Burckhardt, C. B. (1978). Speckle in ultrasound B-mode scans. IEEE Transactions on Sonics and </w:t>
+      </w:r>
+      <w:proofErr w:type="spellStart"/>
+      <w:r>
+        <w:rPr>
+          <w:bCs/>
+        </w:rPr>
+        <w:t>Ultrasonics</w:t>
+      </w:r>
+      <w:proofErr w:type="spellEnd"/>
+      <w:r>
+        <w:rPr>
+          <w:bCs/>
+        </w:rPr>
+        <w:t>. https://doi.org/10.1109/T-SU.1978.30978</w:t>
+      </w:r>
+    </w:p>
+    <w:p>
+      <w:pPr>
+        <w:pStyle w:val="FigureCaption"/>
+        <w:rPr>
+          <w:bCs/>
+        </w:rPr>
+      </w:pPr>
+    </w:p>
+    <w:p>
+      <w:pPr>
+        <w:pStyle w:val="FigureCaption"/>
+        <w:rPr>
+          <w:bCs/>
+        </w:rPr>
+      </w:pPr>
+      <w:r>
+        <w:rPr>
+          <w:bCs/>
+        </w:rPr>
+        <w:t xml:space="preserve">[23] </w:t>
+      </w:r>
+      <w:proofErr w:type="spellStart"/>
+      <w:r>
+        <w:rPr>
+          <w:bCs/>
+        </w:rPr>
+        <w:t>Tuthill</w:t>
+      </w:r>
+      <w:proofErr w:type="spellEnd"/>
+      <w:r>
+        <w:rPr>
+          <w:bCs/>
+        </w:rPr>
+        <w:t xml:space="preserve">, T. A., Sperry, R. H., &amp; Parker, K. J. (1988). Deviations from </w:t>
+      </w:r>
+      <w:proofErr w:type="spellStart"/>
+      <w:proofErr w:type="gramStart"/>
+      <w:r>
+        <w:rPr>
+          <w:bCs/>
+        </w:rPr>
+        <w:t>rayleigh</w:t>
+      </w:r>
+      <w:proofErr w:type="spellEnd"/>
+      <w:proofErr w:type="gramEnd"/>
+      <w:r>
+        <w:rPr>
+          <w:bCs/>
+        </w:rPr>
+        <w:t xml:space="preserve"> statistics in ultrasonic speckle. Ultrasonic Imaging, 10(2), 81–89. https://doi.org/10.1177/016173468801000201</w:t>
+      </w:r>
+    </w:p>
+    <w:p>
+      <w:pPr>
+        <w:pStyle w:val="FigureCaption"/>
+        <w:rPr>
+          <w:bCs/>
+        </w:rPr>
+      </w:pPr>
+    </w:p>
+    <w:p>
+      <w:pPr>
+        <w:pStyle w:val="FigureCaption"/>
+        <w:rPr>
+          <w:bCs/>
+        </w:rPr>
+      </w:pPr>
+      <w:r>
+        <w:rPr>
+          <w:bCs/>
+        </w:rPr>
+        <w:t xml:space="preserve">[24] Bernard, O., </w:t>
+      </w:r>
+      <w:proofErr w:type="spellStart"/>
+      <w:r>
+        <w:rPr>
+          <w:bCs/>
+        </w:rPr>
+        <w:t>Touil</w:t>
+      </w:r>
+      <w:proofErr w:type="spellEnd"/>
+      <w:r>
+        <w:rPr>
+          <w:bCs/>
+        </w:rPr>
+        <w:t xml:space="preserve">, B., </w:t>
+      </w:r>
+      <w:proofErr w:type="spellStart"/>
+      <w:r>
+        <w:rPr>
+          <w:bCs/>
+        </w:rPr>
+        <w:t>Gelas</w:t>
+      </w:r>
+      <w:proofErr w:type="spellEnd"/>
+      <w:r>
+        <w:rPr>
+          <w:bCs/>
+        </w:rPr>
+        <w:t xml:space="preserve">, A., Prost, R., and </w:t>
+      </w:r>
+      <w:proofErr w:type="spellStart"/>
+      <w:r>
+        <w:rPr>
+          <w:bCs/>
+        </w:rPr>
+        <w:t>Friboulet</w:t>
+      </w:r>
+      <w:proofErr w:type="spellEnd"/>
+      <w:r>
+        <w:rPr>
+          <w:bCs/>
+        </w:rPr>
+        <w:t xml:space="preserve">, D. (2007). A RBF-Based Multiphase Level Set Method for Segmentation in Echocardiography Using </w:t>
+      </w:r>
+      <w:proofErr w:type="gramStart"/>
+      <w:r>
+        <w:rPr>
+          <w:bCs/>
+        </w:rPr>
+        <w:t>The</w:t>
+      </w:r>
+      <w:proofErr w:type="gramEnd"/>
+      <w:r>
+        <w:rPr>
+          <w:bCs/>
+        </w:rPr>
+        <w:t xml:space="preserve"> Statistics of the Radiofrequency Signal. IEEE International Conference on Image Processing.</w:t>
+      </w:r>
+    </w:p>
+    <w:p>
+      <w:pPr>
+        <w:pStyle w:val="FigureCaption"/>
+        <w:rPr>
+          <w:bCs/>
+        </w:rPr>
+      </w:pPr>
+    </w:p>
+    <w:p>
+      <w:pPr>
+        <w:pStyle w:val="FigureCaption"/>
+        <w:rPr>
+          <w:bCs/>
+        </w:rPr>
+      </w:pPr>
+      <w:r>
+        <w:rPr>
+          <w:bCs/>
+        </w:rPr>
+        <w:t xml:space="preserve">[25] </w:t>
+      </w:r>
+      <w:proofErr w:type="spellStart"/>
+      <w:r>
+        <w:rPr>
+          <w:bCs/>
+        </w:rPr>
+        <w:t>Crambliu</w:t>
+      </w:r>
+      <w:proofErr w:type="spellEnd"/>
+      <w:r>
+        <w:rPr>
+          <w:bCs/>
+        </w:rPr>
+        <w:t xml:space="preserve">, R. M., &amp; Parker, K. J. (1999). Generation of non-Rayleigh speckle distributions using marked regularity models. IEEE Transactions on </w:t>
+      </w:r>
+      <w:proofErr w:type="spellStart"/>
+      <w:r>
+        <w:rPr>
+          <w:bCs/>
+        </w:rPr>
+        <w:t>Ultrasonics</w:t>
+      </w:r>
+      <w:proofErr w:type="spellEnd"/>
+      <w:r>
+        <w:rPr>
+          <w:bCs/>
+        </w:rPr>
+        <w:t>, Ferroelectrics, and Frequency Control, 46(4), 867–874. https://doi.org/10.1109/58.775652</w:t>
+      </w:r>
+    </w:p>
+    <w:p>
+      <w:pPr>
+        <w:pStyle w:val="FigureCaption"/>
+        <w:rPr>
+          <w:bCs/>
+        </w:rPr>
+      </w:pPr>
+    </w:p>
+    <w:p>
+      <w:pPr>
+        <w:pStyle w:val="FigureCaption"/>
+        <w:rPr>
+          <w:bCs/>
+        </w:rPr>
+      </w:pPr>
+      <w:r>
+        <w:rPr>
+          <w:bCs/>
+        </w:rPr>
+        <w:t xml:space="preserve">[26] Prager, R. W., Gee, A. H., </w:t>
+      </w:r>
+      <w:proofErr w:type="spellStart"/>
+      <w:r>
+        <w:rPr>
+          <w:bCs/>
+        </w:rPr>
+        <w:t>Treece</w:t>
+      </w:r>
+      <w:proofErr w:type="spellEnd"/>
+      <w:r>
+        <w:rPr>
+          <w:bCs/>
+        </w:rPr>
+        <w:t xml:space="preserve">, G. M., &amp; Berman, L. H. (2003). Decompression and speckle detection for ultrasound images using the </w:t>
+      </w:r>
+      <w:proofErr w:type="spellStart"/>
+      <w:r>
+        <w:rPr>
+          <w:bCs/>
+        </w:rPr>
+        <w:t>homodyned</w:t>
+      </w:r>
+      <w:proofErr w:type="spellEnd"/>
+      <w:r>
+        <w:rPr>
+          <w:bCs/>
+        </w:rPr>
+        <w:t xml:space="preserve"> k-distribution. Pattern Recognition Letters, 24(4–5), 705–713. https://doi.org/10.1016/S0167-</w:t>
+      </w:r>
+      <w:proofErr w:type="gramStart"/>
+      <w:r>
+        <w:rPr>
+          <w:bCs/>
+        </w:rPr>
+        <w:t>8655(</w:t>
+      </w:r>
+      <w:proofErr w:type="gramEnd"/>
+      <w:r>
+        <w:rPr>
+          <w:bCs/>
+        </w:rPr>
+        <w:t>02)00176-9</w:t>
+      </w:r>
+    </w:p>
+    <w:p>
+      <w:pPr>
+        <w:pStyle w:val="FigureCaption"/>
+        <w:rPr>
+          <w:bCs/>
+        </w:rPr>
+      </w:pPr>
+    </w:p>
+    <w:p>
+      <w:pPr>
+        <w:pStyle w:val="FigureCaption"/>
+        <w:rPr>
+          <w:bCs/>
+        </w:rPr>
+      </w:pPr>
+      <w:r>
+        <w:rPr>
+          <w:bCs/>
+        </w:rPr>
+        <w:t xml:space="preserve">[27] Tao, Z., </w:t>
+      </w:r>
+      <w:proofErr w:type="spellStart"/>
+      <w:r>
+        <w:rPr>
+          <w:bCs/>
+        </w:rPr>
+        <w:t>Tagare</w:t>
+      </w:r>
+      <w:proofErr w:type="spellEnd"/>
+      <w:r>
+        <w:rPr>
+          <w:bCs/>
+        </w:rPr>
+        <w:t xml:space="preserve">, H. D., &amp; </w:t>
+      </w:r>
+      <w:proofErr w:type="spellStart"/>
+      <w:r>
+        <w:rPr>
+          <w:bCs/>
+        </w:rPr>
+        <w:t>Beaty</w:t>
+      </w:r>
+      <w:proofErr w:type="spellEnd"/>
+      <w:r>
+        <w:rPr>
+          <w:bCs/>
+        </w:rPr>
+        <w:t>, J. D. (2006). Evaluation of Four Probability Distribution Models for Speckle in Clinical Cardiac Ultrasound Images. IEEE Transactions on Medical Imaging, 25(11), 1483–1491.</w:t>
+      </w:r>
+    </w:p>
+    <w:p>
+      <w:pPr>
+        <w:pStyle w:val="FigureCaption"/>
+        <w:rPr>
+          <w:bCs/>
+        </w:rPr>
+      </w:pPr>
+    </w:p>
+    <w:p>
+      <w:pPr>
+        <w:pStyle w:val="FigureCaption"/>
+        <w:rPr>
+          <w:bCs/>
+        </w:rPr>
+      </w:pPr>
+      <w:r>
+        <w:rPr>
+          <w:bCs/>
+        </w:rPr>
+        <w:t xml:space="preserve">[28] </w:t>
+      </w:r>
+      <w:proofErr w:type="spellStart"/>
+      <w:r>
+        <w:rPr>
+          <w:bCs/>
+        </w:rPr>
+        <w:t>Mohana</w:t>
+      </w:r>
+      <w:proofErr w:type="spellEnd"/>
+      <w:r>
+        <w:rPr>
+          <w:bCs/>
+        </w:rPr>
+        <w:t xml:space="preserve"> Shankar, P. (2000). A general statistical model for ultrasonic backscattering from tissues. IEEE Transactions on </w:t>
+      </w:r>
+      <w:proofErr w:type="spellStart"/>
+      <w:r>
+        <w:rPr>
+          <w:bCs/>
+        </w:rPr>
+        <w:t>Ultrasonics</w:t>
+      </w:r>
+      <w:proofErr w:type="spellEnd"/>
+      <w:r>
+        <w:rPr>
+          <w:bCs/>
+        </w:rPr>
+        <w:t>, Ferroelectrics, and Frequency Control, 47(3), 727–736. https://doi.org/10.1109/58.842062</w:t>
+      </w:r>
+    </w:p>
+    <w:p>
+      <w:pPr>
+        <w:pStyle w:val="FigureCaption"/>
+        <w:rPr>
+          <w:bCs/>
+        </w:rPr>
+      </w:pPr>
+    </w:p>
+    <w:p>
+      <w:pPr>
+        <w:pStyle w:val="FigureCaption"/>
+        <w:rPr>
+          <w:bCs/>
+        </w:rPr>
+      </w:pPr>
+      <w:r>
+        <w:rPr>
+          <w:bCs/>
+        </w:rPr>
+        <w:t xml:space="preserve">[29] </w:t>
+      </w:r>
+      <w:proofErr w:type="spellStart"/>
+      <w:r>
+        <w:rPr>
+          <w:bCs/>
+        </w:rPr>
+        <w:t>Byra</w:t>
+      </w:r>
+      <w:proofErr w:type="spellEnd"/>
+      <w:r>
+        <w:rPr>
+          <w:bCs/>
+        </w:rPr>
+        <w:t xml:space="preserve">, M., </w:t>
+      </w:r>
+      <w:proofErr w:type="spellStart"/>
+      <w:r>
+        <w:rPr>
+          <w:bCs/>
+        </w:rPr>
+        <w:t>Nowicki</w:t>
+      </w:r>
+      <w:proofErr w:type="spellEnd"/>
+      <w:r>
+        <w:rPr>
+          <w:bCs/>
+        </w:rPr>
+        <w:t xml:space="preserve">, A., </w:t>
+      </w:r>
+      <w:proofErr w:type="spellStart"/>
+      <w:r>
+        <w:rPr>
+          <w:bCs/>
+        </w:rPr>
+        <w:t>Wróblewska-Piotrzkowska</w:t>
+      </w:r>
+      <w:proofErr w:type="spellEnd"/>
+      <w:r>
+        <w:rPr>
+          <w:bCs/>
+        </w:rPr>
+        <w:t xml:space="preserve">, H., &amp; </w:t>
+      </w:r>
+      <w:proofErr w:type="spellStart"/>
+      <w:r>
+        <w:rPr>
+          <w:bCs/>
+        </w:rPr>
+        <w:t>Dobruch-Sobczak</w:t>
+      </w:r>
+      <w:proofErr w:type="spellEnd"/>
+      <w:r>
+        <w:rPr>
+          <w:bCs/>
+        </w:rPr>
+        <w:t xml:space="preserve">, K. (2016). Classification of breast lesions using segmented </w:t>
+      </w:r>
+      <w:r>
+        <w:rPr>
+          <w:bCs/>
+        </w:rPr>
         <w:lastRenderedPageBreak/>
-        <w:t>[12] Ni, D., Chui, Y. P., Qu, Y., Yang, X., Qin, J., Wong, T. T.</w:t>
-      </w:r>
-      <w:proofErr w:type="gramStart"/>
-      <w:r>
-        <w:rPr>
-          <w:bCs/>
-        </w:rPr>
-        <w:t xml:space="preserve">,  </w:t>
-      </w:r>
-      <w:proofErr w:type="spellStart"/>
-      <w:r>
-        <w:rPr>
-          <w:bCs/>
-        </w:rPr>
-        <w:t>Heng</w:t>
-      </w:r>
-      <w:proofErr w:type="spellEnd"/>
-      <w:proofErr w:type="gramEnd"/>
-      <w:r>
-        <w:rPr>
-          <w:bCs/>
-        </w:rPr>
-        <w:t>, P. A. (2009). Reconstruction of volumetric ultrasound panorama based on improved 3D SIFT. Computerized Medical Imaging and Graphics, 33(7), 559–566. https://doi.org/10.1016/j.compmedimag.2009.05.006</w:t>
-      </w:r>
-    </w:p>
-    <w:p>
-      <w:pPr>
-        <w:pStyle w:val="FigureCaption"/>
-        <w:rPr>
-          <w:bCs/>
-        </w:rPr>
-      </w:pPr>
-    </w:p>
-    <w:p>
-      <w:pPr>
-        <w:pStyle w:val="FigureCaption"/>
-        <w:rPr>
-          <w:bCs/>
-        </w:rPr>
-      </w:pPr>
-      <w:r>
-        <w:rPr>
-          <w:bCs/>
-        </w:rPr>
-        <w:t xml:space="preserve">[13] Yan, C. X. B., </w:t>
-      </w:r>
-      <w:proofErr w:type="spellStart"/>
-      <w:r>
-        <w:rPr>
-          <w:bCs/>
-        </w:rPr>
-        <w:t>Goulet</w:t>
-      </w:r>
-      <w:proofErr w:type="spellEnd"/>
-      <w:r>
-        <w:rPr>
-          <w:bCs/>
-        </w:rPr>
-        <w:t xml:space="preserve">, B., Pelletier, J., Chen, S. J. S., </w:t>
-      </w:r>
-      <w:proofErr w:type="spellStart"/>
-      <w:r>
-        <w:rPr>
-          <w:bCs/>
-        </w:rPr>
-        <w:t>Tampieri</w:t>
-      </w:r>
-      <w:proofErr w:type="spellEnd"/>
-      <w:r>
-        <w:rPr>
-          <w:bCs/>
-        </w:rPr>
-        <w:t>, D., &amp; Collins, D. L. (2011). Towards accurate, robust and practical ultrasound-CT registration of vertebrae for image-guided spine surgery. International Journal of Computer Assisted Radiology and Surgery, 6(4), 523–537. https://doi.org/10.1007/s11548-010-0536-2</w:t>
-      </w:r>
-    </w:p>
-    <w:p>
-      <w:pPr>
-        <w:pStyle w:val="FigureCaption"/>
-        <w:rPr>
-          <w:bCs/>
-        </w:rPr>
-      </w:pPr>
-    </w:p>
-    <w:p>
-      <w:pPr>
-        <w:pStyle w:val="FigureCaption"/>
-        <w:rPr>
-          <w:bCs/>
-        </w:rPr>
-      </w:pPr>
-      <w:r>
-        <w:rPr>
-          <w:bCs/>
-        </w:rPr>
-        <w:t xml:space="preserve">[14] </w:t>
-      </w:r>
-      <w:proofErr w:type="spellStart"/>
-      <w:r>
-        <w:rPr>
-          <w:bCs/>
-        </w:rPr>
-        <w:t>Ghose</w:t>
-      </w:r>
-      <w:proofErr w:type="spellEnd"/>
-      <w:r>
-        <w:rPr>
-          <w:bCs/>
-        </w:rPr>
-        <w:t xml:space="preserve">, S., Oliver, A., </w:t>
-      </w:r>
-      <w:proofErr w:type="spellStart"/>
-      <w:r>
-        <w:rPr>
-          <w:bCs/>
-        </w:rPr>
-        <w:t>Mitra</w:t>
-      </w:r>
-      <w:proofErr w:type="spellEnd"/>
-      <w:r>
-        <w:rPr>
-          <w:bCs/>
-        </w:rPr>
-        <w:t xml:space="preserve">, J., </w:t>
-      </w:r>
-      <w:proofErr w:type="spellStart"/>
-      <w:r>
-        <w:rPr>
-          <w:bCs/>
-        </w:rPr>
-        <w:t>Martí</w:t>
-      </w:r>
-      <w:proofErr w:type="spellEnd"/>
-      <w:r>
-        <w:rPr>
-          <w:bCs/>
-        </w:rPr>
-        <w:t xml:space="preserve">, R., </w:t>
-      </w:r>
-      <w:proofErr w:type="spellStart"/>
-      <w:r>
-        <w:rPr>
-          <w:bCs/>
-        </w:rPr>
-        <w:t>Lladó</w:t>
-      </w:r>
-      <w:proofErr w:type="spellEnd"/>
-      <w:r>
-        <w:rPr>
-          <w:bCs/>
-        </w:rPr>
-        <w:t xml:space="preserve">, X., </w:t>
-      </w:r>
-      <w:proofErr w:type="spellStart"/>
-      <w:r>
-        <w:rPr>
-          <w:bCs/>
-        </w:rPr>
-        <w:t>Freixenet</w:t>
-      </w:r>
-      <w:proofErr w:type="spellEnd"/>
-      <w:r>
-        <w:rPr>
-          <w:bCs/>
-        </w:rPr>
-        <w:t>, J.</w:t>
-      </w:r>
-      <w:proofErr w:type="gramStart"/>
-      <w:r>
-        <w:rPr>
-          <w:bCs/>
-        </w:rPr>
-        <w:t xml:space="preserve">,  </w:t>
-      </w:r>
-      <w:proofErr w:type="spellStart"/>
-      <w:r>
-        <w:rPr>
-          <w:bCs/>
-        </w:rPr>
-        <w:t>Meriaudeau</w:t>
-      </w:r>
-      <w:proofErr w:type="spellEnd"/>
-      <w:proofErr w:type="gramEnd"/>
-      <w:r>
-        <w:rPr>
-          <w:bCs/>
-        </w:rPr>
-        <w:t>, F. (2013). A supervised learning framework of statistical shape and probability priors for automatic prostate segmentation in ultrasound images. Medical Image Analysis, 17(6), 587–600. https://doi.org/10.1016/j.media.2013.04.001</w:t>
-      </w:r>
-    </w:p>
-    <w:p>
-      <w:pPr>
-        <w:pStyle w:val="FigureCaption"/>
-        <w:rPr>
-          <w:bCs/>
-        </w:rPr>
-      </w:pPr>
-    </w:p>
-    <w:p>
-      <w:pPr>
-        <w:pStyle w:val="FigureCaption"/>
-        <w:rPr>
-          <w:bCs/>
-        </w:rPr>
-      </w:pPr>
-      <w:r>
-        <w:rPr>
-          <w:bCs/>
-        </w:rPr>
-        <w:t xml:space="preserve">[15] </w:t>
-      </w:r>
-      <w:proofErr w:type="spellStart"/>
-      <w:r>
-        <w:rPr>
-          <w:bCs/>
-        </w:rPr>
-        <w:t>Karamalis</w:t>
-      </w:r>
-      <w:proofErr w:type="spellEnd"/>
-      <w:r>
-        <w:rPr>
-          <w:bCs/>
-        </w:rPr>
-        <w:t xml:space="preserve">, A., </w:t>
-      </w:r>
-      <w:proofErr w:type="spellStart"/>
-      <w:r>
-        <w:rPr>
-          <w:bCs/>
-        </w:rPr>
-        <w:t>Wein</w:t>
-      </w:r>
-      <w:proofErr w:type="spellEnd"/>
-      <w:r>
-        <w:rPr>
-          <w:bCs/>
-        </w:rPr>
-        <w:t xml:space="preserve">, W., Klein, T., &amp; </w:t>
-      </w:r>
-      <w:proofErr w:type="spellStart"/>
-      <w:r>
-        <w:rPr>
-          <w:bCs/>
-        </w:rPr>
-        <w:t>Navab</w:t>
-      </w:r>
-      <w:proofErr w:type="spellEnd"/>
-      <w:r>
-        <w:rPr>
-          <w:bCs/>
-        </w:rPr>
-        <w:t>, N. (2012). Ultrasound confidence maps using random walks. Medical Image Analysis, 16(6), 1101–1112. https://doi.org/10.1016/j.media.2012.07.005</w:t>
-      </w:r>
-    </w:p>
-    <w:p>
-      <w:pPr>
-        <w:pStyle w:val="FigureCaption"/>
-        <w:rPr>
-          <w:bCs/>
-        </w:rPr>
-      </w:pPr>
-    </w:p>
-    <w:p>
-      <w:pPr>
-        <w:pStyle w:val="FigureCaption"/>
-        <w:rPr>
-          <w:bCs/>
-        </w:rPr>
-      </w:pPr>
-      <w:r>
-        <w:rPr>
-          <w:bCs/>
-        </w:rPr>
-        <w:t xml:space="preserve">[16] </w:t>
-      </w:r>
-      <w:proofErr w:type="spellStart"/>
-      <w:r>
-        <w:rPr>
-          <w:bCs/>
-        </w:rPr>
-        <w:t>Hellier</w:t>
-      </w:r>
-      <w:proofErr w:type="spellEnd"/>
-      <w:r>
-        <w:rPr>
-          <w:bCs/>
-        </w:rPr>
-        <w:t xml:space="preserve">, P., Coupé, P., </w:t>
-      </w:r>
-      <w:proofErr w:type="spellStart"/>
-      <w:r>
-        <w:rPr>
-          <w:bCs/>
-        </w:rPr>
-        <w:t>Morandi</w:t>
-      </w:r>
-      <w:proofErr w:type="spellEnd"/>
-      <w:r>
-        <w:rPr>
-          <w:bCs/>
-        </w:rPr>
-        <w:t>, X., &amp; Collins, D. L. (2010). An automatic geometrical and statistical method to detect acoustic shadows in intraoperative ultrasound brain images. Medical Image Analysis, 14(2), 195–204. https://doi.org/10.1016/j.media.2009.10.007</w:t>
-      </w:r>
-    </w:p>
-    <w:p>
-      <w:pPr>
-        <w:pStyle w:val="FigureCaption"/>
-        <w:rPr>
-          <w:bCs/>
-        </w:rPr>
-      </w:pPr>
-    </w:p>
-    <w:p>
-      <w:pPr>
-        <w:pStyle w:val="FigureCaption"/>
-        <w:rPr>
-          <w:bCs/>
-        </w:rPr>
-      </w:pPr>
-      <w:r>
-        <w:rPr>
-          <w:bCs/>
-        </w:rPr>
-        <w:t xml:space="preserve">[17] </w:t>
-      </w:r>
-      <w:proofErr w:type="spellStart"/>
-      <w:r>
-        <w:rPr>
-          <w:bCs/>
-        </w:rPr>
-        <w:t>Drukker</w:t>
-      </w:r>
-      <w:proofErr w:type="spellEnd"/>
-      <w:r>
-        <w:rPr>
-          <w:bCs/>
-        </w:rPr>
-        <w:t xml:space="preserve">, K., </w:t>
-      </w:r>
-      <w:proofErr w:type="spellStart"/>
-      <w:r>
-        <w:rPr>
-          <w:bCs/>
-        </w:rPr>
-        <w:t>Giger</w:t>
-      </w:r>
-      <w:proofErr w:type="spellEnd"/>
-      <w:r>
-        <w:rPr>
-          <w:bCs/>
-        </w:rPr>
-        <w:t xml:space="preserve">, M. L., &amp; </w:t>
-      </w:r>
-      <w:proofErr w:type="spellStart"/>
-      <w:r>
-        <w:rPr>
-          <w:bCs/>
-        </w:rPr>
-        <w:t>Mendelson</w:t>
-      </w:r>
-      <w:proofErr w:type="spellEnd"/>
-      <w:r>
-        <w:rPr>
-          <w:bCs/>
-        </w:rPr>
-        <w:t>, E. B. (2003). Computerized analysis of shadowing on breast ultrasound for improved lesion detection. Medical Physics, 30(7), 1833–1842. https://doi.org/10.1118/1.1584042</w:t>
-      </w:r>
-    </w:p>
-    <w:p>
-      <w:pPr>
-        <w:pStyle w:val="FigureCaption"/>
-        <w:rPr>
-          <w:bCs/>
-        </w:rPr>
-      </w:pPr>
-    </w:p>
-    <w:p>
-      <w:pPr>
-        <w:pStyle w:val="FigureCaption"/>
-        <w:rPr>
-          <w:bCs/>
-        </w:rPr>
-      </w:pPr>
-      <w:r>
-        <w:rPr>
-          <w:bCs/>
-        </w:rPr>
-        <w:t xml:space="preserve">[18] </w:t>
-      </w:r>
-      <w:proofErr w:type="spellStart"/>
-      <w:r>
-        <w:rPr>
-          <w:bCs/>
-        </w:rPr>
-        <w:t>Basij</w:t>
-      </w:r>
-      <w:proofErr w:type="spellEnd"/>
-      <w:r>
-        <w:rPr>
-          <w:bCs/>
-        </w:rPr>
-        <w:t xml:space="preserve">, M. (2012). Automatic Shadow Detection in Intra Vascular Ultrasound Images Using Adaptive </w:t>
-      </w:r>
-      <w:proofErr w:type="spellStart"/>
-      <w:r>
-        <w:rPr>
-          <w:bCs/>
-        </w:rPr>
-        <w:t>Thresholding</w:t>
-      </w:r>
-      <w:proofErr w:type="spellEnd"/>
-      <w:r>
-        <w:rPr>
-          <w:bCs/>
-        </w:rPr>
-        <w:t>. IEEE International Conference on Systems, Man, and Cybernetics October, 2173–2177.</w:t>
-      </w:r>
-    </w:p>
-    <w:p>
-      <w:pPr>
-        <w:pStyle w:val="FigureCaption"/>
-        <w:rPr>
-          <w:bCs/>
-        </w:rPr>
-      </w:pPr>
-    </w:p>
-    <w:p>
-      <w:pPr>
-        <w:pStyle w:val="FigureCaption"/>
-        <w:rPr>
-          <w:bCs/>
-        </w:rPr>
-      </w:pPr>
-      <w:r>
-        <w:rPr>
-          <w:bCs/>
-        </w:rPr>
-        <w:t xml:space="preserve">[19] Santos </w:t>
-      </w:r>
-      <w:proofErr w:type="spellStart"/>
-      <w:r>
-        <w:rPr>
-          <w:bCs/>
-        </w:rPr>
-        <w:t>Filho</w:t>
-      </w:r>
-      <w:proofErr w:type="spellEnd"/>
-      <w:r>
-        <w:rPr>
-          <w:bCs/>
-        </w:rPr>
-        <w:t xml:space="preserve">, E., </w:t>
-      </w:r>
-      <w:proofErr w:type="spellStart"/>
-      <w:r>
-        <w:rPr>
-          <w:bCs/>
-        </w:rPr>
-        <w:t>Saijo</w:t>
-      </w:r>
-      <w:proofErr w:type="spellEnd"/>
-      <w:r>
-        <w:rPr>
-          <w:bCs/>
-        </w:rPr>
-        <w:t xml:space="preserve">, Y., Tanaka, A., &amp; </w:t>
-      </w:r>
-      <w:proofErr w:type="spellStart"/>
-      <w:r>
-        <w:rPr>
-          <w:bCs/>
-        </w:rPr>
-        <w:t>Yoshizawa</w:t>
-      </w:r>
-      <w:proofErr w:type="spellEnd"/>
-      <w:r>
-        <w:rPr>
-          <w:bCs/>
-        </w:rPr>
-        <w:t xml:space="preserve">, M. (2008). Detection and Quantification of Calcifications in Intravascular Ultrasound Images by Automatic </w:t>
-      </w:r>
-      <w:proofErr w:type="spellStart"/>
-      <w:r>
-        <w:rPr>
-          <w:bCs/>
-        </w:rPr>
-        <w:t>Thresholding</w:t>
-      </w:r>
-      <w:proofErr w:type="spellEnd"/>
-      <w:r>
-        <w:rPr>
-          <w:bCs/>
-        </w:rPr>
-        <w:t>. Ultrasound in Medicine and Biology, 34(1), 160–165. https://doi.org/10.1016/j.ultrasmedbio.2007.06.025</w:t>
-      </w:r>
-    </w:p>
-    <w:p>
-      <w:pPr>
-        <w:pStyle w:val="FigureCaption"/>
-        <w:rPr>
-          <w:bCs/>
-        </w:rPr>
-      </w:pPr>
-    </w:p>
-    <w:p>
-      <w:pPr>
-        <w:pStyle w:val="FigureCaption"/>
-        <w:rPr>
-          <w:bCs/>
-        </w:rPr>
-      </w:pPr>
-      <w:r>
-        <w:rPr>
-          <w:bCs/>
-        </w:rPr>
-        <w:t xml:space="preserve">[20] </w:t>
-      </w:r>
-      <w:proofErr w:type="spellStart"/>
-      <w:r>
-        <w:rPr>
-          <w:bCs/>
-        </w:rPr>
-        <w:t>Berton</w:t>
-      </w:r>
-      <w:proofErr w:type="spellEnd"/>
-      <w:r>
-        <w:rPr>
-          <w:bCs/>
-        </w:rPr>
-        <w:t xml:space="preserve">, F., </w:t>
-      </w:r>
-      <w:proofErr w:type="spellStart"/>
-      <w:r>
-        <w:rPr>
-          <w:bCs/>
-        </w:rPr>
-        <w:t>Cheriet</w:t>
-      </w:r>
-      <w:proofErr w:type="spellEnd"/>
-      <w:r>
-        <w:rPr>
-          <w:bCs/>
-        </w:rPr>
-        <w:t xml:space="preserve">, F., </w:t>
-      </w:r>
-      <w:proofErr w:type="spellStart"/>
-      <w:r>
-        <w:rPr>
-          <w:bCs/>
-        </w:rPr>
-        <w:t>Miron</w:t>
-      </w:r>
-      <w:proofErr w:type="spellEnd"/>
-      <w:r>
-        <w:rPr>
-          <w:bCs/>
-        </w:rPr>
-        <w:t xml:space="preserve">, M. C., &amp; </w:t>
-      </w:r>
-      <w:proofErr w:type="spellStart"/>
-      <w:r>
-        <w:rPr>
-          <w:bCs/>
-        </w:rPr>
-        <w:t>Laporte</w:t>
-      </w:r>
-      <w:proofErr w:type="spellEnd"/>
-      <w:r>
-        <w:rPr>
-          <w:bCs/>
-        </w:rPr>
-        <w:t xml:space="preserve">, C. (2016). Segmentation of the </w:t>
-      </w:r>
-      <w:proofErr w:type="spellStart"/>
-      <w:r>
-        <w:rPr>
-          <w:bCs/>
-        </w:rPr>
-        <w:t>spinous</w:t>
-      </w:r>
-      <w:proofErr w:type="spellEnd"/>
-      <w:r>
-        <w:rPr>
-          <w:bCs/>
-        </w:rPr>
-        <w:t xml:space="preserve"> process and its acoustic shadow in vertebral ultrasound images. Computers in Biology and Medicine, 72, 201–211. https://doi.org/10.1016/j.compbiomed.2016.03.018 </w:t>
-      </w:r>
-    </w:p>
-    <w:p>
-      <w:pPr>
-        <w:pStyle w:val="FigureCaption"/>
-        <w:rPr>
-          <w:bCs/>
-        </w:rPr>
-      </w:pPr>
-    </w:p>
-    <w:p>
-      <w:pPr>
-        <w:pStyle w:val="FigureCaption"/>
-        <w:rPr>
-          <w:bCs/>
-        </w:rPr>
-      </w:pPr>
-      <w:r>
-        <w:rPr>
-          <w:bCs/>
-        </w:rPr>
-        <w:t xml:space="preserve">[21] Penney, G. P., </w:t>
-      </w:r>
-      <w:proofErr w:type="spellStart"/>
-      <w:r>
-        <w:rPr>
-          <w:bCs/>
-        </w:rPr>
-        <w:t>Blackall</w:t>
-      </w:r>
-      <w:proofErr w:type="spellEnd"/>
-      <w:r>
-        <w:rPr>
-          <w:bCs/>
-        </w:rPr>
-        <w:t xml:space="preserve">, J. M., </w:t>
-      </w:r>
-      <w:proofErr w:type="spellStart"/>
-      <w:r>
-        <w:rPr>
-          <w:bCs/>
-        </w:rPr>
-        <w:t>Hamady</w:t>
-      </w:r>
-      <w:proofErr w:type="spellEnd"/>
-      <w:r>
-        <w:rPr>
-          <w:bCs/>
-        </w:rPr>
-        <w:t xml:space="preserve">, M. S., </w:t>
-      </w:r>
-      <w:proofErr w:type="spellStart"/>
-      <w:r>
-        <w:rPr>
-          <w:bCs/>
-        </w:rPr>
-        <w:t>Sabharwal</w:t>
-      </w:r>
-      <w:proofErr w:type="spellEnd"/>
-      <w:r>
-        <w:rPr>
-          <w:bCs/>
-        </w:rPr>
-        <w:t>, T., Adam, A., &amp; Hawkes, D. J. (2004). Registration of freehand 3D ultrasound and magnetic resonance liver images. Medical Image Analysis, 8(1), 81–91. https://doi.org/10.1016/j.media.2003.07.003</w:t>
-      </w:r>
-    </w:p>
-    <w:p>
-      <w:pPr>
-        <w:pStyle w:val="FigureCaption"/>
-        <w:rPr>
-          <w:bCs/>
-        </w:rPr>
-      </w:pPr>
-    </w:p>
-    <w:p>
-      <w:pPr>
-        <w:pStyle w:val="FigureCaption"/>
-        <w:rPr>
-          <w:bCs/>
-        </w:rPr>
-      </w:pPr>
-      <w:r>
-        <w:rPr>
-          <w:bCs/>
-        </w:rPr>
-        <w:t xml:space="preserve">[22] </w:t>
-      </w:r>
-      <w:r>
-        <w:rPr>
-          <w:bCs/>
-        </w:rPr>
-        <w:t xml:space="preserve">F. </w:t>
-      </w:r>
-      <w:proofErr w:type="spellStart"/>
-      <w:r>
-        <w:rPr>
-          <w:bCs/>
-        </w:rPr>
-        <w:t>Milletari</w:t>
-      </w:r>
-      <w:proofErr w:type="spellEnd"/>
-      <w:r>
-        <w:rPr>
-          <w:bCs/>
-        </w:rPr>
-        <w:t xml:space="preserve"> et al., “Hough-CNN: Deep learning for segmentation of deep brain regions in MRI and ultrasound,” </w:t>
-      </w:r>
-      <w:proofErr w:type="spellStart"/>
-      <w:r>
-        <w:rPr>
-          <w:bCs/>
-        </w:rPr>
-        <w:t>Comput</w:t>
-      </w:r>
-      <w:proofErr w:type="spellEnd"/>
-      <w:r>
-        <w:rPr>
-          <w:bCs/>
-        </w:rPr>
-        <w:t xml:space="preserve">. Vis. Image </w:t>
-      </w:r>
-      <w:proofErr w:type="spellStart"/>
-      <w:r>
-        <w:rPr>
-          <w:bCs/>
-        </w:rPr>
-        <w:t>Underst</w:t>
-      </w:r>
-      <w:proofErr w:type="spellEnd"/>
-      <w:r>
-        <w:rPr>
-          <w:bCs/>
-        </w:rPr>
-        <w:t>., vol. 164, pp. 92–102, 2017.</w:t>
-      </w:r>
-    </w:p>
-    <w:p>
-      <w:pPr>
-        <w:pStyle w:val="FigureCaption"/>
-        <w:rPr>
-          <w:bCs/>
-        </w:rPr>
-      </w:pPr>
-    </w:p>
-    <w:p>
-      <w:pPr>
-        <w:pStyle w:val="FigureCaption"/>
-        <w:rPr>
-          <w:bCs/>
-        </w:rPr>
-      </w:pPr>
-      <w:r>
-        <w:rPr>
-          <w:bCs/>
-        </w:rPr>
-        <w:t xml:space="preserve">[23] </w:t>
-      </w:r>
-      <w:r>
-        <w:rPr>
-          <w:bCs/>
-        </w:rPr>
-        <w:t xml:space="preserve">J. Hetherington, V. </w:t>
-      </w:r>
-      <w:proofErr w:type="spellStart"/>
-      <w:r>
-        <w:rPr>
-          <w:bCs/>
-        </w:rPr>
-        <w:t>Lessoway</w:t>
-      </w:r>
-      <w:proofErr w:type="spellEnd"/>
-      <w:r>
-        <w:rPr>
-          <w:bCs/>
-        </w:rPr>
-        <w:t xml:space="preserve">, V. </w:t>
-      </w:r>
-      <w:proofErr w:type="spellStart"/>
-      <w:r>
-        <w:rPr>
-          <w:bCs/>
-        </w:rPr>
-        <w:t>Gunka</w:t>
-      </w:r>
-      <w:proofErr w:type="spellEnd"/>
-      <w:r>
-        <w:rPr>
-          <w:bCs/>
-        </w:rPr>
-        <w:t xml:space="preserve">, P. </w:t>
-      </w:r>
-      <w:proofErr w:type="spellStart"/>
-      <w:r>
-        <w:rPr>
-          <w:bCs/>
-        </w:rPr>
-        <w:t>Abolmaesumi</w:t>
-      </w:r>
-      <w:proofErr w:type="spellEnd"/>
-      <w:r>
-        <w:rPr>
-          <w:bCs/>
-        </w:rPr>
-        <w:t xml:space="preserve">, and R. </w:t>
-      </w:r>
-      <w:proofErr w:type="spellStart"/>
-      <w:r>
-        <w:rPr>
-          <w:bCs/>
-        </w:rPr>
-        <w:t>Rohling</w:t>
-      </w:r>
-      <w:proofErr w:type="spellEnd"/>
-      <w:r>
-        <w:rPr>
-          <w:bCs/>
-        </w:rPr>
-        <w:t xml:space="preserve">, “SLIDE: automatic spine level identification system using a deep convolutional neural network,” Int. J. </w:t>
-      </w:r>
-      <w:proofErr w:type="spellStart"/>
-      <w:r>
-        <w:rPr>
-          <w:bCs/>
-        </w:rPr>
-        <w:t>Comput</w:t>
-      </w:r>
-      <w:proofErr w:type="spellEnd"/>
-      <w:r>
-        <w:rPr>
-          <w:bCs/>
-        </w:rPr>
-        <w:t xml:space="preserve">. Assist. </w:t>
-      </w:r>
-      <w:proofErr w:type="spellStart"/>
-      <w:r>
-        <w:rPr>
-          <w:bCs/>
-        </w:rPr>
-        <w:t>Radiol</w:t>
-      </w:r>
-      <w:proofErr w:type="spellEnd"/>
-      <w:r>
-        <w:rPr>
-          <w:bCs/>
-        </w:rPr>
-        <w:t>. Surg., vol. 12, no. 7, pp. 1189–1198, 2017.</w:t>
-      </w:r>
-    </w:p>
-    <w:p>
-      <w:pPr>
-        <w:pStyle w:val="FigureCaption"/>
-        <w:rPr>
-          <w:bCs/>
-        </w:rPr>
-      </w:pPr>
-    </w:p>
-    <w:p>
-      <w:pPr>
-        <w:pStyle w:val="FigureCaption"/>
-        <w:rPr>
-          <w:bCs/>
-        </w:rPr>
-      </w:pPr>
-      <w:r>
-        <w:rPr>
-          <w:bCs/>
-        </w:rPr>
-        <w:t xml:space="preserve">[22] Burckhardt, C. B. (1978). Speckle in ultrasound B-mode scans. IEEE Transactions on Sonics and </w:t>
-      </w:r>
-      <w:proofErr w:type="spellStart"/>
-      <w:r>
-        <w:rPr>
-          <w:bCs/>
-        </w:rPr>
-        <w:t>Ultrasonics</w:t>
-      </w:r>
-      <w:proofErr w:type="spellEnd"/>
-      <w:r>
-        <w:rPr>
-          <w:bCs/>
-        </w:rPr>
-        <w:t>. https://doi.org/10.1109/T-SU.1978.30978</w:t>
-      </w:r>
-    </w:p>
-    <w:p>
-      <w:pPr>
-        <w:pStyle w:val="FigureCaption"/>
-        <w:rPr>
-          <w:bCs/>
-        </w:rPr>
-      </w:pPr>
-    </w:p>
-    <w:p>
-      <w:pPr>
-        <w:pStyle w:val="FigureCaption"/>
-        <w:rPr>
-          <w:bCs/>
-        </w:rPr>
-      </w:pPr>
-      <w:r>
-        <w:rPr>
-          <w:bCs/>
-        </w:rPr>
-        <w:t xml:space="preserve">[23] </w:t>
-      </w:r>
-      <w:proofErr w:type="spellStart"/>
-      <w:r>
-        <w:rPr>
-          <w:bCs/>
-        </w:rPr>
-        <w:t>Tuthill</w:t>
-      </w:r>
-      <w:proofErr w:type="spellEnd"/>
-      <w:r>
-        <w:rPr>
-          <w:bCs/>
-        </w:rPr>
-        <w:t xml:space="preserve">, T. A., Sperry, R. H., &amp; Parker, K. J. (1988). Deviations from </w:t>
-      </w:r>
-      <w:proofErr w:type="spellStart"/>
-      <w:proofErr w:type="gramStart"/>
-      <w:r>
-        <w:rPr>
-          <w:bCs/>
-        </w:rPr>
-        <w:t>rayleigh</w:t>
-      </w:r>
-      <w:proofErr w:type="spellEnd"/>
-      <w:proofErr w:type="gramEnd"/>
-      <w:r>
-        <w:rPr>
-          <w:bCs/>
-        </w:rPr>
-        <w:t xml:space="preserve"> statistics in ultrasonic speckle. Ultrasonic Imaging, 10(2), 81–89. https://doi.org/10.1177/016173468801000201</w:t>
-      </w:r>
-    </w:p>
-    <w:p>
-      <w:pPr>
-        <w:pStyle w:val="FigureCaption"/>
-        <w:rPr>
-          <w:bCs/>
-        </w:rPr>
-      </w:pPr>
-    </w:p>
-    <w:p>
-      <w:pPr>
-        <w:pStyle w:val="FigureCaption"/>
-        <w:rPr>
-          <w:bCs/>
-        </w:rPr>
-      </w:pPr>
-      <w:r>
-        <w:rPr>
-          <w:bCs/>
-        </w:rPr>
-        <w:t xml:space="preserve">[24] Bernard, O., </w:t>
-      </w:r>
-      <w:proofErr w:type="spellStart"/>
-      <w:r>
-        <w:rPr>
-          <w:bCs/>
-        </w:rPr>
-        <w:t>Touil</w:t>
-      </w:r>
-      <w:proofErr w:type="spellEnd"/>
-      <w:r>
-        <w:rPr>
-          <w:bCs/>
-        </w:rPr>
-        <w:t xml:space="preserve">, B., </w:t>
-      </w:r>
-      <w:proofErr w:type="spellStart"/>
-      <w:r>
-        <w:rPr>
-          <w:bCs/>
-        </w:rPr>
-        <w:t>Gelas</w:t>
-      </w:r>
-      <w:proofErr w:type="spellEnd"/>
-      <w:r>
-        <w:rPr>
-          <w:bCs/>
-        </w:rPr>
-        <w:t xml:space="preserve">, A., Prost, R., and </w:t>
-      </w:r>
-      <w:proofErr w:type="spellStart"/>
-      <w:r>
-        <w:rPr>
-          <w:bCs/>
-        </w:rPr>
-        <w:t>Friboulet</w:t>
-      </w:r>
-      <w:proofErr w:type="spellEnd"/>
-      <w:r>
-        <w:rPr>
-          <w:bCs/>
-        </w:rPr>
-        <w:t xml:space="preserve">, D. (2007). A RBF-Based Multiphase Level Set Method for Segmentation in Echocardiography Using </w:t>
-      </w:r>
-      <w:proofErr w:type="gramStart"/>
-      <w:r>
-        <w:rPr>
-          <w:bCs/>
-        </w:rPr>
-        <w:t>The</w:t>
-      </w:r>
-      <w:proofErr w:type="gramEnd"/>
-      <w:r>
-        <w:rPr>
-          <w:bCs/>
-        </w:rPr>
-        <w:t xml:space="preserve"> Statistics of the Radiofrequency Signal. IEEE International Conference on Image Processing.</w:t>
-      </w:r>
-    </w:p>
-    <w:p>
-      <w:pPr>
-        <w:pStyle w:val="FigureCaption"/>
-        <w:rPr>
-          <w:bCs/>
-        </w:rPr>
-      </w:pPr>
-    </w:p>
-    <w:p>
-      <w:pPr>
-        <w:pStyle w:val="FigureCaption"/>
-        <w:rPr>
-          <w:bCs/>
-        </w:rPr>
-      </w:pPr>
-      <w:r>
-        <w:rPr>
-          <w:bCs/>
-        </w:rPr>
-        <w:t xml:space="preserve">[25] </w:t>
-      </w:r>
-      <w:proofErr w:type="spellStart"/>
-      <w:r>
-        <w:rPr>
-          <w:bCs/>
-        </w:rPr>
-        <w:t>Crambliu</w:t>
-      </w:r>
-      <w:proofErr w:type="spellEnd"/>
-      <w:r>
-        <w:rPr>
-          <w:bCs/>
-        </w:rPr>
-        <w:t xml:space="preserve">, R. M., &amp; Parker, K. J. (1999). Generation of non-Rayleigh speckle distributions using marked regularity models. IEEE Transactions on </w:t>
-      </w:r>
-      <w:proofErr w:type="spellStart"/>
-      <w:r>
-        <w:rPr>
-          <w:bCs/>
-        </w:rPr>
-        <w:t>Ultrasonics</w:t>
-      </w:r>
-      <w:proofErr w:type="spellEnd"/>
-      <w:r>
-        <w:rPr>
-          <w:bCs/>
-        </w:rPr>
-        <w:t>, Ferroelectrics, and Frequency Control, 46(4), 867–874. https://doi.org/10.1109/58.775652</w:t>
-      </w:r>
-    </w:p>
-    <w:p>
-      <w:pPr>
-        <w:pStyle w:val="FigureCaption"/>
-        <w:rPr>
-          <w:bCs/>
-        </w:rPr>
-      </w:pPr>
-    </w:p>
-    <w:p>
-      <w:pPr>
-        <w:pStyle w:val="FigureCaption"/>
-        <w:rPr>
-          <w:bCs/>
-        </w:rPr>
-      </w:pPr>
-      <w:r>
-        <w:rPr>
-          <w:bCs/>
-        </w:rPr>
-        <w:t xml:space="preserve">[26] </w:t>
-      </w:r>
-      <w:proofErr w:type="spellStart"/>
-      <w:r>
-        <w:rPr>
-          <w:bCs/>
-        </w:rPr>
-        <w:t>Prager</w:t>
-      </w:r>
-      <w:proofErr w:type="spellEnd"/>
-      <w:r>
-        <w:rPr>
-          <w:bCs/>
-        </w:rPr>
-        <w:t xml:space="preserve">, R. W., Gee, A. H., </w:t>
-      </w:r>
-      <w:proofErr w:type="spellStart"/>
-      <w:r>
-        <w:rPr>
-          <w:bCs/>
-        </w:rPr>
-        <w:t>Treece</w:t>
-      </w:r>
-      <w:proofErr w:type="spellEnd"/>
-      <w:r>
-        <w:rPr>
-          <w:bCs/>
-        </w:rPr>
-        <w:t xml:space="preserve">, G. M., &amp; Berman, L. H. (2003). Decompression and speckle detection for ultrasound images using the </w:t>
-      </w:r>
-      <w:proofErr w:type="spellStart"/>
-      <w:r>
-        <w:rPr>
-          <w:bCs/>
-        </w:rPr>
-        <w:t>homodyned</w:t>
-      </w:r>
-      <w:proofErr w:type="spellEnd"/>
-      <w:r>
-        <w:rPr>
-          <w:bCs/>
-        </w:rPr>
-        <w:t xml:space="preserve"> k-distribution. Pattern Recognition Letters, 24(4–5), 705–713. https://doi.org/10.1016/S0167-</w:t>
-      </w:r>
-      <w:proofErr w:type="gramStart"/>
-      <w:r>
-        <w:rPr>
-          <w:bCs/>
-        </w:rPr>
-        <w:t>8655(</w:t>
-      </w:r>
-      <w:proofErr w:type="gramEnd"/>
-      <w:r>
-        <w:rPr>
-          <w:bCs/>
-        </w:rPr>
-        <w:t>02)00176-9</w:t>
-      </w:r>
-    </w:p>
-    <w:p>
-      <w:pPr>
-        <w:pStyle w:val="FigureCaption"/>
-        <w:rPr>
-          <w:bCs/>
-        </w:rPr>
-      </w:pPr>
-    </w:p>
-    <w:p>
-      <w:pPr>
-        <w:pStyle w:val="FigureCaption"/>
-        <w:rPr>
-          <w:bCs/>
-        </w:rPr>
-      </w:pPr>
-      <w:r>
-        <w:rPr>
-          <w:bCs/>
-        </w:rPr>
-        <w:t xml:space="preserve">[27] Tao, Z., </w:t>
-      </w:r>
-      <w:proofErr w:type="spellStart"/>
-      <w:r>
-        <w:rPr>
-          <w:bCs/>
-        </w:rPr>
-        <w:t>Tagare</w:t>
-      </w:r>
-      <w:proofErr w:type="spellEnd"/>
-      <w:r>
-        <w:rPr>
-          <w:bCs/>
-        </w:rPr>
-        <w:t xml:space="preserve">, H. D., &amp; </w:t>
-      </w:r>
-      <w:proofErr w:type="spellStart"/>
-      <w:r>
-        <w:rPr>
-          <w:bCs/>
-        </w:rPr>
-        <w:t>Beaty</w:t>
-      </w:r>
-      <w:proofErr w:type="spellEnd"/>
-      <w:r>
-        <w:rPr>
-          <w:bCs/>
-        </w:rPr>
-        <w:t>, J. D. (2006). Evaluation of Four Probability Distribution Models for Speckle in Clinical Cardiac Ultrasound Images. IEEE Transactions on Medical Imaging, 25(11), 1483–1491.</w:t>
-      </w:r>
-    </w:p>
-    <w:p>
-      <w:pPr>
-        <w:pStyle w:val="FigureCaption"/>
-        <w:rPr>
-          <w:bCs/>
-        </w:rPr>
-      </w:pPr>
-    </w:p>
-    <w:p>
-      <w:pPr>
-        <w:pStyle w:val="FigureCaption"/>
-        <w:rPr>
-          <w:bCs/>
-        </w:rPr>
-      </w:pPr>
-      <w:r>
-        <w:rPr>
-          <w:bCs/>
-        </w:rPr>
-        <w:t xml:space="preserve">[28] </w:t>
-      </w:r>
-      <w:proofErr w:type="spellStart"/>
-      <w:r>
-        <w:rPr>
-          <w:bCs/>
-        </w:rPr>
-        <w:t>Mohana</w:t>
-      </w:r>
-      <w:proofErr w:type="spellEnd"/>
-      <w:r>
-        <w:rPr>
-          <w:bCs/>
-        </w:rPr>
-        <w:t xml:space="preserve"> Shankar, P. (2000). A general statistical model for ultrasonic backscattering from tissues. IEEE Transactions on </w:t>
-      </w:r>
-      <w:proofErr w:type="spellStart"/>
-      <w:r>
-        <w:rPr>
-          <w:bCs/>
-        </w:rPr>
-        <w:t>Ultrasonics</w:t>
-      </w:r>
-      <w:proofErr w:type="spellEnd"/>
-      <w:r>
-        <w:rPr>
-          <w:bCs/>
-        </w:rPr>
-        <w:t>, Ferroelectrics, and Frequency Control, 47(3), 727–736. https://doi.org/10.1109/58.842062</w:t>
-      </w:r>
-    </w:p>
-    <w:p>
-      <w:pPr>
-        <w:pStyle w:val="FigureCaption"/>
-        <w:rPr>
-          <w:bCs/>
-        </w:rPr>
-      </w:pPr>
-    </w:p>
-    <w:p>
-      <w:pPr>
-        <w:pStyle w:val="FigureCaption"/>
-        <w:rPr>
-          <w:bCs/>
-        </w:rPr>
-      </w:pPr>
-      <w:r>
-        <w:rPr>
-          <w:bCs/>
-        </w:rPr>
-        <w:t xml:space="preserve">[29] </w:t>
-      </w:r>
-      <w:proofErr w:type="spellStart"/>
-      <w:r>
-        <w:rPr>
-          <w:bCs/>
-        </w:rPr>
-        <w:t>Byra</w:t>
-      </w:r>
-      <w:proofErr w:type="spellEnd"/>
-      <w:r>
-        <w:rPr>
-          <w:bCs/>
-        </w:rPr>
-        <w:t xml:space="preserve">, M., </w:t>
-      </w:r>
-      <w:proofErr w:type="spellStart"/>
-      <w:r>
-        <w:rPr>
-          <w:bCs/>
-        </w:rPr>
-        <w:t>Nowicki</w:t>
-      </w:r>
-      <w:proofErr w:type="spellEnd"/>
-      <w:r>
-        <w:rPr>
-          <w:bCs/>
-        </w:rPr>
-        <w:t xml:space="preserve">, A., </w:t>
-      </w:r>
-      <w:proofErr w:type="spellStart"/>
-      <w:r>
-        <w:rPr>
-          <w:bCs/>
-        </w:rPr>
-        <w:t>Wróblewska-Piotrzkowska</w:t>
-      </w:r>
-      <w:proofErr w:type="spellEnd"/>
-      <w:r>
-        <w:rPr>
-          <w:bCs/>
-        </w:rPr>
-        <w:t xml:space="preserve">, H., &amp; </w:t>
-      </w:r>
-      <w:proofErr w:type="spellStart"/>
-      <w:r>
-        <w:rPr>
-          <w:bCs/>
-        </w:rPr>
-        <w:t>Dobruch-Sobczak</w:t>
-      </w:r>
-      <w:proofErr w:type="spellEnd"/>
-      <w:r>
-        <w:rPr>
-          <w:bCs/>
-        </w:rPr>
-        <w:t xml:space="preserve">, K. (2016). Classification of breast lesions using segmented quantitative ultrasound maps of </w:t>
+        <w:t xml:space="preserve">quantitative ultrasound maps of </w:t>
       </w:r>
       <w:proofErr w:type="spellStart"/>
       <w:r>
@@ -5784,7 +5500,7 @@
 </file>
 
 <file path=word/endnotes.xml><?xml version="1.0" encoding="utf-8"?>
-<w:endnotes xmlns:wpc="http://schemas.microsoft.com/office/word/2010/wordprocessingCanvas" xmlns:mc="http://schemas.openxmlformats.org/markup-compatibility/2006" xmlns:o="urn:schemas-microsoft-com:office:office" xmlns:r="http://schemas.openxmlformats.org/officeDocument/2006/relationships" xmlns:m="http://schemas.openxmlformats.org/officeDocument/2006/math" xmlns:v="urn:schemas-microsoft-com:vml" xmlns:wp14="http://schemas.microsoft.com/office/word/2010/wordprocessingDrawing" xmlns:wp="http://schemas.openxmlformats.org/drawingml/2006/wordprocessingDrawing" xmlns:w10="urn:schemas-microsoft-com:office:word" xmlns:w="http://schemas.openxmlformats.org/wordprocessingml/2006/main" xmlns:w14="http://schemas.microsoft.com/office/word/2010/wordml" xmlns:w15="http://schemas.microsoft.com/office/word/2012/wordml" xmlns:wpg="http://schemas.microsoft.com/office/word/2010/wordprocessingGroup" xmlns:wpi="http://schemas.microsoft.com/office/word/2010/wordprocessingInk" xmlns:wne="http://schemas.microsoft.com/office/word/2006/wordml" xmlns:wps="http://schemas.microsoft.com/office/word/2010/wordprocessingShape" mc:Ignorable="w14 w15 wp14">
+<w:endnotes xmlns:wpc="http://schemas.microsoft.com/office/word/2010/wordprocessingCanvas" xmlns:cx="http://schemas.microsoft.com/office/drawing/2014/chartex" xmlns:cx1="http://schemas.microsoft.com/office/drawing/2015/9/8/chartex" xmlns:mc="http://schemas.openxmlformats.org/markup-compatibility/2006" xmlns:o="urn:schemas-microsoft-com:office:office" xmlns:r="http://schemas.openxmlformats.org/officeDocument/2006/relationships" xmlns:m="http://schemas.openxmlformats.org/officeDocument/2006/math" xmlns:v="urn:schemas-microsoft-com:vml" xmlns:wp14="http://schemas.microsoft.com/office/word/2010/wordprocessingDrawing" xmlns:wp="http://schemas.openxmlformats.org/drawingml/2006/wordprocessingDrawing" xmlns:w10="urn:schemas-microsoft-com:office:word" xmlns:w="http://schemas.openxmlformats.org/wordprocessingml/2006/main" xmlns:w14="http://schemas.microsoft.com/office/word/2010/wordml" xmlns:w15="http://schemas.microsoft.com/office/word/2012/wordml" xmlns:w16se="http://schemas.microsoft.com/office/word/2015/wordml/symex" xmlns:wpg="http://schemas.microsoft.com/office/word/2010/wordprocessingGroup" xmlns:wpi="http://schemas.microsoft.com/office/word/2010/wordprocessingInk" xmlns:wne="http://schemas.microsoft.com/office/word/2006/wordml" xmlns:wps="http://schemas.microsoft.com/office/word/2010/wordprocessingShape" mc:Ignorable="w14 w15 w16se wp14">
   <w:endnote w:type="separator" w:id="-1">
     <w:p>
       <w:r>
@@ -5803,7 +5519,7 @@
 </file>
 
 <file path=word/footnotes.xml><?xml version="1.0" encoding="utf-8"?>
-<w:footnotes xmlns:wpc="http://schemas.microsoft.com/office/word/2010/wordprocessingCanvas" xmlns:mc="http://schemas.openxmlformats.org/markup-compatibility/2006" xmlns:o="urn:schemas-microsoft-com:office:office" xmlns:r="http://schemas.openxmlformats.org/officeDocument/2006/relationships" xmlns:m="http://schemas.openxmlformats.org/officeDocument/2006/math" xmlns:v="urn:schemas-microsoft-com:vml" xmlns:wp14="http://schemas.microsoft.com/office/word/2010/wordprocessingDrawing" xmlns:wp="http://schemas.openxmlformats.org/drawingml/2006/wordprocessingDrawing" xmlns:w10="urn:schemas-microsoft-com:office:word" xmlns:w="http://schemas.openxmlformats.org/wordprocessingml/2006/main" xmlns:w14="http://schemas.microsoft.com/office/word/2010/wordml" xmlns:w15="http://schemas.microsoft.com/office/word/2012/wordml" xmlns:wpg="http://schemas.microsoft.com/office/word/2010/wordprocessingGroup" xmlns:wpi="http://schemas.microsoft.com/office/word/2010/wordprocessingInk" xmlns:wne="http://schemas.microsoft.com/office/word/2006/wordml" xmlns:wps="http://schemas.microsoft.com/office/word/2010/wordprocessingShape" mc:Ignorable="w14 w15 wp14">
+<w:footnotes xmlns:wpc="http://schemas.microsoft.com/office/word/2010/wordprocessingCanvas" xmlns:cx="http://schemas.microsoft.com/office/drawing/2014/chartex" xmlns:cx1="http://schemas.microsoft.com/office/drawing/2015/9/8/chartex" xmlns:mc="http://schemas.openxmlformats.org/markup-compatibility/2006" xmlns:o="urn:schemas-microsoft-com:office:office" xmlns:r="http://schemas.openxmlformats.org/officeDocument/2006/relationships" xmlns:m="http://schemas.openxmlformats.org/officeDocument/2006/math" xmlns:v="urn:schemas-microsoft-com:vml" xmlns:wp14="http://schemas.microsoft.com/office/word/2010/wordprocessingDrawing" xmlns:wp="http://schemas.openxmlformats.org/drawingml/2006/wordprocessingDrawing" xmlns:w10="urn:schemas-microsoft-com:office:word" xmlns:w="http://schemas.openxmlformats.org/wordprocessingml/2006/main" xmlns:w14="http://schemas.microsoft.com/office/word/2010/wordml" xmlns:w15="http://schemas.microsoft.com/office/word/2012/wordml" xmlns:w16se="http://schemas.microsoft.com/office/word/2015/wordml/symex" xmlns:wpg="http://schemas.microsoft.com/office/word/2010/wordprocessingGroup" xmlns:wpi="http://schemas.microsoft.com/office/word/2010/wordprocessingInk" xmlns:wne="http://schemas.microsoft.com/office/word/2006/wordml" xmlns:wps="http://schemas.microsoft.com/office/word/2010/wordprocessingShape" mc:Ignorable="w14 w15 w16se wp14">
   <w:footnote w:type="separator" w:id="-1">
     <w:p/>
   </w:footnote>
@@ -5825,8 +5541,8 @@
 </file>
 
 <file path=word/numbering.xml><?xml version="1.0" encoding="utf-8"?>
-<w:numbering xmlns:wpc="http://schemas.microsoft.com/office/word/2010/wordprocessingCanvas" xmlns:mc="http://schemas.openxmlformats.org/markup-compatibility/2006" xmlns:o="urn:schemas-microsoft-com:office:office" xmlns:r="http://schemas.openxmlformats.org/officeDocument/2006/relationships" xmlns:m="http://schemas.openxmlformats.org/officeDocument/2006/math" xmlns:v="urn:schemas-microsoft-com:vml" xmlns:wp14="http://schemas.microsoft.com/office/word/2010/wordprocessingDrawing" xmlns:wp="http://schemas.openxmlformats.org/drawingml/2006/wordprocessingDrawing" xmlns:w10="urn:schemas-microsoft-com:office:word" xmlns:w="http://schemas.openxmlformats.org/wordprocessingml/2006/main" xmlns:w14="http://schemas.microsoft.com/office/word/2010/wordml" xmlns:w15="http://schemas.microsoft.com/office/word/2012/wordml" xmlns:wpg="http://schemas.microsoft.com/office/word/2010/wordprocessingGroup" xmlns:wpi="http://schemas.microsoft.com/office/word/2010/wordprocessingInk" xmlns:wne="http://schemas.microsoft.com/office/word/2006/wordml" xmlns:wps="http://schemas.microsoft.com/office/word/2010/wordprocessingShape" mc:Ignorable="w14 w15 wp14">
-  <w:abstractNum w:abstractNumId="0">
+<w:numbering xmlns:wpc="http://schemas.microsoft.com/office/word/2010/wordprocessingCanvas" xmlns:cx="http://schemas.microsoft.com/office/drawing/2014/chartex" xmlns:cx1="http://schemas.microsoft.com/office/drawing/2015/9/8/chartex" xmlns:mc="http://schemas.openxmlformats.org/markup-compatibility/2006" xmlns:o="urn:schemas-microsoft-com:office:office" xmlns:r="http://schemas.openxmlformats.org/officeDocument/2006/relationships" xmlns:m="http://schemas.openxmlformats.org/officeDocument/2006/math" xmlns:v="urn:schemas-microsoft-com:vml" xmlns:wp14="http://schemas.microsoft.com/office/word/2010/wordprocessingDrawing" xmlns:wp="http://schemas.openxmlformats.org/drawingml/2006/wordprocessingDrawing" xmlns:w10="urn:schemas-microsoft-com:office:word" xmlns:w="http://schemas.openxmlformats.org/wordprocessingml/2006/main" xmlns:w14="http://schemas.microsoft.com/office/word/2010/wordml" xmlns:w15="http://schemas.microsoft.com/office/word/2012/wordml" xmlns:w16se="http://schemas.microsoft.com/office/word/2015/wordml/symex" xmlns:wpg="http://schemas.microsoft.com/office/word/2010/wordprocessingGroup" xmlns:wpi="http://schemas.microsoft.com/office/word/2010/wordprocessingInk" xmlns:wne="http://schemas.microsoft.com/office/word/2006/wordml" xmlns:wps="http://schemas.microsoft.com/office/word/2010/wordprocessingShape" mc:Ignorable="w14 w15 w16se wp14">
+  <w:abstractNum w:abstractNumId="0" w15:restartNumberingAfterBreak="0">
     <w:nsid w:val="FFFFFF1D"/>
     <w:multiLevelType w:val="multilevel"/>
     <w:tmpl w:val="EBB2C53E"/>
@@ -5966,7 +5682,7 @@
       </w:rPr>
     </w:lvl>
   </w:abstractNum>
-  <w:abstractNum w:abstractNumId="1">
+  <w:abstractNum w:abstractNumId="1" w15:restartNumberingAfterBreak="0">
     <w:nsid w:val="FFFFFF7C"/>
     <w:multiLevelType w:val="singleLevel"/>
     <w:tmpl w:val="1FE04BD4"/>
@@ -5983,7 +5699,7 @@
       </w:pPr>
     </w:lvl>
   </w:abstractNum>
-  <w:abstractNum w:abstractNumId="2">
+  <w:abstractNum w:abstractNumId="2" w15:restartNumberingAfterBreak="0">
     <w:nsid w:val="FFFFFF7D"/>
     <w:multiLevelType w:val="singleLevel"/>
     <w:tmpl w:val="1E8E8124"/>
@@ -6000,7 +5716,7 @@
       </w:pPr>
     </w:lvl>
   </w:abstractNum>
-  <w:abstractNum w:abstractNumId="3">
+  <w:abstractNum w:abstractNumId="3" w15:restartNumberingAfterBreak="0">
     <w:nsid w:val="FFFFFF7E"/>
     <w:multiLevelType w:val="singleLevel"/>
     <w:tmpl w:val="DB607804"/>
@@ -6017,7 +5733,7 @@
       </w:pPr>
     </w:lvl>
   </w:abstractNum>
-  <w:abstractNum w:abstractNumId="4">
+  <w:abstractNum w:abstractNumId="4" w15:restartNumberingAfterBreak="0">
     <w:nsid w:val="FFFFFF7F"/>
     <w:multiLevelType w:val="singleLevel"/>
     <w:tmpl w:val="63F4F052"/>
@@ -6034,7 +5750,7 @@
       </w:pPr>
     </w:lvl>
   </w:abstractNum>
-  <w:abstractNum w:abstractNumId="5">
+  <w:abstractNum w:abstractNumId="5" w15:restartNumberingAfterBreak="0">
     <w:nsid w:val="FFFFFF80"/>
     <w:multiLevelType w:val="singleLevel"/>
     <w:tmpl w:val="2CBA6604"/>
@@ -6054,7 +5770,7 @@
       </w:rPr>
     </w:lvl>
   </w:abstractNum>
-  <w:abstractNum w:abstractNumId="6">
+  <w:abstractNum w:abstractNumId="6" w15:restartNumberingAfterBreak="0">
     <w:nsid w:val="FFFFFF81"/>
     <w:multiLevelType w:val="singleLevel"/>
     <w:tmpl w:val="66FEB2A0"/>
@@ -6074,7 +5790,7 @@
       </w:rPr>
     </w:lvl>
   </w:abstractNum>
-  <w:abstractNum w:abstractNumId="7">
+  <w:abstractNum w:abstractNumId="7" w15:restartNumberingAfterBreak="0">
     <w:nsid w:val="FFFFFF82"/>
     <w:multiLevelType w:val="singleLevel"/>
     <w:tmpl w:val="36886A36"/>
@@ -6094,7 +5810,7 @@
       </w:rPr>
     </w:lvl>
   </w:abstractNum>
-  <w:abstractNum w:abstractNumId="8">
+  <w:abstractNum w:abstractNumId="8" w15:restartNumberingAfterBreak="0">
     <w:nsid w:val="FFFFFF83"/>
     <w:multiLevelType w:val="singleLevel"/>
     <w:tmpl w:val="0FDCED3C"/>
@@ -6114,7 +5830,7 @@
       </w:rPr>
     </w:lvl>
   </w:abstractNum>
-  <w:abstractNum w:abstractNumId="9">
+  <w:abstractNum w:abstractNumId="9" w15:restartNumberingAfterBreak="0">
     <w:nsid w:val="FFFFFF88"/>
     <w:multiLevelType w:val="singleLevel"/>
     <w:tmpl w:val="BCAA61E8"/>
@@ -6131,7 +5847,7 @@
       </w:pPr>
     </w:lvl>
   </w:abstractNum>
-  <w:abstractNum w:abstractNumId="10">
+  <w:abstractNum w:abstractNumId="10" w15:restartNumberingAfterBreak="0">
     <w:nsid w:val="FFFFFF89"/>
     <w:multiLevelType w:val="singleLevel"/>
     <w:tmpl w:val="69F8DF4C"/>
@@ -6151,7 +5867,7 @@
       </w:rPr>
     </w:lvl>
   </w:abstractNum>
-  <w:abstractNum w:abstractNumId="11">
+  <w:abstractNum w:abstractNumId="11" w15:restartNumberingAfterBreak="0">
     <w:nsid w:val="FFFFFFFB"/>
     <w:multiLevelType w:val="multilevel"/>
     <w:tmpl w:val="DC0075BC"/>
@@ -6253,7 +5969,7 @@
       </w:pPr>
     </w:lvl>
   </w:abstractNum>
-  <w:abstractNum w:abstractNumId="12">
+  <w:abstractNum w:abstractNumId="12" w15:restartNumberingAfterBreak="0">
     <w:nsid w:val="0AD53BAD"/>
     <w:multiLevelType w:val="hybridMultilevel"/>
     <w:tmpl w:val="3A402578"/>
@@ -6339,7 +6055,7 @@
       </w:pPr>
     </w:lvl>
   </w:abstractNum>
-  <w:abstractNum w:abstractNumId="13">
+  <w:abstractNum w:abstractNumId="13" w15:restartNumberingAfterBreak="0">
     <w:nsid w:val="1B0B1D66"/>
     <w:multiLevelType w:val="singleLevel"/>
     <w:tmpl w:val="0BEC9FB0"/>
@@ -6354,7 +6070,7 @@
       </w:pPr>
     </w:lvl>
   </w:abstractNum>
-  <w:abstractNum w:abstractNumId="14">
+  <w:abstractNum w:abstractNumId="14" w15:restartNumberingAfterBreak="0">
     <w:nsid w:val="2517274C"/>
     <w:multiLevelType w:val="singleLevel"/>
     <w:tmpl w:val="04090011"/>
@@ -6371,7 +6087,7 @@
       </w:pPr>
     </w:lvl>
   </w:abstractNum>
-  <w:abstractNum w:abstractNumId="15">
+  <w:abstractNum w:abstractNumId="15" w15:restartNumberingAfterBreak="0">
     <w:nsid w:val="2D234D8B"/>
     <w:multiLevelType w:val="singleLevel"/>
     <w:tmpl w:val="0409000F"/>
@@ -6388,7 +6104,7 @@
       </w:pPr>
     </w:lvl>
   </w:abstractNum>
-  <w:abstractNum w:abstractNumId="16">
+  <w:abstractNum w:abstractNumId="16" w15:restartNumberingAfterBreak="0">
     <w:nsid w:val="2F8B23F8"/>
     <w:multiLevelType w:val="singleLevel"/>
     <w:tmpl w:val="12CEED98"/>
@@ -6403,7 +6119,7 @@
       </w:pPr>
     </w:lvl>
   </w:abstractNum>
-  <w:abstractNum w:abstractNumId="17">
+  <w:abstractNum w:abstractNumId="17" w15:restartNumberingAfterBreak="0">
     <w:nsid w:val="37347E93"/>
     <w:multiLevelType w:val="hybridMultilevel"/>
     <w:tmpl w:val="35CADE76"/>
@@ -6492,7 +6208,7 @@
       </w:pPr>
     </w:lvl>
   </w:abstractNum>
-  <w:abstractNum w:abstractNumId="18">
+  <w:abstractNum w:abstractNumId="18" w15:restartNumberingAfterBreak="0">
     <w:nsid w:val="3A877D64"/>
     <w:multiLevelType w:val="singleLevel"/>
     <w:tmpl w:val="4B80C018"/>
@@ -6513,7 +6229,7 @@
       </w:rPr>
     </w:lvl>
   </w:abstractNum>
-  <w:abstractNum w:abstractNumId="19">
+  <w:abstractNum w:abstractNumId="19" w15:restartNumberingAfterBreak="0">
     <w:nsid w:val="3AAC1CFC"/>
     <w:multiLevelType w:val="singleLevel"/>
     <w:tmpl w:val="3A8EC28E"/>
@@ -6530,7 +6246,7 @@
       </w:pPr>
     </w:lvl>
   </w:abstractNum>
-  <w:abstractNum w:abstractNumId="20">
+  <w:abstractNum w:abstractNumId="20" w15:restartNumberingAfterBreak="0">
     <w:nsid w:val="44775830"/>
     <w:multiLevelType w:val="hybridMultilevel"/>
     <w:tmpl w:val="3E4A0EB2"/>
@@ -6619,7 +6335,7 @@
       </w:pPr>
     </w:lvl>
   </w:abstractNum>
-  <w:abstractNum w:abstractNumId="21">
+  <w:abstractNum w:abstractNumId="21" w15:restartNumberingAfterBreak="0">
     <w:nsid w:val="47332F9F"/>
     <w:multiLevelType w:val="singleLevel"/>
     <w:tmpl w:val="488EC81A"/>
@@ -6634,7 +6350,7 @@
       </w:pPr>
     </w:lvl>
   </w:abstractNum>
-  <w:abstractNum w:abstractNumId="22">
+  <w:abstractNum w:abstractNumId="22" w15:restartNumberingAfterBreak="0">
     <w:nsid w:val="48301EFA"/>
     <w:multiLevelType w:val="hybridMultilevel"/>
     <w:tmpl w:val="39DC1FF8"/>
@@ -6720,7 +6436,7 @@
       </w:pPr>
     </w:lvl>
   </w:abstractNum>
-  <w:abstractNum w:abstractNumId="23">
+  <w:abstractNum w:abstractNumId="23" w15:restartNumberingAfterBreak="0">
     <w:nsid w:val="4D0B59CF"/>
     <w:multiLevelType w:val="singleLevel"/>
     <w:tmpl w:val="4A4223A6"/>
@@ -6735,7 +6451,7 @@
       </w:pPr>
     </w:lvl>
   </w:abstractNum>
-  <w:abstractNum w:abstractNumId="24">
+  <w:abstractNum w:abstractNumId="24" w15:restartNumberingAfterBreak="0">
     <w:nsid w:val="55630736"/>
     <w:multiLevelType w:val="singleLevel"/>
     <w:tmpl w:val="0BEC9FB0"/>
@@ -6750,7 +6466,7 @@
       </w:pPr>
     </w:lvl>
   </w:abstractNum>
-  <w:abstractNum w:abstractNumId="25">
+  <w:abstractNum w:abstractNumId="25" w15:restartNumberingAfterBreak="0">
     <w:nsid w:val="6DC3293B"/>
     <w:multiLevelType w:val="singleLevel"/>
     <w:tmpl w:val="A28C3CCC"/>
@@ -6770,7 +6486,7 @@
       </w:rPr>
     </w:lvl>
   </w:abstractNum>
-  <w:abstractNum w:abstractNumId="26">
+  <w:abstractNum w:abstractNumId="26" w15:restartNumberingAfterBreak="0">
     <w:nsid w:val="70C21745"/>
     <w:multiLevelType w:val="hybridMultilevel"/>
     <w:tmpl w:val="C5AA9EB4"/>
@@ -6856,7 +6572,7 @@
       </w:pPr>
     </w:lvl>
   </w:abstractNum>
-  <w:abstractNum w:abstractNumId="27">
+  <w:abstractNum w:abstractNumId="27" w15:restartNumberingAfterBreak="0">
     <w:nsid w:val="722C3FDB"/>
     <w:multiLevelType w:val="hybridMultilevel"/>
     <w:tmpl w:val="E0222B8A"/>
@@ -6942,7 +6658,7 @@
       </w:pPr>
     </w:lvl>
   </w:abstractNum>
-  <w:abstractNum w:abstractNumId="28">
+  <w:abstractNum w:abstractNumId="28" w15:restartNumberingAfterBreak="0">
     <w:nsid w:val="750A417B"/>
     <w:multiLevelType w:val="hybridMultilevel"/>
     <w:tmpl w:val="78D28260"/>
@@ -7028,7 +6744,7 @@
       </w:pPr>
     </w:lvl>
   </w:abstractNum>
-  <w:abstractNum w:abstractNumId="29">
+  <w:abstractNum w:abstractNumId="29" w15:restartNumberingAfterBreak="0">
     <w:nsid w:val="75CE3AEE"/>
     <w:multiLevelType w:val="hybridMultilevel"/>
     <w:tmpl w:val="A03C883C"/>
@@ -7117,7 +6833,7 @@
       </w:pPr>
     </w:lvl>
   </w:abstractNum>
-  <w:abstractNum w:abstractNumId="30">
+  <w:abstractNum w:abstractNumId="30" w15:restartNumberingAfterBreak="0">
     <w:nsid w:val="77E315E9"/>
     <w:multiLevelType w:val="singleLevel"/>
     <w:tmpl w:val="0BEC9FB0"/>
@@ -7379,7 +7095,7 @@
 </file>
 
 <file path=word/styles.xml><?xml version="1.0" encoding="utf-8"?>
-<w:styles xmlns:mc="http://schemas.openxmlformats.org/markup-compatibility/2006" xmlns:r="http://schemas.openxmlformats.org/officeDocument/2006/relationships" xmlns:w="http://schemas.openxmlformats.org/wordprocessingml/2006/main" xmlns:w14="http://schemas.microsoft.com/office/word/2010/wordml" xmlns:w15="http://schemas.microsoft.com/office/word/2012/wordml" mc:Ignorable="w14 w15">
+<w:styles xmlns:mc="http://schemas.openxmlformats.org/markup-compatibility/2006" xmlns:r="http://schemas.openxmlformats.org/officeDocument/2006/relationships" xmlns:w="http://schemas.openxmlformats.org/wordprocessingml/2006/main" xmlns:w14="http://schemas.microsoft.com/office/word/2010/wordml" xmlns:w15="http://schemas.microsoft.com/office/word/2012/wordml" xmlns:w16se="http://schemas.microsoft.com/office/word/2015/wordml/symex" mc:Ignorable="w14 w15 w16se">
   <w:docDefaults>
     <w:rPrDefault>
       <w:rPr>
@@ -8465,7 +8181,6 @@
     <w:basedOn w:val="TableNormal"/>
     <w:rsid w:val="001F016A"/>
     <w:tblPr>
-      <w:tblInd w:w="0" w:type="dxa"/>
       <w:tblBorders>
         <w:top w:val="single" w:sz="4" w:space="0" w:color="auto"/>
         <w:left w:val="single" w:sz="4" w:space="0" w:color="auto"/>
@@ -8474,12 +8189,6 @@
         <w:insideH w:val="single" w:sz="4" w:space="0" w:color="auto"/>
         <w:insideV w:val="single" w:sz="4" w:space="0" w:color="auto"/>
       </w:tblBorders>
-      <w:tblCellMar>
-        <w:top w:w="0" w:type="dxa"/>
-        <w:left w:w="108" w:type="dxa"/>
-        <w:bottom w:w="0" w:type="dxa"/>
-        <w:right w:w="108" w:type="dxa"/>
-      </w:tblCellMar>
     </w:tblPr>
   </w:style>
 </w:styles>
@@ -8775,7 +8484,7 @@
 </file>
 
 <file path=customXml/itemProps1.xml><?xml version="1.0" encoding="utf-8"?>
-<ds:datastoreItem xmlns:ds="http://schemas.openxmlformats.org/officeDocument/2006/customXml" ds:itemID="{BEF92606-95CE-4D6C-BA07-F384D8D22D70}">
+<ds:datastoreItem xmlns:ds="http://schemas.openxmlformats.org/officeDocument/2006/customXml" ds:itemID="{5C220B99-B7FE-4077-824F-C3D77880E644}">
   <ds:schemaRefs>
     <ds:schemaRef ds:uri="http://schemas.openxmlformats.org/officeDocument/2006/bibliography"/>
   </ds:schemaRefs>

</xml_diff>